<commit_message>
updated resume with SXSW Win
</commit_message>
<xml_diff>
--- a/Resume2018.docx
+++ b/Resume2018.docx
@@ -21,13 +21,13 @@
               <wp:anchor distT="45720" distB="45720" distL="114300" distR="114300" simplePos="0" relativeHeight="251659264" behindDoc="0" locked="0" layoutInCell="1" allowOverlap="1">
                 <wp:simplePos x="0" y="0"/>
                 <wp:positionH relativeFrom="margin">
-                  <wp:posOffset>5534025</wp:posOffset>
+                  <wp:posOffset>6258560</wp:posOffset>
                 </wp:positionH>
                 <wp:positionV relativeFrom="margin">
-                  <wp:posOffset>-412750</wp:posOffset>
+                  <wp:posOffset>-513715</wp:posOffset>
                 </wp:positionV>
-                <wp:extent cx="1870075" cy="675640"/>
-                <wp:effectExtent l="0" t="0" r="0" b="0"/>
+                <wp:extent cx="1870075" cy="731520"/>
+                <wp:effectExtent l="0" t="0" r="0" b="5080"/>
                 <wp:wrapSquare wrapText="bothSides"/>
                 <wp:docPr id="217" name="Text Box 2"/>
                 <wp:cNvGraphicFramePr>
@@ -42,7 +42,7 @@
                       <wps:spPr bwMode="auto">
                         <a:xfrm>
                           <a:off x="0" y="0"/>
-                          <a:ext cx="1870075" cy="675640"/>
+                          <a:ext cx="1870075" cy="731520"/>
                         </a:xfrm>
                         <a:prstGeom prst="rect">
                           <a:avLst/>
@@ -125,7 +125,7 @@
                           </w:p>
                         </w:txbxContent>
                       </wps:txbx>
-                      <wps:bodyPr rot="0" vert="horz" wrap="square" lIns="91440" tIns="45720" rIns="91440" bIns="45720" anchor="t" anchorCtr="0">
+                      <wps:bodyPr rot="0" vert="horz" wrap="none" lIns="0" tIns="0" rIns="0" bIns="0" anchor="t" anchorCtr="0">
                         <a:noAutofit/>
                       </wps:bodyPr>
                     </wps:wsp>
@@ -146,8 +146,8 @@
                 <v:stroke joinstyle="miter"/>
                 <v:path gradientshapeok="t" o:connecttype="rect"/>
               </v:shapetype>
-              <v:shape id="Text Box 2" o:spid="_x0000_s1026" type="#_x0000_t202" style="position:absolute;margin-left:435.75pt;margin-top:-32.5pt;width:147.25pt;height:53.2pt;z-index:251659264;visibility:visible;mso-wrap-style:square;mso-width-percent:0;mso-height-percent:0;mso-wrap-distance-left:9pt;mso-wrap-distance-top:3.6pt;mso-wrap-distance-right:9pt;mso-wrap-distance-bottom:3.6pt;mso-position-horizontal:absolute;mso-position-horizontal-relative:margin;mso-position-vertical:absolute;mso-position-vertical-relative:margin;mso-width-percent:0;mso-height-percent:0;mso-width-relative:margin;mso-height-relative:margin;v-text-anchor:top" o:gfxdata="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" stroked="f">
-                <v:textbox>
+              <v:shape id="Text Box 2" o:spid="_x0000_s1026" type="#_x0000_t202" style="position:absolute;margin-left:492.8pt;margin-top:-40.45pt;width:147.25pt;height:57.6pt;z-index:251659264;visibility:visible;mso-wrap-style:none;mso-width-percent:0;mso-height-percent:0;mso-wrap-distance-left:9pt;mso-wrap-distance-top:3.6pt;mso-wrap-distance-right:9pt;mso-wrap-distance-bottom:3.6pt;mso-position-horizontal:absolute;mso-position-horizontal-relative:margin;mso-position-vertical:absolute;mso-position-vertical-relative:margin;mso-width-percent:0;mso-height-percent:0;mso-width-relative:margin;mso-height-relative:margin;v-text-anchor:top" o:gfxdata="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" stroked="f">
+                <v:textbox inset="0,0,0,0">
                   <w:txbxContent>
                     <w:p>
                       <w:pPr>
@@ -228,13 +228,6 @@
         </w:rPr>
         <w:softHyphen/>
       </w:r>
-      <w:r>
-        <w:rPr>
-          <w:rFonts w:ascii="Roboto" w:hAnsi="Roboto"/>
-          <w:sz w:val="32"/>
-        </w:rPr>
-        <w:softHyphen/>
-      </w:r>
     </w:p>
     <w:p>
       <w:pPr>
@@ -318,6 +311,14 @@
         </w:rPr>
         <w:tab/>
         <w:t>B.A. in Cognitive Science and Philosophy</w:t>
+      </w:r>
+      <w:r>
+        <w:rPr>
+          <w:rFonts w:ascii="Roboto" w:hAnsi="Roboto"/>
+          <w:i/>
+          <w:sz w:val="20"/>
+        </w:rPr>
+        <w:t xml:space="preserve"> (focus on Computer Science) </w:t>
       </w:r>
     </w:p>
     <w:p>
@@ -429,14 +430,21 @@
           <w:rFonts w:ascii="Roboto" w:hAnsi="Roboto"/>
           <w:sz w:val="22"/>
         </w:rPr>
-        <w:t xml:space="preserve">January – </w:t>
-      </w:r>
-      <w:r>
-        <w:rPr>
-          <w:rFonts w:ascii="Roboto" w:hAnsi="Roboto"/>
-          <w:sz w:val="22"/>
-        </w:rPr>
-        <w:t>Present</w:t>
+        <w:t>Jan</w:t>
+      </w:r>
+      <w:r>
+        <w:rPr>
+          <w:rFonts w:ascii="Roboto" w:hAnsi="Roboto"/>
+          <w:sz w:val="22"/>
+        </w:rPr>
+        <w:t xml:space="preserve"> – </w:t>
+      </w:r>
+      <w:r>
+        <w:rPr>
+          <w:rFonts w:ascii="Roboto" w:hAnsi="Roboto"/>
+          <w:sz w:val="22"/>
+        </w:rPr>
+        <w:t>Pres</w:t>
       </w:r>
     </w:p>
     <w:p>
@@ -474,15 +482,41 @@
           <w:i/>
           <w:sz w:val="20"/>
         </w:rPr>
-        <w:t>Creating ibex based app to conduct linguistics study</w:t>
-      </w:r>
-      <w:r>
-        <w:rPr>
-          <w:rFonts w:ascii="Roboto" w:hAnsi="Roboto"/>
-          <w:i/>
-          <w:sz w:val="20"/>
-        </w:rPr>
-        <w:t xml:space="preserve"> in Python</w:t>
+        <w:t>Created program with NLTK in</w:t>
+      </w:r>
+      <w:r>
+        <w:rPr>
+          <w:rFonts w:ascii="Roboto" w:hAnsi="Roboto"/>
+          <w:i/>
+          <w:sz w:val="20"/>
+        </w:rPr>
+        <w:t xml:space="preserve"> Python to find instances of </w:t>
+      </w:r>
+      <w:proofErr w:type="spellStart"/>
+      <w:r>
+        <w:rPr>
+          <w:rFonts w:ascii="Roboto" w:hAnsi="Roboto"/>
+          <w:i/>
+          <w:sz w:val="20"/>
+        </w:rPr>
+        <w:t>wh</w:t>
+      </w:r>
+      <w:proofErr w:type="spellEnd"/>
+      <w:r>
+        <w:rPr>
+          <w:rFonts w:ascii="Roboto" w:hAnsi="Roboto"/>
+          <w:i/>
+          <w:sz w:val="20"/>
+        </w:rPr>
+        <w:t xml:space="preserve">-words in large corpus </w:t>
+      </w:r>
+      <w:r>
+        <w:rPr>
+          <w:rFonts w:ascii="Roboto" w:hAnsi="Roboto"/>
+          <w:i/>
+          <w:sz w:val="20"/>
+        </w:rPr>
+        <w:t>of language</w:t>
       </w:r>
     </w:p>
     <w:p>
@@ -513,55 +547,36 @@
           <w:sz w:val="20"/>
         </w:rPr>
         <w:tab/>
-        <w:t>Assisted in conducting lab study with participants</w:t>
-      </w:r>
-      <w:r>
-        <w:rPr>
-          <w:rFonts w:ascii="Roboto" w:hAnsi="Roboto"/>
-          <w:i/>
-          <w:sz w:val="20"/>
-        </w:rPr>
-        <w:t xml:space="preserve">  </w:t>
-      </w:r>
-    </w:p>
-    <w:p>
-      <w:pPr>
-        <w:tabs>
-          <w:tab w:val="left" w:pos="540"/>
-          <w:tab w:val="left" w:pos="900"/>
-          <w:tab w:val="right" w:pos="10800"/>
-        </w:tabs>
-        <w:rPr>
-          <w:rFonts w:ascii="Roboto" w:hAnsi="Roboto"/>
-          <w:i/>
-          <w:sz w:val="20"/>
-        </w:rPr>
-      </w:pPr>
-      <w:r>
-        <w:rPr>
-          <w:rFonts w:ascii="Roboto" w:hAnsi="Roboto"/>
-          <w:i/>
-          <w:sz w:val="20"/>
-        </w:rPr>
-        <w:tab/>
-      </w:r>
-      <w:r>
-        <w:rPr>
-          <w:rFonts w:ascii="Roboto" w:hAnsi="Roboto"/>
-          <w:i/>
-          <w:sz w:val="20"/>
-        </w:rPr>
-        <w:tab/>
-        <w:t xml:space="preserve">Work closely with leading experimental linguist Dr. Kristen Syrett </w:t>
-      </w:r>
-      <w:r>
-        <w:rPr>
-          <w:rFonts w:ascii="Roboto" w:hAnsi="Roboto"/>
-          <w:i/>
-          <w:sz w:val="20"/>
-        </w:rPr>
-        <w:t>to implement study</w:t>
-      </w:r>
+        <w:t xml:space="preserve">Work closely with leading experimental linguist Dr. Kristen </w:t>
+      </w:r>
+      <w:proofErr w:type="spellStart"/>
+      <w:r>
+        <w:rPr>
+          <w:rFonts w:ascii="Roboto" w:hAnsi="Roboto"/>
+          <w:i/>
+          <w:sz w:val="20"/>
+        </w:rPr>
+        <w:t>Syrett</w:t>
+      </w:r>
+      <w:proofErr w:type="spellEnd"/>
+      <w:r>
+        <w:rPr>
+          <w:rFonts w:ascii="Roboto" w:hAnsi="Roboto"/>
+          <w:i/>
+          <w:sz w:val="20"/>
+        </w:rPr>
+        <w:t xml:space="preserve"> </w:t>
+      </w:r>
+      <w:r>
+        <w:rPr>
+          <w:rFonts w:ascii="Roboto" w:hAnsi="Roboto"/>
+          <w:i/>
+          <w:sz w:val="20"/>
+        </w:rPr>
+        <w:t>to design tool</w:t>
+      </w:r>
+      <w:bookmarkStart w:id="0" w:name="_GoBack"/>
+      <w:bookmarkEnd w:id="0"/>
     </w:p>
     <w:p>
       <w:pPr>
@@ -598,6 +613,7 @@
         </w:rPr>
         <w:t xml:space="preserve">ce Instructor/Graphic Designer – </w:t>
       </w:r>
+      <w:proofErr w:type="spellStart"/>
       <w:r>
         <w:rPr>
           <w:rFonts w:ascii="Roboto" w:hAnsi="Roboto"/>
@@ -637,22 +653,31 @@
           <w:sz w:val="22"/>
         </w:rPr>
         <w:softHyphen/>
-        <w:t>njali School of Dance</w:t>
-      </w:r>
-      <w:r>
-        <w:rPr>
-          <w:rFonts w:ascii="Roboto" w:hAnsi="Roboto"/>
-          <w:b/>
-          <w:sz w:val="22"/>
-        </w:rPr>
-        <w:tab/>
-      </w:r>
-      <w:r>
-        <w:rPr>
-          <w:rFonts w:ascii="Roboto" w:hAnsi="Roboto"/>
-          <w:sz w:val="22"/>
-        </w:rPr>
-        <w:t>August 2012 – Present</w:t>
+        <w:t>njali</w:t>
+      </w:r>
+      <w:proofErr w:type="spellEnd"/>
+      <w:r>
+        <w:rPr>
+          <w:rFonts w:ascii="Roboto" w:hAnsi="Roboto"/>
+          <w:b/>
+          <w:sz w:val="22"/>
+        </w:rPr>
+        <w:t xml:space="preserve"> School of Dance</w:t>
+      </w:r>
+      <w:r>
+        <w:rPr>
+          <w:rFonts w:ascii="Roboto" w:hAnsi="Roboto"/>
+          <w:b/>
+          <w:sz w:val="22"/>
+        </w:rPr>
+        <w:tab/>
+      </w:r>
+      <w:r>
+        <w:rPr>
+          <w:rFonts w:ascii="Roboto" w:hAnsi="Roboto"/>
+          <w:sz w:val="22"/>
+        </w:rPr>
+        <w:t>Aug 2012 – Pres</w:t>
       </w:r>
     </w:p>
     <w:p>
@@ -845,7 +870,21 @@
           <w:rFonts w:ascii="Roboto" w:hAnsi="Roboto"/>
           <w:sz w:val="22"/>
         </w:rPr>
-        <w:t>May – August 2016</w:t>
+        <w:t xml:space="preserve">May – </w:t>
+      </w:r>
+      <w:r>
+        <w:rPr>
+          <w:rFonts w:ascii="Roboto" w:hAnsi="Roboto"/>
+          <w:sz w:val="22"/>
+        </w:rPr>
+        <w:t>Aug</w:t>
+      </w:r>
+      <w:r>
+        <w:rPr>
+          <w:rFonts w:ascii="Roboto" w:hAnsi="Roboto"/>
+          <w:sz w:val="22"/>
+        </w:rPr>
+        <w:t xml:space="preserve"> 2016</w:t>
       </w:r>
     </w:p>
     <w:p>
@@ -881,7 +920,23 @@
           <w:i/>
           <w:sz w:val="20"/>
         </w:rPr>
-        <w:t>Refactored 15 year old java codebase</w:t>
+        <w:t xml:space="preserve">Refactored </w:t>
+      </w:r>
+      <w:r>
+        <w:rPr>
+          <w:rFonts w:ascii="Roboto" w:hAnsi="Roboto"/>
+          <w:i/>
+          <w:sz w:val="20"/>
+        </w:rPr>
+        <w:t>15-year-old</w:t>
+      </w:r>
+      <w:r>
+        <w:rPr>
+          <w:rFonts w:ascii="Roboto" w:hAnsi="Roboto"/>
+          <w:i/>
+          <w:sz w:val="20"/>
+        </w:rPr>
+        <w:t xml:space="preserve"> java codebase</w:t>
       </w:r>
       <w:r>
         <w:rPr>
@@ -1078,28 +1133,45 @@
         </w:rPr>
         <w:t xml:space="preserve">Software Engineering Internship – </w:t>
       </w:r>
-      <w:r>
-        <w:rPr>
-          <w:rFonts w:ascii="Roboto" w:hAnsi="Roboto"/>
-          <w:b/>
-          <w:sz w:val="22"/>
-        </w:rPr>
-        <w:t xml:space="preserve">Nibbly/Worldview </w:t>
-      </w:r>
-      <w:r>
-        <w:rPr>
-          <w:rFonts w:ascii="Roboto" w:hAnsi="Roboto"/>
-          <w:b/>
-          <w:sz w:val="22"/>
-        </w:rPr>
-        <w:tab/>
-      </w:r>
-      <w:r>
-        <w:rPr>
-          <w:rFonts w:ascii="Roboto" w:hAnsi="Roboto"/>
-          <w:sz w:val="22"/>
-        </w:rPr>
-        <w:t>June – August 2015</w:t>
+      <w:proofErr w:type="spellStart"/>
+      <w:r>
+        <w:rPr>
+          <w:rFonts w:ascii="Roboto" w:hAnsi="Roboto"/>
+          <w:b/>
+          <w:sz w:val="22"/>
+        </w:rPr>
+        <w:t>Nibbly</w:t>
+      </w:r>
+      <w:proofErr w:type="spellEnd"/>
+      <w:r>
+        <w:rPr>
+          <w:rFonts w:ascii="Roboto" w:hAnsi="Roboto"/>
+          <w:b/>
+          <w:sz w:val="22"/>
+        </w:rPr>
+        <w:t xml:space="preserve">/Worldview </w:t>
+      </w:r>
+      <w:r>
+        <w:rPr>
+          <w:rFonts w:ascii="Roboto" w:hAnsi="Roboto"/>
+          <w:b/>
+          <w:sz w:val="22"/>
+        </w:rPr>
+        <w:tab/>
+      </w:r>
+      <w:r>
+        <w:rPr>
+          <w:rFonts w:ascii="Roboto" w:hAnsi="Roboto"/>
+          <w:sz w:val="22"/>
+        </w:rPr>
+        <w:t>Jun – Aug</w:t>
+      </w:r>
+      <w:r>
+        <w:rPr>
+          <w:rFonts w:ascii="Roboto" w:hAnsi="Roboto"/>
+          <w:sz w:val="22"/>
+        </w:rPr>
+        <w:t xml:space="preserve"> 2015</w:t>
       </w:r>
     </w:p>
     <w:p>
@@ -1196,21 +1268,52 @@
         </w:rPr>
         <w:t xml:space="preserve">Photographer/Videographer – </w:t>
       </w:r>
-      <w:r>
-        <w:rPr>
-          <w:rFonts w:ascii="Roboto" w:hAnsi="Roboto"/>
-          <w:b/>
-          <w:sz w:val="22"/>
-        </w:rPr>
-        <w:t>Nrithyanjali Institute of Dance</w:t>
-      </w:r>
-      <w:r>
-        <w:rPr>
-          <w:rFonts w:ascii="Roboto" w:hAnsi="Roboto"/>
-          <w:sz w:val="22"/>
-        </w:rPr>
-        <w:tab/>
-        <w:t>July – August 2015</w:t>
+      <w:proofErr w:type="spellStart"/>
+      <w:r>
+        <w:rPr>
+          <w:rFonts w:ascii="Roboto" w:hAnsi="Roboto"/>
+          <w:b/>
+          <w:sz w:val="22"/>
+        </w:rPr>
+        <w:t>Nrithyanjali</w:t>
+      </w:r>
+      <w:proofErr w:type="spellEnd"/>
+      <w:r>
+        <w:rPr>
+          <w:rFonts w:ascii="Roboto" w:hAnsi="Roboto"/>
+          <w:b/>
+          <w:sz w:val="22"/>
+        </w:rPr>
+        <w:t xml:space="preserve"> Institute of Dance</w:t>
+      </w:r>
+      <w:r>
+        <w:rPr>
+          <w:rFonts w:ascii="Roboto" w:hAnsi="Roboto"/>
+          <w:sz w:val="22"/>
+        </w:rPr>
+        <w:tab/>
+        <w:t>Jul</w:t>
+      </w:r>
+      <w:r>
+        <w:rPr>
+          <w:rFonts w:ascii="Roboto" w:hAnsi="Roboto"/>
+          <w:sz w:val="22"/>
+        </w:rPr>
+        <w:t xml:space="preserve"> – </w:t>
+      </w:r>
+      <w:r>
+        <w:rPr>
+          <w:rFonts w:ascii="Roboto" w:hAnsi="Roboto"/>
+          <w:sz w:val="22"/>
+        </w:rPr>
+        <w:t>Aug</w:t>
+      </w:r>
+      <w:r>
+        <w:rPr>
+          <w:rFonts w:ascii="Roboto" w:hAnsi="Roboto"/>
+          <w:sz w:val="22"/>
+        </w:rPr>
+        <w:t xml:space="preserve"> 2015</w:t>
       </w:r>
     </w:p>
     <w:p>
@@ -1246,7 +1349,25 @@
           <w:i/>
           <w:sz w:val="20"/>
         </w:rPr>
-        <w:t xml:space="preserve">Recorded and Edited Bharatanatyam Arangetram (dance recital) videos </w:t>
+        <w:t xml:space="preserve">Recorded and Edited Bharatanatyam </w:t>
+      </w:r>
+      <w:proofErr w:type="spellStart"/>
+      <w:r>
+        <w:rPr>
+          <w:rFonts w:ascii="Roboto" w:hAnsi="Roboto"/>
+          <w:i/>
+          <w:sz w:val="20"/>
+        </w:rPr>
+        <w:t>Arangetram</w:t>
+      </w:r>
+      <w:proofErr w:type="spellEnd"/>
+      <w:r>
+        <w:rPr>
+          <w:rFonts w:ascii="Roboto" w:hAnsi="Roboto"/>
+          <w:i/>
+          <w:sz w:val="20"/>
+        </w:rPr>
+        <w:t xml:space="preserve"> (dance recital) videos </w:t>
       </w:r>
     </w:p>
     <w:p>
@@ -1315,22 +1436,32 @@
           <w:b/>
           <w:sz w:val="22"/>
         </w:rPr>
-        <w:t>Virtualoso</w:t>
-      </w:r>
-      <w:r>
-        <w:rPr>
-          <w:rFonts w:ascii="Roboto" w:hAnsi="Roboto"/>
-          <w:b/>
-          <w:sz w:val="22"/>
-        </w:rPr>
-        <w:tab/>
-      </w:r>
-      <w:r>
-        <w:rPr>
-          <w:rFonts w:ascii="Roboto" w:hAnsi="Roboto"/>
-          <w:sz w:val="22"/>
-        </w:rPr>
-        <w:t>Hack RU Fall 2017</w:t>
+        <w:t xml:space="preserve">Facebook API Award – </w:t>
+      </w:r>
+      <w:proofErr w:type="spellStart"/>
+      <w:r>
+        <w:rPr>
+          <w:rFonts w:ascii="Roboto" w:hAnsi="Roboto"/>
+          <w:b/>
+          <w:sz w:val="22"/>
+        </w:rPr>
+        <w:t>SXSetFinder</w:t>
+      </w:r>
+      <w:proofErr w:type="spellEnd"/>
+      <w:r>
+        <w:rPr>
+          <w:rFonts w:ascii="Roboto" w:hAnsi="Roboto"/>
+          <w:b/>
+          <w:sz w:val="22"/>
+        </w:rPr>
+        <w:tab/>
+      </w:r>
+      <w:r>
+        <w:rPr>
+          <w:rFonts w:ascii="Roboto" w:hAnsi="Roboto"/>
+          <w:sz w:val="22"/>
+        </w:rPr>
+        <w:t>SXSW Hackathon 2018</w:t>
       </w:r>
     </w:p>
     <w:p>
@@ -1366,23 +1497,15 @@
           <w:i/>
           <w:sz w:val="20"/>
         </w:rPr>
-        <w:t>Built virtua</w:t>
-      </w:r>
-      <w:r>
-        <w:rPr>
-          <w:rFonts w:ascii="Roboto" w:hAnsi="Roboto"/>
-          <w:i/>
-          <w:sz w:val="20"/>
-        </w:rPr>
-        <w:t>l reality MIDI keyboard with Oc</w:t>
-      </w:r>
-      <w:r>
-        <w:rPr>
-          <w:rFonts w:ascii="Roboto" w:hAnsi="Roboto"/>
-          <w:i/>
-          <w:sz w:val="20"/>
-        </w:rPr>
-        <w:t>ulus Rift to play music and modulate sounds</w:t>
+        <w:t xml:space="preserve">Developed FB Messenger based platform to </w:t>
+      </w:r>
+      <w:r>
+        <w:rPr>
+          <w:rFonts w:ascii="Roboto" w:hAnsi="Roboto"/>
+          <w:i/>
+          <w:sz w:val="20"/>
+        </w:rPr>
+        <w:t xml:space="preserve">help SXSW attendees find artists they will like </w:t>
       </w:r>
     </w:p>
     <w:p>
@@ -1394,26 +1517,39 @@
         </w:tabs>
         <w:rPr>
           <w:rFonts w:ascii="Roboto" w:hAnsi="Roboto"/>
-          <w:i/>
-          <w:sz w:val="20"/>
-        </w:rPr>
-      </w:pPr>
-      <w:r>
-        <w:rPr>
-          <w:rFonts w:ascii="Roboto" w:hAnsi="Roboto"/>
-          <w:i/>
-          <w:sz w:val="20"/>
-        </w:rPr>
-        <w:tab/>
-      </w:r>
-      <w:r>
-        <w:rPr>
-          <w:rFonts w:ascii="Roboto" w:hAnsi="Roboto"/>
-          <w:i/>
-          <w:sz w:val="20"/>
-        </w:rPr>
-        <w:tab/>
-        <w:t>Allowed users to interact with world using their own hands with the help of the leap motion</w:t>
+          <w:sz w:val="22"/>
+        </w:rPr>
+      </w:pPr>
+      <w:r>
+        <w:rPr>
+          <w:rFonts w:ascii="Roboto" w:hAnsi="Roboto"/>
+          <w:i/>
+          <w:sz w:val="20"/>
+        </w:rPr>
+        <w:tab/>
+      </w:r>
+      <w:r>
+        <w:rPr>
+          <w:rFonts w:ascii="Roboto" w:hAnsi="Roboto"/>
+          <w:i/>
+          <w:sz w:val="20"/>
+        </w:rPr>
+        <w:tab/>
+      </w:r>
+      <w:r>
+        <w:rPr>
+          <w:rFonts w:ascii="Roboto" w:hAnsi="Roboto"/>
+          <w:i/>
+          <w:sz w:val="20"/>
+        </w:rPr>
+        <w:t>based on their Spotify preferences</w:t>
+      </w:r>
+      <w:r>
+        <w:rPr>
+          <w:rFonts w:ascii="Roboto" w:hAnsi="Roboto"/>
+          <w:sz w:val="21"/>
+        </w:rPr>
+        <w:t xml:space="preserve">. </w:t>
       </w:r>
     </w:p>
     <w:p>
@@ -1425,45 +1561,83 @@
         </w:tabs>
         <w:rPr>
           <w:rFonts w:ascii="Roboto" w:hAnsi="Roboto"/>
-          <w:b/>
-          <w:i/>
-          <w:sz w:val="20"/>
-        </w:rPr>
-      </w:pPr>
-      <w:r>
-        <w:rPr>
-          <w:rFonts w:ascii="Roboto" w:hAnsi="Roboto"/>
-          <w:i/>
-          <w:sz w:val="20"/>
-        </w:rPr>
-        <w:tab/>
-      </w:r>
-      <w:r>
-        <w:rPr>
-          <w:rFonts w:ascii="Roboto" w:hAnsi="Roboto"/>
-          <w:i/>
-          <w:sz w:val="20"/>
-        </w:rPr>
-        <w:tab/>
-        <w:t>Helped us learn U</w:t>
-      </w:r>
-      <w:r>
-        <w:rPr>
-          <w:rFonts w:ascii="Roboto" w:hAnsi="Roboto"/>
-          <w:i/>
-          <w:sz w:val="20"/>
-        </w:rPr>
-        <w:t>nity and was developed on the O</w:t>
-      </w:r>
-      <w:bookmarkStart w:id="0" w:name="_GoBack"/>
-      <w:bookmarkEnd w:id="0"/>
-      <w:r>
-        <w:rPr>
-          <w:rFonts w:ascii="Roboto" w:hAnsi="Roboto"/>
-          <w:i/>
-          <w:sz w:val="20"/>
-        </w:rPr>
-        <w:t xml:space="preserve">culus Rift </w:t>
+          <w:sz w:val="22"/>
+        </w:rPr>
+      </w:pPr>
+      <w:r>
+        <w:rPr>
+          <w:rFonts w:ascii="Roboto" w:hAnsi="Roboto"/>
+          <w:sz w:val="22"/>
+        </w:rPr>
+        <w:tab/>
+      </w:r>
+      <w:r>
+        <w:rPr>
+          <w:rFonts w:ascii="Roboto" w:hAnsi="Roboto"/>
+          <w:sz w:val="22"/>
+        </w:rPr>
+        <w:tab/>
+      </w:r>
+      <w:r>
+        <w:rPr>
+          <w:rFonts w:ascii="Roboto" w:hAnsi="Roboto"/>
+          <w:i/>
+          <w:sz w:val="20"/>
+        </w:rPr>
+        <w:t>Designed front end UI and built python back en</w:t>
+      </w:r>
+      <w:r>
+        <w:rPr>
+          <w:rFonts w:ascii="Roboto" w:hAnsi="Roboto"/>
+          <w:i/>
+          <w:sz w:val="20"/>
+        </w:rPr>
+        <w:t>d for application</w:t>
+      </w:r>
+    </w:p>
+    <w:p>
+      <w:pPr>
+        <w:tabs>
+          <w:tab w:val="left" w:pos="540"/>
+          <w:tab w:val="left" w:pos="1080"/>
+          <w:tab w:val="right" w:pos="11664"/>
+        </w:tabs>
+        <w:rPr>
+          <w:rFonts w:ascii="Roboto" w:hAnsi="Roboto"/>
+          <w:sz w:val="22"/>
+        </w:rPr>
+      </w:pPr>
+      <w:r>
+        <w:rPr>
+          <w:rFonts w:ascii="Roboto" w:hAnsi="Roboto"/>
+          <w:sz w:val="22"/>
+        </w:rPr>
+        <w:tab/>
+      </w:r>
+      <w:proofErr w:type="spellStart"/>
+      <w:r>
+        <w:rPr>
+          <w:rFonts w:ascii="Roboto" w:hAnsi="Roboto"/>
+          <w:b/>
+          <w:sz w:val="22"/>
+        </w:rPr>
+        <w:t>Virtualoso</w:t>
+      </w:r>
+      <w:proofErr w:type="spellEnd"/>
+      <w:r>
+        <w:rPr>
+          <w:rFonts w:ascii="Roboto" w:hAnsi="Roboto"/>
+          <w:b/>
+          <w:sz w:val="22"/>
+        </w:rPr>
+        <w:tab/>
+      </w:r>
+      <w:r>
+        <w:rPr>
+          <w:rFonts w:ascii="Roboto" w:hAnsi="Roboto"/>
+          <w:sz w:val="22"/>
+        </w:rPr>
+        <w:t>Hack RU Fall 2017</w:t>
       </w:r>
     </w:p>
     <w:p>
@@ -1475,39 +1649,47 @@
         </w:tabs>
         <w:rPr>
           <w:rFonts w:ascii="Roboto" w:hAnsi="Roboto"/>
-          <w:sz w:val="22"/>
-        </w:rPr>
-      </w:pPr>
-      <w:r>
-        <w:rPr>
-          <w:rFonts w:ascii="Roboto" w:hAnsi="Roboto"/>
-          <w:b/>
-          <w:sz w:val="22"/>
-        </w:rPr>
-        <w:tab/>
-      </w:r>
-      <w:r>
-        <w:rPr>
-          <w:rFonts w:ascii="Roboto" w:hAnsi="Roboto"/>
-          <w:b/>
-          <w:sz w:val="22"/>
-        </w:rPr>
-        <w:t>IRMA – Instant Relief and Medical Attention</w:t>
-      </w:r>
-      <w:r>
-        <w:rPr>
-          <w:rFonts w:ascii="Roboto" w:hAnsi="Roboto"/>
-          <w:b/>
-          <w:sz w:val="22"/>
-        </w:rPr>
-        <w:tab/>
-      </w:r>
-      <w:r>
-        <w:rPr>
-          <w:rFonts w:ascii="Roboto" w:hAnsi="Roboto"/>
-          <w:sz w:val="22"/>
-        </w:rPr>
-        <w:t>PennApps Fall 2017</w:t>
+          <w:i/>
+          <w:sz w:val="20"/>
+        </w:rPr>
+      </w:pPr>
+      <w:r>
+        <w:rPr>
+          <w:rFonts w:ascii="Roboto" w:hAnsi="Roboto"/>
+          <w:sz w:val="22"/>
+        </w:rPr>
+        <w:tab/>
+      </w:r>
+      <w:r>
+        <w:rPr>
+          <w:rFonts w:ascii="Roboto" w:hAnsi="Roboto"/>
+          <w:sz w:val="22"/>
+        </w:rPr>
+        <w:tab/>
+      </w:r>
+      <w:r>
+        <w:rPr>
+          <w:rFonts w:ascii="Roboto" w:hAnsi="Roboto"/>
+          <w:i/>
+          <w:sz w:val="20"/>
+        </w:rPr>
+        <w:t>Built virtua</w:t>
+      </w:r>
+      <w:r>
+        <w:rPr>
+          <w:rFonts w:ascii="Roboto" w:hAnsi="Roboto"/>
+          <w:i/>
+          <w:sz w:val="20"/>
+        </w:rPr>
+        <w:t>l reality MIDI keyboard with Oc</w:t>
+      </w:r>
+      <w:r>
+        <w:rPr>
+          <w:rFonts w:ascii="Roboto" w:hAnsi="Roboto"/>
+          <w:i/>
+          <w:sz w:val="20"/>
+        </w:rPr>
+        <w:t>ulus Rift to play music and modulate sounds</w:t>
       </w:r>
     </w:p>
     <w:p>
@@ -1517,28 +1699,28 @@
           <w:tab w:val="left" w:pos="900"/>
           <w:tab w:val="right" w:pos="11664"/>
         </w:tabs>
-        <w:ind w:left="720"/>
-        <w:rPr>
-          <w:rFonts w:ascii="Roboto" w:hAnsi="Roboto"/>
-          <w:i/>
-          <w:sz w:val="20"/>
-        </w:rPr>
-      </w:pPr>
-      <w:r>
-        <w:rPr>
-          <w:rFonts w:ascii="Roboto" w:hAnsi="Roboto"/>
-          <w:b/>
-          <w:sz w:val="20"/>
-        </w:rPr>
-        <w:tab/>
-      </w:r>
-      <w:r>
-        <w:rPr>
-          <w:rFonts w:ascii="Roboto" w:hAnsi="Roboto"/>
-          <w:i/>
-          <w:sz w:val="20"/>
-        </w:rPr>
-        <w:t xml:space="preserve">Crowdsourced solution to connect first responders to Hurricane victims </w:t>
+        <w:rPr>
+          <w:rFonts w:ascii="Roboto" w:hAnsi="Roboto"/>
+          <w:i/>
+          <w:sz w:val="20"/>
+        </w:rPr>
+      </w:pPr>
+      <w:r>
+        <w:rPr>
+          <w:rFonts w:ascii="Roboto" w:hAnsi="Roboto"/>
+          <w:i/>
+          <w:sz w:val="20"/>
+        </w:rPr>
+        <w:tab/>
+      </w:r>
+      <w:r>
+        <w:rPr>
+          <w:rFonts w:ascii="Roboto" w:hAnsi="Roboto"/>
+          <w:i/>
+          <w:sz w:val="20"/>
+        </w:rPr>
+        <w:tab/>
+        <w:t>Allowed users to interact with world using their own hands with the help of the leap motion</w:t>
       </w:r>
     </w:p>
     <w:p>
@@ -1548,21 +1730,45 @@
           <w:tab w:val="left" w:pos="900"/>
           <w:tab w:val="right" w:pos="11664"/>
         </w:tabs>
-        <w:ind w:left="720"/>
-        <w:rPr>
-          <w:rFonts w:ascii="Roboto" w:hAnsi="Roboto"/>
-          <w:i/>
-          <w:sz w:val="20"/>
-        </w:rPr>
-      </w:pPr>
-      <w:r>
-        <w:rPr>
-          <w:rFonts w:ascii="Roboto" w:hAnsi="Roboto"/>
-          <w:i/>
-          <w:sz w:val="20"/>
-        </w:rPr>
-        <w:tab/>
-        <w:t>Developed with Twilio based SMS service and MongoDB database</w:t>
+        <w:rPr>
+          <w:rFonts w:ascii="Roboto" w:hAnsi="Roboto"/>
+          <w:b/>
+          <w:i/>
+          <w:sz w:val="20"/>
+        </w:rPr>
+      </w:pPr>
+      <w:r>
+        <w:rPr>
+          <w:rFonts w:ascii="Roboto" w:hAnsi="Roboto"/>
+          <w:i/>
+          <w:sz w:val="20"/>
+        </w:rPr>
+        <w:tab/>
+      </w:r>
+      <w:r>
+        <w:rPr>
+          <w:rFonts w:ascii="Roboto" w:hAnsi="Roboto"/>
+          <w:i/>
+          <w:sz w:val="20"/>
+        </w:rPr>
+        <w:tab/>
+        <w:t>Helped us learn U</w:t>
+      </w:r>
+      <w:r>
+        <w:rPr>
+          <w:rFonts w:ascii="Roboto" w:hAnsi="Roboto"/>
+          <w:i/>
+          <w:sz w:val="20"/>
+        </w:rPr>
+        <w:t>nity and was developed on the O</w:t>
+      </w:r>
+      <w:r>
+        <w:rPr>
+          <w:rFonts w:ascii="Roboto" w:hAnsi="Roboto"/>
+          <w:i/>
+          <w:sz w:val="20"/>
+        </w:rPr>
+        <w:t xml:space="preserve">culus Rift </w:t>
       </w:r>
     </w:p>
     <w:p>
@@ -1601,12 +1807,21 @@
         </w:rPr>
         <w:tab/>
       </w:r>
-      <w:r>
-        <w:rPr>
-          <w:rFonts w:ascii="Roboto" w:hAnsi="Roboto"/>
-          <w:sz w:val="22"/>
-        </w:rPr>
-        <w:t>PennApps Spring 2017</w:t>
+      <w:proofErr w:type="spellStart"/>
+      <w:r>
+        <w:rPr>
+          <w:rFonts w:ascii="Roboto" w:hAnsi="Roboto"/>
+          <w:sz w:val="22"/>
+        </w:rPr>
+        <w:t>PennApps</w:t>
+      </w:r>
+      <w:proofErr w:type="spellEnd"/>
+      <w:r>
+        <w:rPr>
+          <w:rFonts w:ascii="Roboto" w:hAnsi="Roboto"/>
+          <w:sz w:val="22"/>
+        </w:rPr>
+        <w:t xml:space="preserve"> Spring 2017</w:t>
       </w:r>
     </w:p>
     <w:p>
@@ -1697,8 +1912,18 @@
           <w:b/>
           <w:sz w:val="22"/>
         </w:rPr>
-        <w:t xml:space="preserve"> – Aifred</w:t>
-      </w:r>
+        <w:t xml:space="preserve"> – </w:t>
+      </w:r>
+      <w:proofErr w:type="spellStart"/>
+      <w:r>
+        <w:rPr>
+          <w:rFonts w:ascii="Roboto" w:hAnsi="Roboto"/>
+          <w:b/>
+          <w:sz w:val="22"/>
+        </w:rPr>
+        <w:t>Aifred</w:t>
+      </w:r>
+      <w:proofErr w:type="spellEnd"/>
       <w:r>
         <w:rPr>
           <w:rFonts w:ascii="Roboto" w:hAnsi="Roboto"/>
@@ -1985,7 +2210,15 @@
           <w:i/>
           <w:sz w:val="20"/>
         </w:rPr>
-        <w:t>Java, CSS, Less, HTML</w:t>
+        <w:t xml:space="preserve">Java, </w:t>
+      </w:r>
+      <w:r>
+        <w:rPr>
+          <w:rFonts w:ascii="Roboto" w:hAnsi="Roboto"/>
+          <w:i/>
+          <w:sz w:val="20"/>
+        </w:rPr>
+        <w:t>Python, Scala, JavaScript, HTML, CSS, Less, Android</w:t>
       </w:r>
       <w:r>
         <w:rPr>
@@ -2001,31 +2234,33 @@
           <w:i/>
           <w:sz w:val="20"/>
         </w:rPr>
-        <w:t xml:space="preserve">XML, </w:t>
-      </w:r>
-      <w:r>
-        <w:rPr>
-          <w:rFonts w:ascii="Roboto" w:hAnsi="Roboto"/>
-          <w:i/>
-          <w:sz w:val="20"/>
-        </w:rPr>
-        <w:t>Android</w:t>
-      </w:r>
-      <w:r>
-        <w:rPr>
-          <w:rFonts w:ascii="Roboto" w:hAnsi="Roboto"/>
-          <w:i/>
-          <w:sz w:val="20"/>
-        </w:rPr>
-        <w:t>, Python, Scala</w:t>
-      </w:r>
-      <w:r>
-        <w:rPr>
-          <w:rFonts w:ascii="Roboto" w:hAnsi="Roboto"/>
-          <w:i/>
-          <w:sz w:val="20"/>
-        </w:rPr>
-        <w:t>, MongoDB, Twillio</w:t>
+        <w:t>XML</w:t>
+      </w:r>
+      <w:r>
+        <w:rPr>
+          <w:rFonts w:ascii="Roboto" w:hAnsi="Roboto"/>
+          <w:i/>
+          <w:sz w:val="20"/>
+        </w:rPr>
+        <w:t xml:space="preserve">, MongoDB, </w:t>
+      </w:r>
+      <w:proofErr w:type="spellStart"/>
+      <w:r>
+        <w:rPr>
+          <w:rFonts w:ascii="Roboto" w:hAnsi="Roboto"/>
+          <w:i/>
+          <w:sz w:val="20"/>
+        </w:rPr>
+        <w:t>Twillio</w:t>
+      </w:r>
+      <w:proofErr w:type="spellEnd"/>
+      <w:r>
+        <w:rPr>
+          <w:rFonts w:ascii="Roboto" w:hAnsi="Roboto"/>
+          <w:i/>
+          <w:sz w:val="20"/>
+        </w:rPr>
+        <w:t>, NLTK</w:t>
       </w:r>
     </w:p>
     <w:p>
@@ -2092,29 +2327,23 @@
         </w:rPr>
         <w:tab/>
       </w:r>
-      <w:r>
-        <w:rPr>
-          <w:rFonts w:ascii="Roboto" w:hAnsi="Roboto"/>
-          <w:i/>
-          <w:sz w:val="20"/>
-        </w:rPr>
-        <w:t xml:space="preserve">Adobe </w:t>
-      </w:r>
-      <w:r>
-        <w:rPr>
-          <w:rFonts w:ascii="Roboto" w:hAnsi="Roboto"/>
-          <w:i/>
-          <w:sz w:val="20"/>
-        </w:rPr>
-        <w:t xml:space="preserve">XD, Illustrator, </w:t>
-      </w:r>
-      <w:r>
-        <w:rPr>
-          <w:rFonts w:ascii="Roboto" w:hAnsi="Roboto"/>
-          <w:i/>
-          <w:sz w:val="20"/>
-        </w:rPr>
-        <w:t>Photoshop</w:t>
+      <w:proofErr w:type="spellStart"/>
+      <w:r>
+        <w:rPr>
+          <w:rFonts w:ascii="Roboto" w:hAnsi="Roboto"/>
+          <w:i/>
+          <w:sz w:val="20"/>
+        </w:rPr>
+        <w:t>Intellij</w:t>
+      </w:r>
+      <w:proofErr w:type="spellEnd"/>
+      <w:r>
+        <w:rPr>
+          <w:rFonts w:ascii="Roboto" w:hAnsi="Roboto"/>
+          <w:i/>
+          <w:sz w:val="20"/>
+        </w:rPr>
+        <w:t>, Sketch, Adobe Suite</w:t>
       </w:r>
       <w:r>
         <w:rPr>
@@ -2130,8 +2359,26 @@
           <w:i/>
           <w:sz w:val="20"/>
         </w:rPr>
-        <w:t xml:space="preserve"> Premiere, Solidworks, Android Studio, Intellij</w:t>
-      </w:r>
+        <w:t xml:space="preserve"> Microsoft Office,</w:t>
+      </w:r>
+      <w:r>
+        <w:rPr>
+          <w:rFonts w:ascii="Roboto" w:hAnsi="Roboto"/>
+          <w:i/>
+          <w:sz w:val="20"/>
+        </w:rPr>
+        <w:t xml:space="preserve"> </w:t>
+      </w:r>
+      <w:proofErr w:type="spellStart"/>
+      <w:r>
+        <w:rPr>
+          <w:rFonts w:ascii="Roboto" w:hAnsi="Roboto"/>
+          <w:i/>
+          <w:sz w:val="20"/>
+        </w:rPr>
+        <w:t>Solidworks</w:t>
+      </w:r>
+      <w:proofErr w:type="spellEnd"/>
     </w:p>
     <w:p>
       <w:pPr>
@@ -2198,21 +2445,16 @@
           <w:i/>
           <w:sz w:val="20"/>
         </w:rPr>
-        <w:t>English (fluent), Tamil (spoken)</w:t>
-      </w:r>
-    </w:p>
-    <w:p>
-      <w:pPr>
-        <w:tabs>
-          <w:tab w:val="left" w:pos="720"/>
-          <w:tab w:val="left" w:pos="1080"/>
-          <w:tab w:val="right" w:pos="10800"/>
-        </w:tabs>
-        <w:rPr>
-          <w:rFonts w:ascii="Roboto" w:hAnsi="Roboto"/>
-          <w:sz w:val="22"/>
-        </w:rPr>
-      </w:pPr>
+        <w:t>English (fluent), Tamil (spoken</w:t>
+      </w:r>
+      <w:r>
+        <w:rPr>
+          <w:rFonts w:ascii="Roboto" w:hAnsi="Roboto"/>
+          <w:i/>
+          <w:sz w:val="20"/>
+        </w:rPr>
+        <w:t>)</w:t>
+      </w:r>
     </w:p>
     <w:sectPr>
       <w:headerReference w:type="default" r:id="rId8"/>
@@ -2230,9 +2472,6 @@
 <w:endnotes xmlns:wpc="http://schemas.microsoft.com/office/word/2010/wordprocessingCanvas" xmlns:cx="http://schemas.microsoft.com/office/drawing/2014/chartex" xmlns:cx1="http://schemas.microsoft.com/office/drawing/2015/9/8/chartex" xmlns:cx2="http://schemas.microsoft.com/office/drawing/2015/10/21/chartex" xmlns:cx3="http://schemas.microsoft.com/office/drawing/2016/5/9/chartex" xmlns:cx4="http://schemas.microsoft.com/office/drawing/2016/5/10/chartex" xmlns:cx5="http://schemas.microsoft.com/office/drawing/2016/5/11/chartex" xmlns:cx6="http://schemas.microsoft.com/office/drawing/2016/5/12/chartex" xmlns:cx7="http://schemas.microsoft.com/office/drawing/2016/5/13/chartex" xmlns:cx8="http://schemas.microsoft.com/office/drawing/2016/5/14/chartex" xmlns:mc="http://schemas.openxmlformats.org/markup-compatibility/2006" xmlns:aink="http://schemas.microsoft.com/office/drawing/2016/ink" xmlns:am3d="http://schemas.microsoft.com/office/drawing/2017/model3d" xmlns:o="urn:schemas-microsoft-com:office:office" xmlns:r="http://schemas.openxmlformats.org/officeDocument/2006/relationships" xmlns:m="http://schemas.openxmlformats.org/officeDocument/2006/math" xmlns:v="urn:schemas-microsoft-com:vml" xmlns:wp14="http://schemas.microsoft.com/office/word/2010/wordprocessingDrawing" xmlns:wp="http://schemas.openxmlformats.org/drawingml/2006/wordprocessingDrawing" xmlns:w10="urn:schemas-microsoft-com:office:word" xmlns:w="http://schemas.openxmlformats.org/wordprocessingml/2006/main" xmlns:w14="http://schemas.microsoft.com/office/word/2010/wordml" xmlns:w15="http://schemas.microsoft.com/office/word/2012/wordml" xmlns:w16cid="http://schemas.microsoft.com/office/word/2016/wordml/cid" xmlns:w16se="http://schemas.microsoft.com/office/word/2015/wordml/symex" xmlns:wpg="http://schemas.microsoft.com/office/word/2010/wordprocessingGroup" xmlns:wpi="http://schemas.microsoft.com/office/word/2010/wordprocessingInk" xmlns:wne="http://schemas.microsoft.com/office/word/2006/wordml" xmlns:wps="http://schemas.microsoft.com/office/word/2010/wordprocessingShape" mc:Ignorable="w14 w15 w16se w16cid wp14">
   <w:endnote w:type="separator" w:id="-1">
     <w:p>
-      <w:pPr>
-        <w:spacing w:after="0" w:line="240" w:lineRule="auto"/>
-      </w:pPr>
       <w:r>
         <w:separator/>
       </w:r>
@@ -2240,9 +2479,6 @@
   </w:endnote>
   <w:endnote w:type="continuationSeparator" w:id="0">
     <w:p>
-      <w:pPr>
-        <w:spacing w:after="0" w:line="240" w:lineRule="auto"/>
-      </w:pPr>
       <w:r>
         <w:continuationSeparator/>
       </w:r>
@@ -2282,9 +2518,6 @@
 <w:footnotes xmlns:wpc="http://schemas.microsoft.com/office/word/2010/wordprocessingCanvas" xmlns:cx="http://schemas.microsoft.com/office/drawing/2014/chartex" xmlns:cx1="http://schemas.microsoft.com/office/drawing/2015/9/8/chartex" xmlns:cx2="http://schemas.microsoft.com/office/drawing/2015/10/21/chartex" xmlns:cx3="http://schemas.microsoft.com/office/drawing/2016/5/9/chartex" xmlns:cx4="http://schemas.microsoft.com/office/drawing/2016/5/10/chartex" xmlns:cx5="http://schemas.microsoft.com/office/drawing/2016/5/11/chartex" xmlns:cx6="http://schemas.microsoft.com/office/drawing/2016/5/12/chartex" xmlns:cx7="http://schemas.microsoft.com/office/drawing/2016/5/13/chartex" xmlns:cx8="http://schemas.microsoft.com/office/drawing/2016/5/14/chartex" xmlns:mc="http://schemas.openxmlformats.org/markup-compatibility/2006" xmlns:aink="http://schemas.microsoft.com/office/drawing/2016/ink" xmlns:am3d="http://schemas.microsoft.com/office/drawing/2017/model3d" xmlns:o="urn:schemas-microsoft-com:office:office" xmlns:r="http://schemas.openxmlformats.org/officeDocument/2006/relationships" xmlns:m="http://schemas.openxmlformats.org/officeDocument/2006/math" xmlns:v="urn:schemas-microsoft-com:vml" xmlns:wp14="http://schemas.microsoft.com/office/word/2010/wordprocessingDrawing" xmlns:wp="http://schemas.openxmlformats.org/drawingml/2006/wordprocessingDrawing" xmlns:w10="urn:schemas-microsoft-com:office:word" xmlns:w="http://schemas.openxmlformats.org/wordprocessingml/2006/main" xmlns:w14="http://schemas.microsoft.com/office/word/2010/wordml" xmlns:w15="http://schemas.microsoft.com/office/word/2012/wordml" xmlns:w16cid="http://schemas.microsoft.com/office/word/2016/wordml/cid" xmlns:w16se="http://schemas.microsoft.com/office/word/2015/wordml/symex" xmlns:wpg="http://schemas.microsoft.com/office/word/2010/wordprocessingGroup" xmlns:wpi="http://schemas.microsoft.com/office/word/2010/wordprocessingInk" xmlns:wne="http://schemas.microsoft.com/office/word/2006/wordml" xmlns:wps="http://schemas.microsoft.com/office/word/2010/wordprocessingShape" mc:Ignorable="w14 w15 w16se w16cid wp14">
   <w:footnote w:type="separator" w:id="-1">
     <w:p>
-      <w:pPr>
-        <w:spacing w:after="0" w:line="240" w:lineRule="auto"/>
-      </w:pPr>
       <w:r>
         <w:separator/>
       </w:r>
@@ -2292,9 +2525,6 @@
   </w:footnote>
   <w:footnote w:type="continuationSeparator" w:id="0">
     <w:p>
-      <w:pPr>
-        <w:spacing w:after="0" w:line="240" w:lineRule="auto"/>
-      </w:pPr>
       <w:r>
         <w:continuationSeparator/>
       </w:r>
@@ -2315,7 +2545,7 @@
       <w:rPr>
         <w:rFonts w:ascii="Roboto" w:hAnsi="Roboto" w:cs="Arial"/>
         <w:b/>
-        <w:sz w:val="52"/>
+        <w:sz w:val="96"/>
         <w:szCs w:val="52"/>
       </w:rPr>
     </w:pPr>
@@ -2323,7 +2553,7 @@
       <w:rPr>
         <w:rFonts w:ascii="Roboto" w:hAnsi="Roboto" w:cs="Arial"/>
         <w:b/>
-        <w:sz w:val="52"/>
+        <w:sz w:val="96"/>
         <w:szCs w:val="52"/>
       </w:rPr>
       <w:t>Rangaraj Tirumala</w:t>
@@ -2579,11 +2809,7 @@
         <w:lang w:val="en-US" w:eastAsia="en-US" w:bidi="ar-SA"/>
       </w:rPr>
     </w:rPrDefault>
-    <w:pPrDefault>
-      <w:pPr>
-        <w:spacing w:after="160" w:line="259" w:lineRule="auto"/>
-      </w:pPr>
-    </w:pPrDefault>
+    <w:pPrDefault/>
   </w:docDefaults>
   <w:latentStyles w:defLockedState="0" w:defUIPriority="99" w:defSemiHidden="0" w:defUnhideWhenUsed="0" w:defQFormat="0" w:count="375">
     <w:lsdException w:name="Normal" w:uiPriority="0" w:qFormat="1"/>
@@ -3009,7 +3235,6 @@
         <w:tab w:val="center" w:pos="4680"/>
         <w:tab w:val="right" w:pos="9360"/>
       </w:tabs>
-      <w:spacing w:after="0" w:line="240" w:lineRule="auto"/>
     </w:pPr>
   </w:style>
   <w:style w:type="character" w:customStyle="1" w:styleId="HeaderChar">
@@ -3031,7 +3256,6 @@
         <w:tab w:val="center" w:pos="4680"/>
         <w:tab w:val="right" w:pos="9360"/>
       </w:tabs>
-      <w:spacing w:after="0" w:line="240" w:lineRule="auto"/>
     </w:pPr>
   </w:style>
   <w:style w:type="character" w:customStyle="1" w:styleId="FooterChar">
@@ -3343,7 +3567,7 @@
 </file>
 
 <file path=customXml/itemProps1.xml><?xml version="1.0" encoding="utf-8"?>
-<ds:datastoreItem xmlns:ds="http://schemas.openxmlformats.org/officeDocument/2006/customXml" ds:itemID="{83B69F70-AD91-47D8-9610-21040AF9C3BA}">
+<ds:datastoreItem xmlns:ds="http://schemas.openxmlformats.org/officeDocument/2006/customXml" ds:itemID="{C31C3922-29E3-D743-98B6-D89495611332}">
   <ds:schemaRefs>
     <ds:schemaRef ds:uri="http://schemas.openxmlformats.org/officeDocument/2006/bibliography"/>
   </ds:schemaRefs>

</xml_diff>

<commit_message>
added position as president of cog sci club
</commit_message>
<xml_diff>
--- a/Resume2018.docx
+++ b/Resume2018.docx
@@ -453,6 +453,15 @@
           <w:rFonts w:ascii="Roboto" w:hAnsi="Roboto"/>
           <w:sz w:val="22"/>
         </w:rPr>
+        <w:t xml:space="preserve"> 2018</w:t>
+      </w:r>
+      <w:bookmarkStart w:id="0" w:name="_GoBack"/>
+      <w:bookmarkEnd w:id="0"/>
+      <w:r>
+        <w:rPr>
+          <w:rFonts w:ascii="Roboto" w:hAnsi="Roboto"/>
+          <w:sz w:val="22"/>
+        </w:rPr>
         <w:t xml:space="preserve"> – </w:t>
       </w:r>
       <w:r>
@@ -532,25 +541,7 @@
           <w:i/>
           <w:sz w:val="20"/>
         </w:rPr>
-        <w:t xml:space="preserve">ct information on the use of </w:t>
-      </w:r>
-      <w:proofErr w:type="spellStart"/>
-      <w:r>
-        <w:rPr>
-          <w:rFonts w:ascii="Roboto" w:hAnsi="Roboto"/>
-          <w:i/>
-          <w:sz w:val="20"/>
-        </w:rPr>
-        <w:t>Wh</w:t>
-      </w:r>
-      <w:proofErr w:type="spellEnd"/>
-      <w:r>
-        <w:rPr>
-          <w:rFonts w:ascii="Roboto" w:hAnsi="Roboto"/>
-          <w:i/>
-          <w:sz w:val="20"/>
-        </w:rPr>
-        <w:t xml:space="preserve">- </w:t>
+        <w:t xml:space="preserve">ct information on the use of Wh- </w:t>
       </w:r>
       <w:r>
         <w:rPr>
@@ -634,7 +625,7 @@
           <w:b/>
           <w:sz w:val="22"/>
         </w:rPr>
-        <w:t>Dan</w:t>
+        <w:t>President – Cognitive Science Club</w:t>
       </w:r>
       <w:r>
         <w:rPr>
@@ -642,65 +633,6 @@
           <w:b/>
           <w:sz w:val="22"/>
         </w:rPr>
-        <w:t xml:space="preserve">ce Instructor/Graphic Designer – </w:t>
-      </w:r>
-      <w:proofErr w:type="spellStart"/>
-      <w:r>
-        <w:rPr>
-          <w:rFonts w:ascii="Roboto" w:hAnsi="Roboto"/>
-          <w:b/>
-          <w:sz w:val="22"/>
-        </w:rPr>
-        <w:t>Nrithya</w:t>
-      </w:r>
-      <w:r>
-        <w:rPr>
-          <w:rFonts w:ascii="Roboto" w:hAnsi="Roboto"/>
-          <w:b/>
-          <w:sz w:val="22"/>
-        </w:rPr>
-        <w:softHyphen/>
-      </w:r>
-      <w:r>
-        <w:rPr>
-          <w:rFonts w:ascii="Roboto" w:hAnsi="Roboto"/>
-          <w:b/>
-          <w:sz w:val="22"/>
-        </w:rPr>
-        <w:softHyphen/>
-      </w:r>
-      <w:r>
-        <w:rPr>
-          <w:rFonts w:ascii="Roboto" w:hAnsi="Roboto"/>
-          <w:b/>
-          <w:sz w:val="22"/>
-        </w:rPr>
-        <w:softHyphen/>
-      </w:r>
-      <w:r>
-        <w:rPr>
-          <w:rFonts w:ascii="Roboto" w:hAnsi="Roboto"/>
-          <w:b/>
-          <w:sz w:val="22"/>
-        </w:rPr>
-        <w:softHyphen/>
-        <w:t>njali</w:t>
-      </w:r>
-      <w:proofErr w:type="spellEnd"/>
-      <w:r>
-        <w:rPr>
-          <w:rFonts w:ascii="Roboto" w:hAnsi="Roboto"/>
-          <w:b/>
-          <w:sz w:val="22"/>
-        </w:rPr>
-        <w:t xml:space="preserve"> School of Dance</w:t>
-      </w:r>
-      <w:r>
-        <w:rPr>
-          <w:rFonts w:ascii="Roboto" w:hAnsi="Roboto"/>
-          <w:b/>
-          <w:sz w:val="22"/>
-        </w:rPr>
         <w:tab/>
       </w:r>
       <w:r>
@@ -708,7 +640,14 @@
           <w:rFonts w:ascii="Roboto" w:hAnsi="Roboto"/>
           <w:sz w:val="22"/>
         </w:rPr>
-        <w:t>Aug 2012 – Pres</w:t>
+        <w:t>Sep 2017</w:t>
+      </w:r>
+      <w:r>
+        <w:rPr>
+          <w:rFonts w:ascii="Roboto" w:hAnsi="Roboto"/>
+          <w:sz w:val="22"/>
+        </w:rPr>
+        <w:t xml:space="preserve"> – Pres</w:t>
       </w:r>
     </w:p>
     <w:p>
@@ -726,17 +665,50 @@
         <w:ind w:left="1170"/>
         <w:rPr>
           <w:rFonts w:ascii="Roboto" w:hAnsi="Roboto"/>
-          <w:i/>
-          <w:sz w:val="20"/>
-        </w:rPr>
-      </w:pPr>
-      <w:r>
-        <w:rPr>
-          <w:rFonts w:ascii="Roboto" w:hAnsi="Roboto"/>
-          <w:i/>
-          <w:sz w:val="20"/>
-        </w:rPr>
-        <w:t>Performing artist and instructor for young aspiring Bharatanatyam students</w:t>
+          <w:sz w:val="20"/>
+        </w:rPr>
+      </w:pPr>
+      <w:r>
+        <w:rPr>
+          <w:rFonts w:ascii="Roboto" w:hAnsi="Roboto"/>
+          <w:sz w:val="20"/>
+        </w:rPr>
+        <w:t xml:space="preserve">Organized </w:t>
+      </w:r>
+      <w:r>
+        <w:rPr>
+          <w:rFonts w:ascii="Roboto" w:hAnsi="Roboto"/>
+          <w:sz w:val="20"/>
+        </w:rPr>
+        <w:t>p</w:t>
+      </w:r>
+      <w:r>
+        <w:rPr>
+          <w:rFonts w:ascii="Roboto" w:hAnsi="Roboto"/>
+          <w:sz w:val="20"/>
+        </w:rPr>
+        <w:t>anel</w:t>
+      </w:r>
+      <w:r>
+        <w:rPr>
+          <w:rFonts w:ascii="Roboto" w:hAnsi="Roboto"/>
+          <w:sz w:val="20"/>
+        </w:rPr>
+        <w:t xml:space="preserve"> on c</w:t>
+      </w:r>
+      <w:r>
+        <w:rPr>
+          <w:rFonts w:ascii="Roboto" w:hAnsi="Roboto"/>
+          <w:sz w:val="20"/>
+        </w:rPr>
+        <w:t>areers in Cognitive Science</w:t>
+      </w:r>
+      <w:r>
+        <w:rPr>
+          <w:rFonts w:ascii="Roboto" w:hAnsi="Roboto"/>
+          <w:sz w:val="20"/>
+        </w:rPr>
+        <w:t xml:space="preserve"> with leading experts in industry and academia  </w:t>
       </w:r>
     </w:p>
     <w:p>
@@ -754,23 +726,25 @@
         <w:ind w:left="1170"/>
         <w:rPr>
           <w:rFonts w:ascii="Roboto" w:hAnsi="Roboto"/>
-          <w:sz w:val="20"/>
-        </w:rPr>
-      </w:pPr>
-      <w:r>
-        <w:rPr>
-          <w:rFonts w:ascii="Roboto" w:hAnsi="Roboto"/>
-          <w:i/>
-          <w:sz w:val="20"/>
-        </w:rPr>
-        <w:t>Design advertising/marketing material for company productions and performances</w:t>
-      </w:r>
-      <w:r>
-        <w:rPr>
-          <w:rFonts w:ascii="Roboto" w:hAnsi="Roboto"/>
-          <w:sz w:val="20"/>
-        </w:rPr>
-        <w:t xml:space="preserve"> </w:t>
+          <w:i/>
+          <w:sz w:val="20"/>
+        </w:rPr>
+      </w:pPr>
+      <w:r>
+        <w:rPr>
+          <w:rFonts w:ascii="Roboto" w:hAnsi="Roboto"/>
+          <w:i/>
+          <w:sz w:val="20"/>
+        </w:rPr>
+        <w:t>Started and teach bi-weekly Python learning group</w:t>
+      </w:r>
+      <w:r>
+        <w:rPr>
+          <w:rFonts w:ascii="Roboto" w:hAnsi="Roboto"/>
+          <w:i/>
+          <w:sz w:val="20"/>
+        </w:rPr>
+        <w:t xml:space="preserve"> with special guest speaker from Google Deep Brain</w:t>
       </w:r>
     </w:p>
     <w:p>
@@ -798,39 +772,15 @@
           <w:i/>
           <w:sz w:val="20"/>
         </w:rPr>
-        <w:t>Create</w:t>
-      </w:r>
-      <w:r>
-        <w:rPr>
-          <w:rFonts w:ascii="Roboto" w:hAnsi="Roboto"/>
-          <w:i/>
-          <w:sz w:val="20"/>
-        </w:rPr>
-        <w:t>d</w:t>
-      </w:r>
-      <w:r>
-        <w:rPr>
-          <w:rFonts w:ascii="Roboto" w:hAnsi="Roboto"/>
-          <w:i/>
-          <w:sz w:val="20"/>
-        </w:rPr>
-        <w:t xml:space="preserve"> and Implement</w:t>
-      </w:r>
-      <w:r>
-        <w:rPr>
-          <w:rFonts w:ascii="Roboto" w:hAnsi="Roboto"/>
-          <w:i/>
-          <w:sz w:val="20"/>
-        </w:rPr>
-        <w:t>ed</w:t>
-      </w:r>
-      <w:r>
-        <w:rPr>
-          <w:rFonts w:ascii="Roboto" w:hAnsi="Roboto"/>
-          <w:i/>
-          <w:sz w:val="20"/>
-        </w:rPr>
-        <w:t xml:space="preserve"> curriculum to teach new and experienced students from ages 5 - 17</w:t>
+        <w:t>Overhauled social media presence and branding</w:t>
+      </w:r>
+      <w:r>
+        <w:rPr>
+          <w:rFonts w:ascii="Roboto" w:hAnsi="Roboto"/>
+          <w:i/>
+          <w:sz w:val="20"/>
+        </w:rPr>
+        <w:t xml:space="preserve"> with new logo and weekly newsletter </w:t>
       </w:r>
     </w:p>
     <w:p>
@@ -881,7 +831,15 @@
           <w:b/>
           <w:sz w:val="22"/>
         </w:rPr>
-        <w:t>Software Engineering Internship –</w:t>
+        <w:t>Software Engineering Intern</w:t>
+      </w:r>
+      <w:r>
+        <w:rPr>
+          <w:rFonts w:ascii="Roboto" w:hAnsi="Roboto"/>
+          <w:b/>
+          <w:sz w:val="22"/>
+        </w:rPr>
+        <w:t xml:space="preserve"> –</w:t>
       </w:r>
       <w:r>
         <w:rPr>
@@ -1163,25 +1121,23 @@
           <w:b/>
           <w:sz w:val="22"/>
         </w:rPr>
-        <w:t xml:space="preserve">Software Engineering Internship – </w:t>
-      </w:r>
-      <w:proofErr w:type="spellStart"/>
+        <w:t>Software Engineering Intern</w:t>
+      </w:r>
       <w:r>
         <w:rPr>
           <w:rFonts w:ascii="Roboto" w:hAnsi="Roboto"/>
           <w:b/>
           <w:sz w:val="22"/>
         </w:rPr>
-        <w:t>Nibbly</w:t>
-      </w:r>
-      <w:proofErr w:type="spellEnd"/>
+        <w:t xml:space="preserve"> – </w:t>
+      </w:r>
       <w:r>
         <w:rPr>
           <w:rFonts w:ascii="Roboto" w:hAnsi="Roboto"/>
           <w:b/>
           <w:sz w:val="22"/>
         </w:rPr>
-        <w:t xml:space="preserve">/Worldview </w:t>
+        <w:t xml:space="preserve">Nibbly/Worldview </w:t>
       </w:r>
       <w:r>
         <w:rPr>
@@ -1511,25 +1467,7 @@
           <w:i/>
           <w:sz w:val="20"/>
         </w:rPr>
-        <w:t xml:space="preserve">XML, MongoDB, </w:t>
-      </w:r>
-      <w:proofErr w:type="spellStart"/>
-      <w:r>
-        <w:rPr>
-          <w:rFonts w:ascii="Roboto" w:hAnsi="Roboto"/>
-          <w:i/>
-          <w:sz w:val="20"/>
-        </w:rPr>
-        <w:t>Twillio</w:t>
-      </w:r>
-      <w:proofErr w:type="spellEnd"/>
-      <w:r>
-        <w:rPr>
-          <w:rFonts w:ascii="Roboto" w:hAnsi="Roboto"/>
-          <w:i/>
-          <w:sz w:val="20"/>
-        </w:rPr>
-        <w:t>,</w:t>
+        <w:t>XML, MongoDB, Twillio,</w:t>
       </w:r>
       <w:r>
         <w:rPr>
@@ -1640,23 +1578,13 @@
         </w:rPr>
         <w:tab/>
       </w:r>
-      <w:proofErr w:type="spellStart"/>
-      <w:r>
-        <w:rPr>
-          <w:rFonts w:ascii="Roboto" w:hAnsi="Roboto"/>
-          <w:i/>
-          <w:sz w:val="20"/>
-        </w:rPr>
-        <w:t>Intellij</w:t>
-      </w:r>
-      <w:proofErr w:type="spellEnd"/>
-      <w:r>
-        <w:rPr>
-          <w:rFonts w:ascii="Roboto" w:hAnsi="Roboto"/>
-          <w:i/>
-          <w:sz w:val="20"/>
-        </w:rPr>
-        <w:t>, Sketch, Adobe Suite</w:t>
+      <w:r>
+        <w:rPr>
+          <w:rFonts w:ascii="Roboto" w:hAnsi="Roboto"/>
+          <w:i/>
+          <w:sz w:val="20"/>
+        </w:rPr>
+        <w:t>Intellij, Sketch, Adobe Suite</w:t>
       </w:r>
       <w:r>
         <w:rPr>
@@ -1680,18 +1608,8 @@
           <w:i/>
           <w:sz w:val="20"/>
         </w:rPr>
-        <w:t xml:space="preserve"> </w:t>
-      </w:r>
-      <w:proofErr w:type="spellStart"/>
-      <w:r>
-        <w:rPr>
-          <w:rFonts w:ascii="Roboto" w:hAnsi="Roboto"/>
-          <w:i/>
-          <w:sz w:val="20"/>
-        </w:rPr>
-        <w:t>Solidworks</w:t>
-      </w:r>
-      <w:proofErr w:type="spellEnd"/>
+        <w:t xml:space="preserve"> Solidworks</w:t>
+      </w:r>
     </w:p>
     <w:p>
       <w:pPr>
@@ -1759,18 +1677,8 @@
           <w:b/>
           <w:sz w:val="22"/>
         </w:rPr>
-        <w:t xml:space="preserve">Facebook API Award – </w:t>
-      </w:r>
-      <w:proofErr w:type="spellStart"/>
-      <w:r>
-        <w:rPr>
-          <w:rFonts w:ascii="Roboto" w:hAnsi="Roboto"/>
-          <w:b/>
-          <w:sz w:val="22"/>
-        </w:rPr>
-        <w:t>SXSetFinder</w:t>
-      </w:r>
-      <w:proofErr w:type="spellEnd"/>
+        <w:t>Facebook API Award – SXSetFinder</w:t>
+      </w:r>
       <w:r>
         <w:rPr>
           <w:rFonts w:ascii="Roboto" w:hAnsi="Roboto"/>
@@ -1944,7 +1852,6 @@
         </w:rPr>
         <w:tab/>
       </w:r>
-      <w:proofErr w:type="spellStart"/>
       <w:r>
         <w:rPr>
           <w:rFonts w:ascii="Roboto" w:hAnsi="Roboto"/>
@@ -1953,7 +1860,6 @@
         </w:rPr>
         <w:t>Virtualoso</w:t>
       </w:r>
-      <w:proofErr w:type="spellEnd"/>
       <w:r>
         <w:rPr>
           <w:rFonts w:ascii="Roboto" w:hAnsi="Roboto"/>
@@ -2126,8 +2032,6 @@
         </w:rPr>
         <w:tab/>
       </w:r>
-      <w:bookmarkStart w:id="0" w:name="_GoBack"/>
-      <w:bookmarkEnd w:id="0"/>
       <w:r>
         <w:rPr>
           <w:rFonts w:ascii="Roboto" w:hAnsi="Roboto"/>
@@ -2142,18 +2046,8 @@
           <w:b/>
           <w:sz w:val="22"/>
         </w:rPr>
-        <w:t xml:space="preserve"> – </w:t>
-      </w:r>
-      <w:proofErr w:type="spellStart"/>
-      <w:r>
-        <w:rPr>
-          <w:rFonts w:ascii="Roboto" w:hAnsi="Roboto"/>
-          <w:b/>
-          <w:sz w:val="22"/>
-        </w:rPr>
-        <w:t>Aifred</w:t>
-      </w:r>
-      <w:proofErr w:type="spellEnd"/>
+        <w:t xml:space="preserve"> – Aifred</w:t>
+      </w:r>
       <w:r>
         <w:rPr>
           <w:rFonts w:ascii="Roboto" w:hAnsi="Roboto"/>
@@ -4892,7 +4786,7 @@
 </file>
 
 <file path=customXml/itemProps1.xml><?xml version="1.0" encoding="utf-8"?>
-<ds:datastoreItem xmlns:ds="http://schemas.openxmlformats.org/officeDocument/2006/customXml" ds:itemID="{07D95042-3B45-0B49-AC63-FFAD3701D573}">
+<ds:datastoreItem xmlns:ds="http://schemas.openxmlformats.org/officeDocument/2006/customXml" ds:itemID="{B99922A8-36F6-4548-A2AD-B7BAEE714471}">
   <ds:schemaRefs>
     <ds:schemaRef ds:uri="http://schemas.openxmlformats.org/officeDocument/2006/bibliography"/>
   </ds:schemaRefs>

</xml_diff>

<commit_message>
Added eightfold (still need work on descriptions)
</commit_message>
<xml_diff>
--- a/Resume2018.docx
+++ b/Resume2018.docx
@@ -18,13 +18,13 @@
         <mc:AlternateContent>
           <mc:Choice Requires="wps">
             <w:drawing>
-              <wp:anchor distT="45720" distB="45720" distL="114300" distR="114300" simplePos="0" relativeHeight="251659264" behindDoc="0" locked="0" layoutInCell="1" allowOverlap="1">
+              <wp:anchor distT="45720" distB="45720" distL="114300" distR="114300" simplePos="0" relativeHeight="251659264" behindDoc="0" locked="0" layoutInCell="1" allowOverlap="1" wp14:anchorId="1106D86A" wp14:editId="2AA958CC">
                 <wp:simplePos x="0" y="0"/>
                 <wp:positionH relativeFrom="margin">
                   <wp:posOffset>6258560</wp:posOffset>
                 </wp:positionH>
                 <wp:positionV relativeFrom="margin">
-                  <wp:posOffset>-513715</wp:posOffset>
+                  <wp:posOffset>-667624</wp:posOffset>
                 </wp:positionV>
                 <wp:extent cx="1870075" cy="731520"/>
                 <wp:effectExtent l="0" t="0" r="0" b="5080"/>
@@ -123,6 +123,7 @@
                               <w:t>New Brunswick, NJ</w:t>
                             </w:r>
                           </w:p>
+                          <w:p/>
                         </w:txbxContent>
                       </wps:txbx>
                       <wps:bodyPr rot="0" vert="horz" wrap="none" lIns="0" tIns="0" rIns="0" bIns="0" anchor="t" anchorCtr="0">
@@ -142,11 +143,11 @@
           </mc:Choice>
           <mc:Fallback>
             <w:pict>
-              <v:shapetype id="_x0000_t202" coordsize="21600,21600" o:spt="202" path="m,l,21600r21600,l21600,xe">
+              <v:shapetype w14:anchorId="1106D86A" id="_x0000_t202" coordsize="21600,21600" o:spt="202" path="m,l,21600r21600,l21600,xe">
                 <v:stroke joinstyle="miter"/>
                 <v:path gradientshapeok="t" o:connecttype="rect"/>
               </v:shapetype>
-              <v:shape id="Text Box 2" o:spid="_x0000_s1026" type="#_x0000_t202" style="position:absolute;margin-left:492.8pt;margin-top:-40.45pt;width:147.25pt;height:57.6pt;z-index:251659264;visibility:visible;mso-wrap-style:none;mso-width-percent:0;mso-height-percent:0;mso-wrap-distance-left:9pt;mso-wrap-distance-top:3.6pt;mso-wrap-distance-right:9pt;mso-wrap-distance-bottom:3.6pt;mso-position-horizontal:absolute;mso-position-horizontal-relative:margin;mso-position-vertical:absolute;mso-position-vertical-relative:margin;mso-width-percent:0;mso-height-percent:0;mso-width-relative:margin;mso-height-relative:margin;v-text-anchor:top" o:gfxdata="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" stroked="f">
+              <v:shape id="Text Box 2" o:spid="_x0000_s1026" type="#_x0000_t202" style="position:absolute;margin-left:492.8pt;margin-top:-52.55pt;width:147.25pt;height:57.6pt;z-index:251659264;visibility:visible;mso-wrap-style:none;mso-width-percent:0;mso-height-percent:0;mso-wrap-distance-left:9pt;mso-wrap-distance-top:3.6pt;mso-wrap-distance-right:9pt;mso-wrap-distance-bottom:3.6pt;mso-position-horizontal:absolute;mso-position-horizontal-relative:margin;mso-position-vertical:absolute;mso-position-vertical-relative:margin;mso-width-percent:0;mso-height-percent:0;mso-width-relative:margin;mso-height-relative:margin;v-text-anchor:top" o:gfxdata="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" stroked="f">
                 <v:textbox inset="0,0,0,0">
                   <w:txbxContent>
                     <w:p>
@@ -213,6 +214,7 @@
                         <w:t>New Brunswick, NJ</w:t>
                       </w:r>
                     </w:p>
+                    <w:p/>
                   </w:txbxContent>
                 </v:textbox>
                 <w10:wrap type="square" anchorx="margin" anchory="margin"/>
@@ -236,22 +238,13 @@
         </w:tabs>
         <w:rPr>
           <w:rFonts w:ascii="Roboto" w:hAnsi="Roboto"/>
-          <w:sz w:val="28"/>
-        </w:rPr>
-      </w:pPr>
-      <w:r>
-        <w:rPr>
-          <w:rFonts w:ascii="Roboto" w:hAnsi="Roboto"/>
-          <w:sz w:val="28"/>
-        </w:rPr>
-        <w:t>Education</w:t>
-      </w:r>
-      <w:r>
-        <w:rPr>
-          <w:rFonts w:ascii="Roboto" w:hAnsi="Roboto"/>
-          <w:sz w:val="28"/>
-        </w:rPr>
-        <w:t>:</w:t>
+        </w:rPr>
+      </w:pPr>
+      <w:r>
+        <w:rPr>
+          <w:rFonts w:ascii="Roboto" w:hAnsi="Roboto"/>
+        </w:rPr>
+        <w:t>Education:</w:t>
       </w:r>
     </w:p>
     <w:p>
@@ -262,14 +255,13 @@
         </w:tabs>
         <w:rPr>
           <w:rFonts w:ascii="Roboto" w:hAnsi="Roboto"/>
-          <w:sz w:val="28"/>
         </w:rPr>
       </w:pPr>
       <w:r>
         <w:rPr>
           <w:rFonts w:ascii="Roboto" w:hAnsi="Roboto"/>
           <w:b/>
-          <w:sz w:val="22"/>
+          <w:sz w:val="21"/>
         </w:rPr>
         <w:tab/>
       </w:r>
@@ -277,14 +269,14 @@
         <w:rPr>
           <w:rFonts w:ascii="Roboto" w:hAnsi="Roboto"/>
           <w:b/>
-          <w:sz w:val="22"/>
+          <w:sz w:val="21"/>
         </w:rPr>
         <w:t>Rutgers University New Brunswick</w:t>
       </w:r>
       <w:r>
         <w:rPr>
           <w:rFonts w:ascii="Roboto" w:hAnsi="Roboto"/>
-          <w:sz w:val="22"/>
+          <w:sz w:val="21"/>
         </w:rPr>
         <w:tab/>
         <w:t>Class of 2019</w:t>
@@ -300,23 +292,22 @@
         <w:rPr>
           <w:rFonts w:ascii="Roboto" w:hAnsi="Roboto"/>
           <w:i/>
-          <w:sz w:val="20"/>
-        </w:rPr>
-      </w:pPr>
-      <w:r>
-        <w:rPr>
-          <w:rFonts w:ascii="Roboto" w:hAnsi="Roboto"/>
-          <w:i/>
-          <w:sz w:val="20"/>
-        </w:rPr>
-        <w:tab/>
+          <w:sz w:val="18"/>
+        </w:rPr>
+      </w:pPr>
+      <w:r>
+        <w:rPr>
+          <w:rFonts w:ascii="Roboto" w:hAnsi="Roboto"/>
+          <w:i/>
+          <w:sz w:val="18"/>
+        </w:rPr>
         <w:t>B.A. in Cognitive Science and Philosophy</w:t>
       </w:r>
       <w:r>
         <w:rPr>
           <w:rFonts w:ascii="Roboto" w:hAnsi="Roboto"/>
           <w:i/>
-          <w:sz w:val="20"/>
+          <w:sz w:val="18"/>
         </w:rPr>
         <w:t xml:space="preserve"> (</w:t>
       </w:r>
@@ -324,7 +315,7 @@
         <w:rPr>
           <w:rFonts w:ascii="Roboto" w:hAnsi="Roboto"/>
           <w:i/>
-          <w:sz w:val="20"/>
+          <w:sz w:val="18"/>
         </w:rPr>
         <w:t>specialization i</w:t>
       </w:r>
@@ -332,7 +323,7 @@
         <w:rPr>
           <w:rFonts w:ascii="Roboto" w:hAnsi="Roboto"/>
           <w:i/>
-          <w:sz w:val="20"/>
+          <w:sz w:val="18"/>
         </w:rPr>
         <w:t xml:space="preserve">n Computer Science) </w:t>
       </w:r>
@@ -346,14 +337,14 @@
         <w:ind w:firstLine="720"/>
         <w:rPr>
           <w:rFonts w:ascii="Roboto" w:hAnsi="Roboto"/>
-          <w:sz w:val="22"/>
-        </w:rPr>
-      </w:pPr>
-      <w:r>
-        <w:rPr>
-          <w:rFonts w:ascii="Roboto" w:hAnsi="Roboto"/>
-          <w:i/>
-          <w:sz w:val="20"/>
+          <w:sz w:val="21"/>
+        </w:rPr>
+      </w:pPr>
+      <w:r>
+        <w:rPr>
+          <w:rFonts w:ascii="Roboto" w:hAnsi="Roboto"/>
+          <w:i/>
+          <w:sz w:val="18"/>
         </w:rPr>
         <w:tab/>
         <w:t xml:space="preserve">Minor in Entrepreneurship </w:t>
@@ -363,28 +354,24 @@
       <w:pPr>
         <w:rPr>
           <w:rFonts w:ascii="Roboto" w:hAnsi="Roboto"/>
-          <w:sz w:val="28"/>
-        </w:rPr>
-      </w:pPr>
-    </w:p>
-    <w:p>
-      <w:pPr>
-        <w:rPr>
-          <w:rFonts w:ascii="Roboto" w:hAnsi="Roboto"/>
-          <w:sz w:val="28"/>
-        </w:rPr>
-      </w:pPr>
-      <w:r>
-        <w:rPr>
-          <w:rFonts w:ascii="Roboto" w:hAnsi="Roboto"/>
-          <w:sz w:val="28"/>
+        </w:rPr>
+      </w:pPr>
+    </w:p>
+    <w:p>
+      <w:pPr>
+        <w:rPr>
+          <w:rFonts w:ascii="Roboto" w:hAnsi="Roboto"/>
+        </w:rPr>
+      </w:pPr>
+      <w:r>
+        <w:rPr>
+          <w:rFonts w:ascii="Roboto" w:hAnsi="Roboto"/>
         </w:rPr>
         <w:t>Work Experience</w:t>
       </w:r>
       <w:r>
         <w:rPr>
           <w:rFonts w:ascii="Roboto" w:hAnsi="Roboto"/>
-          <w:sz w:val="28"/>
         </w:rPr>
         <w:t>:</w:t>
       </w:r>
@@ -399,13 +386,14 @@
         </w:tabs>
         <w:rPr>
           <w:rFonts w:ascii="Roboto" w:hAnsi="Roboto"/>
-          <w:sz w:val="22"/>
-        </w:rPr>
-      </w:pPr>
-      <w:r>
-        <w:rPr>
-          <w:rFonts w:ascii="Roboto" w:hAnsi="Roboto"/>
-          <w:sz w:val="28"/>
+          <w:sz w:val="21"/>
+        </w:rPr>
+      </w:pPr>
+      <w:r>
+        <w:rPr>
+          <w:rFonts w:ascii="Roboto" w:hAnsi="Roboto"/>
+          <w:b/>
+          <w:sz w:val="21"/>
         </w:rPr>
         <w:tab/>
       </w:r>
@@ -413,63 +401,62 @@
         <w:rPr>
           <w:rFonts w:ascii="Roboto" w:hAnsi="Roboto"/>
           <w:b/>
-          <w:sz w:val="22"/>
-        </w:rPr>
-        <w:t xml:space="preserve">Research Assistant – </w:t>
+          <w:sz w:val="21"/>
+        </w:rPr>
+        <w:t>Software Engineering Intern</w:t>
       </w:r>
       <w:r>
         <w:rPr>
           <w:rFonts w:ascii="Roboto" w:hAnsi="Roboto"/>
           <w:b/>
-          <w:sz w:val="22"/>
-        </w:rPr>
-        <w:t>Rutgers University Center for Cognitive Science</w:t>
+          <w:sz w:val="21"/>
+        </w:rPr>
+        <w:t xml:space="preserve"> –</w:t>
       </w:r>
       <w:r>
         <w:rPr>
           <w:rFonts w:ascii="Roboto" w:hAnsi="Roboto"/>
           <w:b/>
-          <w:sz w:val="22"/>
-        </w:rPr>
-        <w:t xml:space="preserve"> (RUCCS) </w:t>
+          <w:sz w:val="21"/>
+        </w:rPr>
+        <w:t xml:space="preserve"> Eightfold AI</w:t>
       </w:r>
       <w:r>
         <w:rPr>
           <w:rFonts w:ascii="Roboto" w:hAnsi="Roboto"/>
           <w:b/>
-          <w:sz w:val="22"/>
+          <w:sz w:val="21"/>
+        </w:rPr>
+        <w:t xml:space="preserve"> </w:t>
+      </w:r>
+      <w:r>
+        <w:rPr>
+          <w:rFonts w:ascii="Roboto" w:hAnsi="Roboto"/>
+          <w:b/>
+          <w:sz w:val="21"/>
         </w:rPr>
         <w:tab/>
       </w:r>
       <w:r>
         <w:rPr>
           <w:rFonts w:ascii="Roboto" w:hAnsi="Roboto"/>
-          <w:sz w:val="22"/>
-        </w:rPr>
-        <w:t>Jan</w:t>
-      </w:r>
-      <w:r>
-        <w:rPr>
-          <w:rFonts w:ascii="Roboto" w:hAnsi="Roboto"/>
-          <w:sz w:val="22"/>
-        </w:rPr>
-        <w:t xml:space="preserve"> 2018</w:t>
-      </w:r>
-      <w:bookmarkStart w:id="0" w:name="_GoBack"/>
-      <w:bookmarkEnd w:id="0"/>
-      <w:r>
-        <w:rPr>
-          <w:rFonts w:ascii="Roboto" w:hAnsi="Roboto"/>
-          <w:sz w:val="22"/>
-        </w:rPr>
-        <w:t xml:space="preserve"> – </w:t>
-      </w:r>
-      <w:r>
-        <w:rPr>
-          <w:rFonts w:ascii="Roboto" w:hAnsi="Roboto"/>
-          <w:sz w:val="22"/>
-        </w:rPr>
-        <w:t>Pres</w:t>
+          <w:sz w:val="21"/>
+        </w:rPr>
+        <w:t>May</w:t>
+      </w:r>
+      <w:r>
+        <w:rPr>
+          <w:rFonts w:ascii="Roboto" w:hAnsi="Roboto"/>
+          <w:sz w:val="21"/>
+        </w:rPr>
+        <w:t xml:space="preserve"> 2018 – </w:t>
+      </w:r>
+      <w:r>
+        <w:rPr>
+          <w:rFonts w:ascii="Roboto" w:hAnsi="Roboto"/>
+          <w:sz w:val="21"/>
+        </w:rPr>
+        <w:t>Aug 2018</w:t>
       </w:r>
     </w:p>
     <w:p>
@@ -484,28 +471,28 @@
           <w:tab w:val="left" w:pos="900"/>
           <w:tab w:val="right" w:pos="10800"/>
         </w:tabs>
-        <w:ind w:left="1170"/>
-        <w:rPr>
-          <w:rFonts w:ascii="Roboto" w:hAnsi="Roboto"/>
-          <w:i/>
-          <w:sz w:val="20"/>
-        </w:rPr>
-      </w:pPr>
-      <w:r>
-        <w:rPr>
-          <w:rFonts w:ascii="Roboto" w:hAnsi="Roboto"/>
-          <w:i/>
-          <w:sz w:val="20"/>
-        </w:rPr>
-        <w:t>Creating automated web scraper with Selenium and AWS EC2</w:t>
-      </w:r>
-      <w:r>
-        <w:rPr>
-          <w:rFonts w:ascii="Roboto" w:hAnsi="Roboto"/>
-          <w:i/>
-          <w:sz w:val="20"/>
-        </w:rPr>
-        <w:t xml:space="preserve"> to collect data on spoken English </w:t>
+        <w:ind w:left="1080"/>
+        <w:rPr>
+          <w:rFonts w:ascii="Roboto" w:hAnsi="Roboto"/>
+          <w:i/>
+          <w:sz w:val="18"/>
+        </w:rPr>
+      </w:pPr>
+      <w:r>
+        <w:rPr>
+          <w:rFonts w:ascii="Roboto" w:hAnsi="Roboto"/>
+          <w:i/>
+          <w:sz w:val="18"/>
+        </w:rPr>
+        <w:t xml:space="preserve"> </w:t>
+      </w:r>
+      <w:r>
+        <w:rPr>
+          <w:rFonts w:ascii="Roboto" w:hAnsi="Roboto"/>
+          <w:i/>
+          <w:sz w:val="18"/>
+        </w:rPr>
+        <w:t>Helped re-design flow to import resumes, CSV’s and resume books to our recruitment platform</w:t>
       </w:r>
     </w:p>
     <w:p>
@@ -520,36 +507,28 @@
           <w:tab w:val="left" w:pos="900"/>
           <w:tab w:val="right" w:pos="10800"/>
         </w:tabs>
-        <w:ind w:left="1170"/>
-        <w:rPr>
-          <w:rFonts w:ascii="Roboto" w:hAnsi="Roboto"/>
-          <w:i/>
-          <w:sz w:val="20"/>
-        </w:rPr>
-      </w:pPr>
-      <w:r>
-        <w:rPr>
-          <w:rFonts w:ascii="Roboto" w:hAnsi="Roboto"/>
-          <w:i/>
-          <w:sz w:val="20"/>
-        </w:rPr>
-        <w:t>Analyze large Corpus of language to colle</w:t>
-      </w:r>
-      <w:r>
-        <w:rPr>
-          <w:rFonts w:ascii="Roboto" w:hAnsi="Roboto"/>
-          <w:i/>
-          <w:sz w:val="20"/>
-        </w:rPr>
-        <w:t xml:space="preserve">ct information on the use of Wh- </w:t>
-      </w:r>
-      <w:r>
-        <w:rPr>
-          <w:rFonts w:ascii="Roboto" w:hAnsi="Roboto"/>
-          <w:i/>
-          <w:sz w:val="20"/>
-        </w:rPr>
-        <w:t xml:space="preserve">(who, what) words </w:t>
+        <w:ind w:left="1080"/>
+        <w:rPr>
+          <w:rFonts w:ascii="Roboto" w:hAnsi="Roboto"/>
+          <w:i/>
+          <w:sz w:val="18"/>
+        </w:rPr>
+      </w:pPr>
+      <w:r>
+        <w:rPr>
+          <w:rFonts w:ascii="Roboto" w:hAnsi="Roboto"/>
+          <w:i/>
+          <w:sz w:val="18"/>
+        </w:rPr>
+        <w:t xml:space="preserve"> </w:t>
+      </w:r>
+      <w:r>
+        <w:rPr>
+          <w:rFonts w:ascii="Roboto" w:hAnsi="Roboto"/>
+          <w:i/>
+          <w:sz w:val="18"/>
+        </w:rPr>
+        <w:t>Built a resume book parser which can split large (~800 page) resume books into individual resumes</w:t>
       </w:r>
     </w:p>
     <w:p>
@@ -564,21 +543,68 @@
           <w:tab w:val="left" w:pos="900"/>
           <w:tab w:val="right" w:pos="10800"/>
         </w:tabs>
-        <w:ind w:left="1170"/>
-        <w:rPr>
-          <w:rFonts w:ascii="Roboto" w:hAnsi="Roboto"/>
-          <w:i/>
-          <w:sz w:val="20"/>
-        </w:rPr>
-      </w:pPr>
-      <w:r>
-        <w:rPr>
-          <w:rFonts w:ascii="Roboto" w:hAnsi="Roboto"/>
-          <w:i/>
-          <w:sz w:val="20"/>
-        </w:rPr>
-        <w:t xml:space="preserve">Used Python, NLTK and other NLP techniques to identify frequency of common utterances </w:t>
-      </w:r>
+        <w:ind w:left="1080"/>
+        <w:rPr>
+          <w:rFonts w:ascii="Roboto" w:hAnsi="Roboto"/>
+          <w:i/>
+          <w:sz w:val="18"/>
+        </w:rPr>
+      </w:pPr>
+      <w:r>
+        <w:rPr>
+          <w:rFonts w:ascii="Roboto" w:hAnsi="Roboto"/>
+          <w:i/>
+          <w:sz w:val="18"/>
+        </w:rPr>
+        <w:t xml:space="preserve">Worked on our python backend and helped build new react based </w:t>
+      </w:r>
+      <w:proofErr w:type="spellStart"/>
+      <w:r>
+        <w:rPr>
+          <w:rFonts w:ascii="Roboto" w:hAnsi="Roboto"/>
+          <w:i/>
+          <w:sz w:val="18"/>
+        </w:rPr>
+        <w:t>webapp</w:t>
+      </w:r>
+      <w:bookmarkStart w:id="0" w:name="_GoBack"/>
+      <w:bookmarkEnd w:id="0"/>
+      <w:proofErr w:type="spellEnd"/>
+    </w:p>
+    <w:p>
+      <w:pPr>
+        <w:pStyle w:val="ListParagraph"/>
+        <w:numPr>
+          <w:ilvl w:val="1"/>
+          <w:numId w:val="3"/>
+        </w:numPr>
+        <w:tabs>
+          <w:tab w:val="left" w:pos="540"/>
+          <w:tab w:val="left" w:pos="900"/>
+          <w:tab w:val="right" w:pos="10800"/>
+        </w:tabs>
+        <w:ind w:left="1080"/>
+        <w:rPr>
+          <w:rFonts w:ascii="Roboto" w:hAnsi="Roboto"/>
+          <w:i/>
+          <w:sz w:val="18"/>
+        </w:rPr>
+      </w:pPr>
+      <w:r>
+        <w:rPr>
+          <w:rFonts w:ascii="Roboto" w:hAnsi="Roboto"/>
+          <w:i/>
+          <w:sz w:val="18"/>
+        </w:rPr>
+        <w:t xml:space="preserve">Started new initiative to help re-design workflows for campus recruiting and college recruiters </w:t>
+      </w:r>
+    </w:p>
+    <w:p>
+      <w:pPr>
+        <w:rPr>
+          <w:rFonts w:ascii="Roboto" w:hAnsi="Roboto"/>
+        </w:rPr>
+      </w:pPr>
     </w:p>
     <w:p>
       <w:pPr>
@@ -589,65 +615,39 @@
         </w:tabs>
         <w:rPr>
           <w:rFonts w:ascii="Roboto" w:hAnsi="Roboto"/>
-          <w:sz w:val="22"/>
-        </w:rPr>
-      </w:pPr>
-      <w:r>
-        <w:rPr>
-          <w:rFonts w:ascii="Roboto" w:hAnsi="Roboto"/>
-          <w:sz w:val="22"/>
+          <w:sz w:val="21"/>
+        </w:rPr>
+      </w:pPr>
+      <w:r>
+        <w:rPr>
+          <w:rFonts w:ascii="Roboto" w:hAnsi="Roboto"/>
+          <w:b/>
+          <w:sz w:val="21"/>
         </w:rPr>
         <w:tab/>
       </w:r>
-    </w:p>
-    <w:p>
-      <w:pPr>
-        <w:tabs>
-          <w:tab w:val="left" w:pos="540"/>
-          <w:tab w:val="left" w:pos="900"/>
-          <w:tab w:val="right" w:pos="11664"/>
-        </w:tabs>
-        <w:rPr>
-          <w:rFonts w:ascii="Roboto" w:hAnsi="Roboto"/>
-          <w:sz w:val="22"/>
-        </w:rPr>
-      </w:pPr>
-      <w:r>
-        <w:rPr>
-          <w:rFonts w:ascii="Roboto" w:hAnsi="Roboto"/>
-          <w:sz w:val="22"/>
+      <w:r>
+        <w:rPr>
+          <w:rFonts w:ascii="Roboto" w:hAnsi="Roboto"/>
+          <w:b/>
+          <w:sz w:val="21"/>
+        </w:rPr>
+        <w:t>President – Cognitive Science Club</w:t>
+      </w:r>
+      <w:r>
+        <w:rPr>
+          <w:rFonts w:ascii="Roboto" w:hAnsi="Roboto"/>
+          <w:b/>
+          <w:sz w:val="21"/>
         </w:rPr>
         <w:tab/>
       </w:r>
       <w:r>
         <w:rPr>
           <w:rFonts w:ascii="Roboto" w:hAnsi="Roboto"/>
-          <w:b/>
-          <w:sz w:val="22"/>
-        </w:rPr>
-        <w:t>President – Cognitive Science Club</w:t>
-      </w:r>
-      <w:r>
-        <w:rPr>
-          <w:rFonts w:ascii="Roboto" w:hAnsi="Roboto"/>
-          <w:b/>
-          <w:sz w:val="22"/>
-        </w:rPr>
-        <w:tab/>
-      </w:r>
-      <w:r>
-        <w:rPr>
-          <w:rFonts w:ascii="Roboto" w:hAnsi="Roboto"/>
-          <w:sz w:val="22"/>
-        </w:rPr>
-        <w:t>Sep 2017</w:t>
-      </w:r>
-      <w:r>
-        <w:rPr>
-          <w:rFonts w:ascii="Roboto" w:hAnsi="Roboto"/>
-          <w:sz w:val="22"/>
-        </w:rPr>
-        <w:t xml:space="preserve"> – Pres</w:t>
+          <w:sz w:val="21"/>
+        </w:rPr>
+        <w:t>Sep 2017 – Pres</w:t>
       </w:r>
     </w:p>
     <w:p>
@@ -662,53 +662,18 @@
           <w:tab w:val="left" w:pos="900"/>
           <w:tab w:val="right" w:pos="11664"/>
         </w:tabs>
-        <w:ind w:left="1170"/>
-        <w:rPr>
-          <w:rFonts w:ascii="Roboto" w:hAnsi="Roboto"/>
-          <w:sz w:val="20"/>
-        </w:rPr>
-      </w:pPr>
-      <w:r>
-        <w:rPr>
-          <w:rFonts w:ascii="Roboto" w:hAnsi="Roboto"/>
-          <w:sz w:val="20"/>
-        </w:rPr>
-        <w:t xml:space="preserve">Organized </w:t>
-      </w:r>
-      <w:r>
-        <w:rPr>
-          <w:rFonts w:ascii="Roboto" w:hAnsi="Roboto"/>
-          <w:sz w:val="20"/>
-        </w:rPr>
-        <w:t>p</w:t>
-      </w:r>
-      <w:r>
-        <w:rPr>
-          <w:rFonts w:ascii="Roboto" w:hAnsi="Roboto"/>
-          <w:sz w:val="20"/>
-        </w:rPr>
-        <w:t>anel</w:t>
-      </w:r>
-      <w:r>
-        <w:rPr>
-          <w:rFonts w:ascii="Roboto" w:hAnsi="Roboto"/>
-          <w:sz w:val="20"/>
-        </w:rPr>
-        <w:t xml:space="preserve"> on c</w:t>
-      </w:r>
-      <w:r>
-        <w:rPr>
-          <w:rFonts w:ascii="Roboto" w:hAnsi="Roboto"/>
-          <w:sz w:val="20"/>
-        </w:rPr>
-        <w:t>areers in Cognitive Science</w:t>
-      </w:r>
-      <w:r>
-        <w:rPr>
-          <w:rFonts w:ascii="Roboto" w:hAnsi="Roboto"/>
-          <w:sz w:val="20"/>
-        </w:rPr>
-        <w:t xml:space="preserve"> with leading experts in industry and academia  </w:t>
+        <w:ind w:left="1080"/>
+        <w:rPr>
+          <w:rFonts w:ascii="Roboto" w:hAnsi="Roboto"/>
+          <w:sz w:val="18"/>
+        </w:rPr>
+      </w:pPr>
+      <w:r>
+        <w:rPr>
+          <w:rFonts w:ascii="Roboto" w:hAnsi="Roboto"/>
+          <w:sz w:val="18"/>
+        </w:rPr>
+        <w:t xml:space="preserve">Organized panel on careers in Cognitive Science with leading experts in industry and academia  </w:t>
       </w:r>
     </w:p>
     <w:p>
@@ -723,28 +688,20 @@
           <w:tab w:val="left" w:pos="900"/>
           <w:tab w:val="right" w:pos="11664"/>
         </w:tabs>
-        <w:ind w:left="1170"/>
-        <w:rPr>
-          <w:rFonts w:ascii="Roboto" w:hAnsi="Roboto"/>
-          <w:i/>
-          <w:sz w:val="20"/>
-        </w:rPr>
-      </w:pPr>
-      <w:r>
-        <w:rPr>
-          <w:rFonts w:ascii="Roboto" w:hAnsi="Roboto"/>
-          <w:i/>
-          <w:sz w:val="20"/>
-        </w:rPr>
-        <w:t>Started and teach bi-weekly Python learning group</w:t>
-      </w:r>
-      <w:r>
-        <w:rPr>
-          <w:rFonts w:ascii="Roboto" w:hAnsi="Roboto"/>
-          <w:i/>
-          <w:sz w:val="20"/>
-        </w:rPr>
-        <w:t xml:space="preserve"> with special guest speaker from Google Deep Brain</w:t>
+        <w:ind w:left="1080"/>
+        <w:rPr>
+          <w:rFonts w:ascii="Roboto" w:hAnsi="Roboto"/>
+          <w:i/>
+          <w:sz w:val="18"/>
+        </w:rPr>
+      </w:pPr>
+      <w:r>
+        <w:rPr>
+          <w:rFonts w:ascii="Roboto" w:hAnsi="Roboto"/>
+          <w:i/>
+          <w:sz w:val="18"/>
+        </w:rPr>
+        <w:t>Started and teach bi-weekly Python learning group with special guest speaker from Google Deep Brain</w:t>
       </w:r>
     </w:p>
     <w:p>
@@ -759,28 +716,233 @@
           <w:tab w:val="left" w:pos="900"/>
           <w:tab w:val="right" w:pos="11664"/>
         </w:tabs>
-        <w:ind w:left="1170"/>
-        <w:rPr>
-          <w:rFonts w:ascii="Roboto" w:hAnsi="Roboto"/>
-          <w:i/>
-          <w:sz w:val="20"/>
-        </w:rPr>
-      </w:pPr>
-      <w:r>
-        <w:rPr>
-          <w:rFonts w:ascii="Roboto" w:hAnsi="Roboto"/>
-          <w:i/>
-          <w:sz w:val="20"/>
-        </w:rPr>
-        <w:t>Overhauled social media presence and branding</w:t>
-      </w:r>
-      <w:r>
-        <w:rPr>
-          <w:rFonts w:ascii="Roboto" w:hAnsi="Roboto"/>
-          <w:i/>
-          <w:sz w:val="20"/>
-        </w:rPr>
-        <w:t xml:space="preserve"> with new logo and weekly newsletter </w:t>
+        <w:ind w:left="1080"/>
+        <w:rPr>
+          <w:rFonts w:ascii="Roboto" w:hAnsi="Roboto"/>
+          <w:i/>
+          <w:sz w:val="18"/>
+        </w:rPr>
+      </w:pPr>
+      <w:r>
+        <w:rPr>
+          <w:rFonts w:ascii="Roboto" w:hAnsi="Roboto"/>
+          <w:i/>
+          <w:sz w:val="18"/>
+        </w:rPr>
+        <w:t xml:space="preserve">Overhauled social media presence and branding with new logo and weekly newsletter </w:t>
+      </w:r>
+    </w:p>
+    <w:p>
+      <w:pPr>
+        <w:rPr>
+          <w:rFonts w:ascii="Roboto" w:hAnsi="Roboto"/>
+        </w:rPr>
+      </w:pPr>
+    </w:p>
+    <w:p>
+      <w:pPr>
+        <w:tabs>
+          <w:tab w:val="left" w:pos="540"/>
+          <w:tab w:val="left" w:pos="720"/>
+          <w:tab w:val="left" w:pos="1080"/>
+          <w:tab w:val="right" w:pos="11664"/>
+        </w:tabs>
+        <w:rPr>
+          <w:rFonts w:ascii="Roboto" w:hAnsi="Roboto"/>
+          <w:sz w:val="21"/>
+        </w:rPr>
+      </w:pPr>
+      <w:r>
+        <w:rPr>
+          <w:rFonts w:ascii="Roboto" w:hAnsi="Roboto"/>
+        </w:rPr>
+        <w:tab/>
+      </w:r>
+      <w:r>
+        <w:rPr>
+          <w:rFonts w:ascii="Roboto" w:hAnsi="Roboto"/>
+          <w:b/>
+          <w:sz w:val="21"/>
+        </w:rPr>
+        <w:t xml:space="preserve">Research Assistant – </w:t>
+      </w:r>
+      <w:r>
+        <w:rPr>
+          <w:rFonts w:ascii="Roboto" w:hAnsi="Roboto"/>
+          <w:b/>
+          <w:sz w:val="21"/>
+        </w:rPr>
+        <w:t>Rutgers University Center for Cognitive Science</w:t>
+      </w:r>
+      <w:r>
+        <w:rPr>
+          <w:rFonts w:ascii="Roboto" w:hAnsi="Roboto"/>
+          <w:b/>
+          <w:sz w:val="21"/>
+        </w:rPr>
+        <w:t xml:space="preserve"> (RUCCS) </w:t>
+      </w:r>
+      <w:r>
+        <w:rPr>
+          <w:rFonts w:ascii="Roboto" w:hAnsi="Roboto"/>
+          <w:b/>
+          <w:sz w:val="21"/>
+        </w:rPr>
+        <w:tab/>
+      </w:r>
+      <w:r>
+        <w:rPr>
+          <w:rFonts w:ascii="Roboto" w:hAnsi="Roboto"/>
+          <w:sz w:val="21"/>
+        </w:rPr>
+        <w:t>Jan</w:t>
+      </w:r>
+      <w:r>
+        <w:rPr>
+          <w:rFonts w:ascii="Roboto" w:hAnsi="Roboto"/>
+          <w:sz w:val="21"/>
+        </w:rPr>
+        <w:t xml:space="preserve"> 2018</w:t>
+      </w:r>
+      <w:r>
+        <w:rPr>
+          <w:rFonts w:ascii="Roboto" w:hAnsi="Roboto"/>
+          <w:sz w:val="21"/>
+        </w:rPr>
+        <w:t xml:space="preserve"> – </w:t>
+      </w:r>
+      <w:r>
+        <w:rPr>
+          <w:rFonts w:ascii="Roboto" w:hAnsi="Roboto"/>
+          <w:sz w:val="21"/>
+        </w:rPr>
+        <w:t>Pres</w:t>
+      </w:r>
+    </w:p>
+    <w:p>
+      <w:pPr>
+        <w:pStyle w:val="ListParagraph"/>
+        <w:numPr>
+          <w:ilvl w:val="1"/>
+          <w:numId w:val="3"/>
+        </w:numPr>
+        <w:tabs>
+          <w:tab w:val="left" w:pos="540"/>
+          <w:tab w:val="left" w:pos="900"/>
+          <w:tab w:val="right" w:pos="10800"/>
+        </w:tabs>
+        <w:ind w:left="1080"/>
+        <w:rPr>
+          <w:rFonts w:ascii="Roboto" w:hAnsi="Roboto"/>
+          <w:i/>
+          <w:sz w:val="18"/>
+        </w:rPr>
+      </w:pPr>
+      <w:r>
+        <w:rPr>
+          <w:rFonts w:ascii="Roboto" w:hAnsi="Roboto"/>
+          <w:i/>
+          <w:sz w:val="18"/>
+        </w:rPr>
+        <w:t>Creating automated web scraper with Selenium and AWS EC2</w:t>
+      </w:r>
+      <w:r>
+        <w:rPr>
+          <w:rFonts w:ascii="Roboto" w:hAnsi="Roboto"/>
+          <w:i/>
+          <w:sz w:val="18"/>
+        </w:rPr>
+        <w:t xml:space="preserve"> to collect data on spoken English </w:t>
+      </w:r>
+    </w:p>
+    <w:p>
+      <w:pPr>
+        <w:pStyle w:val="ListParagraph"/>
+        <w:numPr>
+          <w:ilvl w:val="1"/>
+          <w:numId w:val="3"/>
+        </w:numPr>
+        <w:tabs>
+          <w:tab w:val="left" w:pos="540"/>
+          <w:tab w:val="left" w:pos="900"/>
+          <w:tab w:val="right" w:pos="10800"/>
+        </w:tabs>
+        <w:ind w:left="1080"/>
+        <w:rPr>
+          <w:rFonts w:ascii="Roboto" w:hAnsi="Roboto"/>
+          <w:i/>
+          <w:sz w:val="18"/>
+        </w:rPr>
+      </w:pPr>
+      <w:r>
+        <w:rPr>
+          <w:rFonts w:ascii="Roboto" w:hAnsi="Roboto"/>
+          <w:i/>
+          <w:sz w:val="18"/>
+        </w:rPr>
+        <w:t>Analyze large Corpus of language to colle</w:t>
+      </w:r>
+      <w:r>
+        <w:rPr>
+          <w:rFonts w:ascii="Roboto" w:hAnsi="Roboto"/>
+          <w:i/>
+          <w:sz w:val="18"/>
+        </w:rPr>
+        <w:t xml:space="preserve">ct information on the use of </w:t>
+      </w:r>
+      <w:proofErr w:type="spellStart"/>
+      <w:r>
+        <w:rPr>
+          <w:rFonts w:ascii="Roboto" w:hAnsi="Roboto"/>
+          <w:i/>
+          <w:sz w:val="18"/>
+        </w:rPr>
+        <w:t>Wh</w:t>
+      </w:r>
+      <w:proofErr w:type="spellEnd"/>
+      <w:r>
+        <w:rPr>
+          <w:rFonts w:ascii="Roboto" w:hAnsi="Roboto"/>
+          <w:i/>
+          <w:sz w:val="18"/>
+        </w:rPr>
+        <w:t xml:space="preserve">- </w:t>
+      </w:r>
+      <w:r>
+        <w:rPr>
+          <w:rFonts w:ascii="Roboto" w:hAnsi="Roboto"/>
+          <w:i/>
+          <w:sz w:val="18"/>
+        </w:rPr>
+        <w:t xml:space="preserve">(who, what) words </w:t>
+      </w:r>
+    </w:p>
+    <w:p>
+      <w:pPr>
+        <w:pStyle w:val="ListParagraph"/>
+        <w:numPr>
+          <w:ilvl w:val="1"/>
+          <w:numId w:val="3"/>
+        </w:numPr>
+        <w:tabs>
+          <w:tab w:val="left" w:pos="540"/>
+          <w:tab w:val="left" w:pos="900"/>
+          <w:tab w:val="right" w:pos="10800"/>
+        </w:tabs>
+        <w:ind w:left="1080"/>
+        <w:rPr>
+          <w:rFonts w:ascii="Roboto" w:hAnsi="Roboto"/>
+          <w:i/>
+          <w:sz w:val="18"/>
+        </w:rPr>
+      </w:pPr>
+      <w:r>
+        <w:rPr>
+          <w:rFonts w:ascii="Roboto" w:hAnsi="Roboto"/>
+          <w:i/>
+          <w:sz w:val="18"/>
+        </w:rPr>
+        <w:t xml:space="preserve">Used Python, NLTK and other NLP techniques to identify frequency of common utterances </w:t>
       </w:r>
     </w:p>
     <w:p>
@@ -792,15 +954,13 @@
         </w:tabs>
         <w:rPr>
           <w:rFonts w:ascii="Roboto" w:hAnsi="Roboto"/>
-          <w:b/>
-          <w:sz w:val="22"/>
-        </w:rPr>
-      </w:pPr>
-      <w:r>
-        <w:rPr>
-          <w:rFonts w:ascii="Roboto" w:hAnsi="Roboto"/>
-          <w:b/>
-          <w:sz w:val="22"/>
+          <w:sz w:val="21"/>
+        </w:rPr>
+      </w:pPr>
+      <w:r>
+        <w:rPr>
+          <w:rFonts w:ascii="Roboto" w:hAnsi="Roboto"/>
+          <w:sz w:val="21"/>
         </w:rPr>
         <w:tab/>
       </w:r>
@@ -814,14 +974,14 @@
         </w:tabs>
         <w:rPr>
           <w:rFonts w:ascii="Roboto" w:hAnsi="Roboto"/>
-          <w:sz w:val="22"/>
+          <w:sz w:val="21"/>
         </w:rPr>
       </w:pPr>
       <w:r>
         <w:rPr>
           <w:rFonts w:ascii="Roboto" w:hAnsi="Roboto"/>
           <w:b/>
-          <w:sz w:val="22"/>
+          <w:sz w:val="21"/>
         </w:rPr>
         <w:tab/>
       </w:r>
@@ -829,7 +989,7 @@
         <w:rPr>
           <w:rFonts w:ascii="Roboto" w:hAnsi="Roboto"/>
           <w:b/>
-          <w:sz w:val="22"/>
+          <w:sz w:val="21"/>
         </w:rPr>
         <w:t>Software Engineering Intern</w:t>
       </w:r>
@@ -837,7 +997,7 @@
         <w:rPr>
           <w:rFonts w:ascii="Roboto" w:hAnsi="Roboto"/>
           <w:b/>
-          <w:sz w:val="22"/>
+          <w:sz w:val="21"/>
         </w:rPr>
         <w:t xml:space="preserve"> –</w:t>
       </w:r>
@@ -845,7 +1005,7 @@
         <w:rPr>
           <w:rFonts w:ascii="Roboto" w:hAnsi="Roboto"/>
           <w:b/>
-          <w:sz w:val="22"/>
+          <w:sz w:val="21"/>
         </w:rPr>
         <w:t xml:space="preserve"> Sparta Systems</w:t>
       </w:r>
@@ -853,28 +1013,28 @@
         <w:rPr>
           <w:rFonts w:ascii="Roboto" w:hAnsi="Roboto"/>
           <w:b/>
-          <w:sz w:val="22"/>
+          <w:sz w:val="21"/>
         </w:rPr>
         <w:tab/>
       </w:r>
       <w:r>
         <w:rPr>
           <w:rFonts w:ascii="Roboto" w:hAnsi="Roboto"/>
-          <w:sz w:val="22"/>
+          <w:sz w:val="21"/>
         </w:rPr>
         <w:t xml:space="preserve">May – </w:t>
       </w:r>
       <w:r>
         <w:rPr>
           <w:rFonts w:ascii="Roboto" w:hAnsi="Roboto"/>
-          <w:sz w:val="22"/>
+          <w:sz w:val="21"/>
         </w:rPr>
         <w:t>Aug</w:t>
       </w:r>
       <w:r>
         <w:rPr>
           <w:rFonts w:ascii="Roboto" w:hAnsi="Roboto"/>
-          <w:sz w:val="22"/>
+          <w:sz w:val="21"/>
         </w:rPr>
         <w:t xml:space="preserve"> 2016</w:t>
       </w:r>
@@ -891,18 +1051,18 @@
           <w:tab w:val="left" w:pos="900"/>
           <w:tab w:val="right" w:pos="11664"/>
         </w:tabs>
-        <w:ind w:left="1170"/>
-        <w:rPr>
-          <w:rFonts w:ascii="Roboto" w:hAnsi="Roboto"/>
-          <w:i/>
-          <w:sz w:val="20"/>
-        </w:rPr>
-      </w:pPr>
-      <w:r>
-        <w:rPr>
-          <w:rFonts w:ascii="Roboto" w:hAnsi="Roboto"/>
-          <w:i/>
-          <w:sz w:val="20"/>
+        <w:ind w:left="1080"/>
+        <w:rPr>
+          <w:rFonts w:ascii="Roboto" w:hAnsi="Roboto"/>
+          <w:i/>
+          <w:sz w:val="18"/>
+        </w:rPr>
+      </w:pPr>
+      <w:r>
+        <w:rPr>
+          <w:rFonts w:ascii="Roboto" w:hAnsi="Roboto"/>
+          <w:i/>
+          <w:sz w:val="18"/>
         </w:rPr>
         <w:t xml:space="preserve">Refactored </w:t>
       </w:r>
@@ -910,7 +1070,7 @@
         <w:rPr>
           <w:rFonts w:ascii="Roboto" w:hAnsi="Roboto"/>
           <w:i/>
-          <w:sz w:val="20"/>
+          <w:sz w:val="18"/>
         </w:rPr>
         <w:t>15-year-old</w:t>
       </w:r>
@@ -918,7 +1078,7 @@
         <w:rPr>
           <w:rFonts w:ascii="Roboto" w:hAnsi="Roboto"/>
           <w:i/>
-          <w:sz w:val="20"/>
+          <w:sz w:val="18"/>
         </w:rPr>
         <w:t xml:space="preserve"> J</w:t>
       </w:r>
@@ -926,7 +1086,7 @@
         <w:rPr>
           <w:rFonts w:ascii="Roboto" w:hAnsi="Roboto"/>
           <w:i/>
-          <w:sz w:val="20"/>
+          <w:sz w:val="18"/>
         </w:rPr>
         <w:t>ava codebase</w:t>
       </w:r>
@@ -934,7 +1094,7 @@
         <w:rPr>
           <w:rFonts w:ascii="Roboto" w:hAnsi="Roboto"/>
           <w:i/>
-          <w:sz w:val="20"/>
+          <w:sz w:val="18"/>
         </w:rPr>
         <w:t xml:space="preserve"> to adjust for front-end redesign</w:t>
       </w:r>
@@ -951,18 +1111,18 @@
           <w:tab w:val="left" w:pos="900"/>
           <w:tab w:val="right" w:pos="11664"/>
         </w:tabs>
-        <w:ind w:left="1170"/>
-        <w:rPr>
-          <w:rFonts w:ascii="Roboto" w:hAnsi="Roboto"/>
-          <w:i/>
-          <w:sz w:val="20"/>
-        </w:rPr>
-      </w:pPr>
-      <w:r>
-        <w:rPr>
-          <w:rFonts w:ascii="Roboto" w:hAnsi="Roboto"/>
-          <w:i/>
-          <w:sz w:val="20"/>
+        <w:ind w:left="1080"/>
+        <w:rPr>
+          <w:rFonts w:ascii="Roboto" w:hAnsi="Roboto"/>
+          <w:i/>
+          <w:sz w:val="18"/>
+        </w:rPr>
+      </w:pPr>
+      <w:r>
+        <w:rPr>
+          <w:rFonts w:ascii="Roboto" w:hAnsi="Roboto"/>
+          <w:i/>
+          <w:sz w:val="18"/>
         </w:rPr>
         <w:t>Updated CSS codebase into LESS</w:t>
       </w:r>
@@ -979,17 +1139,17 @@
           <w:tab w:val="left" w:pos="900"/>
           <w:tab w:val="right" w:pos="11664"/>
         </w:tabs>
-        <w:ind w:left="1170"/>
-        <w:rPr>
-          <w:rFonts w:ascii="Roboto" w:hAnsi="Roboto"/>
-          <w:sz w:val="20"/>
-        </w:rPr>
-      </w:pPr>
-      <w:r>
-        <w:rPr>
-          <w:rFonts w:ascii="Roboto" w:hAnsi="Roboto"/>
-          <w:i/>
-          <w:sz w:val="20"/>
+        <w:ind w:left="1080"/>
+        <w:rPr>
+          <w:rFonts w:ascii="Roboto" w:hAnsi="Roboto"/>
+          <w:sz w:val="18"/>
+        </w:rPr>
+      </w:pPr>
+      <w:r>
+        <w:rPr>
+          <w:rFonts w:ascii="Roboto" w:hAnsi="Roboto"/>
+          <w:i/>
+          <w:sz w:val="18"/>
         </w:rPr>
         <w:t xml:space="preserve">Re-designed </w:t>
       </w:r>
@@ -997,7 +1157,7 @@
         <w:rPr>
           <w:rFonts w:ascii="Roboto" w:hAnsi="Roboto"/>
           <w:i/>
-          <w:sz w:val="20"/>
+          <w:sz w:val="18"/>
         </w:rPr>
         <w:t xml:space="preserve">and implemented </w:t>
       </w:r>
@@ -1005,7 +1165,7 @@
         <w:rPr>
           <w:rFonts w:ascii="Roboto" w:hAnsi="Roboto"/>
           <w:i/>
-          <w:sz w:val="20"/>
+          <w:sz w:val="18"/>
         </w:rPr>
         <w:t>front end of</w:t>
       </w:r>
@@ -1013,7 +1173,7 @@
         <w:rPr>
           <w:rFonts w:ascii="Roboto" w:hAnsi="Roboto"/>
           <w:i/>
-          <w:sz w:val="20"/>
+          <w:sz w:val="18"/>
         </w:rPr>
         <w:t xml:space="preserve"> product</w:t>
       </w:r>
@@ -1021,7 +1181,7 @@
         <w:rPr>
           <w:rFonts w:ascii="Roboto" w:hAnsi="Roboto"/>
           <w:i/>
-          <w:sz w:val="20"/>
+          <w:sz w:val="18"/>
         </w:rPr>
         <w:t xml:space="preserve"> with new UX using </w:t>
       </w:r>
@@ -1029,7 +1189,7 @@
         <w:rPr>
           <w:rFonts w:ascii="Roboto" w:hAnsi="Roboto"/>
           <w:i/>
-          <w:sz w:val="20"/>
+          <w:sz w:val="18"/>
         </w:rPr>
         <w:t>LESS</w:t>
       </w:r>
@@ -1037,14 +1197,14 @@
         <w:rPr>
           <w:rFonts w:ascii="Roboto" w:hAnsi="Roboto"/>
           <w:i/>
-          <w:sz w:val="20"/>
+          <w:sz w:val="18"/>
         </w:rPr>
         <w:t xml:space="preserve"> and HTML</w:t>
       </w:r>
       <w:r>
         <w:rPr>
           <w:rFonts w:ascii="Roboto" w:hAnsi="Roboto"/>
-          <w:sz w:val="20"/>
+          <w:sz w:val="18"/>
         </w:rPr>
         <w:t xml:space="preserve"> </w:t>
       </w:r>
@@ -1061,17 +1221,17 @@
           <w:tab w:val="left" w:pos="900"/>
           <w:tab w:val="right" w:pos="11664"/>
         </w:tabs>
-        <w:ind w:left="1170"/>
-        <w:rPr>
-          <w:rFonts w:ascii="Roboto" w:hAnsi="Roboto"/>
-          <w:sz w:val="20"/>
-        </w:rPr>
-      </w:pPr>
-      <w:r>
-        <w:rPr>
-          <w:rFonts w:ascii="Roboto" w:hAnsi="Roboto"/>
-          <w:i/>
-          <w:sz w:val="20"/>
+        <w:ind w:left="1080"/>
+        <w:rPr>
+          <w:rFonts w:ascii="Roboto" w:hAnsi="Roboto"/>
+          <w:sz w:val="18"/>
+        </w:rPr>
+      </w:pPr>
+      <w:r>
+        <w:rPr>
+          <w:rFonts w:ascii="Roboto" w:hAnsi="Roboto"/>
+          <w:i/>
+          <w:sz w:val="18"/>
         </w:rPr>
         <w:t>Developed dev-ops tools using Salesforce and Jira to optimize incoming issues from complaints</w:t>
       </w:r>
@@ -1085,13 +1245,13 @@
         </w:tabs>
         <w:rPr>
           <w:rFonts w:ascii="Roboto" w:hAnsi="Roboto"/>
-          <w:sz w:val="22"/>
-        </w:rPr>
-      </w:pPr>
-      <w:r>
-        <w:rPr>
-          <w:rFonts w:ascii="Roboto" w:hAnsi="Roboto"/>
-          <w:sz w:val="22"/>
+          <w:sz w:val="21"/>
+        </w:rPr>
+      </w:pPr>
+      <w:r>
+        <w:rPr>
+          <w:rFonts w:ascii="Roboto" w:hAnsi="Roboto"/>
+          <w:sz w:val="21"/>
         </w:rPr>
         <w:tab/>
       </w:r>
@@ -1105,13 +1265,13 @@
         </w:tabs>
         <w:rPr>
           <w:rFonts w:ascii="Roboto" w:hAnsi="Roboto"/>
-          <w:sz w:val="22"/>
-        </w:rPr>
-      </w:pPr>
-      <w:r>
-        <w:rPr>
-          <w:rFonts w:ascii="Roboto" w:hAnsi="Roboto"/>
-          <w:sz w:val="22"/>
+          <w:sz w:val="21"/>
+        </w:rPr>
+      </w:pPr>
+      <w:r>
+        <w:rPr>
+          <w:rFonts w:ascii="Roboto" w:hAnsi="Roboto"/>
+          <w:sz w:val="21"/>
         </w:rPr>
         <w:tab/>
       </w:r>
@@ -1119,7 +1279,7 @@
         <w:rPr>
           <w:rFonts w:ascii="Roboto" w:hAnsi="Roboto"/>
           <w:b/>
-          <w:sz w:val="22"/>
+          <w:sz w:val="21"/>
         </w:rPr>
         <w:t>Software Engineering Intern</w:t>
       </w:r>
@@ -1127,37 +1287,47 @@
         <w:rPr>
           <w:rFonts w:ascii="Roboto" w:hAnsi="Roboto"/>
           <w:b/>
-          <w:sz w:val="22"/>
+          <w:sz w:val="21"/>
         </w:rPr>
         <w:t xml:space="preserve"> – </w:t>
       </w:r>
+      <w:proofErr w:type="spellStart"/>
       <w:r>
         <w:rPr>
           <w:rFonts w:ascii="Roboto" w:hAnsi="Roboto"/>
           <w:b/>
-          <w:sz w:val="22"/>
-        </w:rPr>
-        <w:t xml:space="preserve">Nibbly/Worldview </w:t>
-      </w:r>
+          <w:sz w:val="21"/>
+        </w:rPr>
+        <w:t>Nibbly</w:t>
+      </w:r>
+      <w:proofErr w:type="spellEnd"/>
       <w:r>
         <w:rPr>
           <w:rFonts w:ascii="Roboto" w:hAnsi="Roboto"/>
           <w:b/>
-          <w:sz w:val="22"/>
+          <w:sz w:val="21"/>
+        </w:rPr>
+        <w:t xml:space="preserve">/Worldview </w:t>
+      </w:r>
+      <w:r>
+        <w:rPr>
+          <w:rFonts w:ascii="Roboto" w:hAnsi="Roboto"/>
+          <w:b/>
+          <w:sz w:val="21"/>
         </w:rPr>
         <w:tab/>
       </w:r>
       <w:r>
         <w:rPr>
           <w:rFonts w:ascii="Roboto" w:hAnsi="Roboto"/>
-          <w:sz w:val="22"/>
+          <w:sz w:val="21"/>
         </w:rPr>
         <w:t>Jun – Aug</w:t>
       </w:r>
       <w:r>
         <w:rPr>
           <w:rFonts w:ascii="Roboto" w:hAnsi="Roboto"/>
-          <w:sz w:val="22"/>
+          <w:sz w:val="21"/>
         </w:rPr>
         <w:t xml:space="preserve"> 2015</w:t>
       </w:r>
@@ -1174,18 +1344,18 @@
           <w:tab w:val="left" w:pos="900"/>
           <w:tab w:val="right" w:pos="11664"/>
         </w:tabs>
-        <w:ind w:left="1170"/>
-        <w:rPr>
-          <w:rFonts w:ascii="Roboto" w:hAnsi="Roboto"/>
-          <w:i/>
-          <w:sz w:val="20"/>
-        </w:rPr>
-      </w:pPr>
-      <w:r>
-        <w:rPr>
-          <w:rFonts w:ascii="Roboto" w:hAnsi="Roboto"/>
-          <w:i/>
-          <w:sz w:val="20"/>
+        <w:ind w:left="1080"/>
+        <w:rPr>
+          <w:rFonts w:ascii="Roboto" w:hAnsi="Roboto"/>
+          <w:i/>
+          <w:sz w:val="18"/>
+        </w:rPr>
+      </w:pPr>
+      <w:r>
+        <w:rPr>
+          <w:rFonts w:ascii="Roboto" w:hAnsi="Roboto"/>
+          <w:i/>
+          <w:sz w:val="18"/>
         </w:rPr>
         <w:t>Designed and implemented front end for Android Application</w:t>
       </w:r>
@@ -1202,18 +1372,18 @@
           <w:tab w:val="left" w:pos="900"/>
           <w:tab w:val="right" w:pos="11664"/>
         </w:tabs>
-        <w:ind w:left="1170"/>
-        <w:rPr>
-          <w:rFonts w:ascii="Roboto" w:hAnsi="Roboto"/>
-          <w:i/>
-          <w:sz w:val="20"/>
-        </w:rPr>
-      </w:pPr>
-      <w:r>
-        <w:rPr>
-          <w:rFonts w:ascii="Roboto" w:hAnsi="Roboto"/>
-          <w:i/>
-          <w:sz w:val="20"/>
+        <w:ind w:left="1080"/>
+        <w:rPr>
+          <w:rFonts w:ascii="Roboto" w:hAnsi="Roboto"/>
+          <w:i/>
+          <w:sz w:val="18"/>
+        </w:rPr>
+      </w:pPr>
+      <w:r>
+        <w:rPr>
+          <w:rFonts w:ascii="Roboto" w:hAnsi="Roboto"/>
+          <w:i/>
+          <w:sz w:val="18"/>
         </w:rPr>
         <w:t>Worked on dynamic programming problems to increase speed of tinder like card generation</w:t>
       </w:r>
@@ -1230,18 +1400,18 @@
           <w:tab w:val="left" w:pos="900"/>
           <w:tab w:val="right" w:pos="11664"/>
         </w:tabs>
-        <w:ind w:left="1170"/>
-        <w:rPr>
-          <w:rFonts w:ascii="Roboto" w:hAnsi="Roboto"/>
-          <w:i/>
-          <w:sz w:val="20"/>
-        </w:rPr>
-      </w:pPr>
-      <w:r>
-        <w:rPr>
-          <w:rFonts w:ascii="Roboto" w:hAnsi="Roboto"/>
-          <w:i/>
-          <w:sz w:val="20"/>
+        <w:ind w:left="1080"/>
+        <w:rPr>
+          <w:rFonts w:ascii="Roboto" w:hAnsi="Roboto"/>
+          <w:i/>
+          <w:sz w:val="18"/>
+        </w:rPr>
+      </w:pPr>
+      <w:r>
+        <w:rPr>
+          <w:rFonts w:ascii="Roboto" w:hAnsi="Roboto"/>
+          <w:i/>
+          <w:sz w:val="18"/>
         </w:rPr>
         <w:t>Learned about the SDLC and a</w:t>
       </w:r>
@@ -1249,7 +1419,7 @@
         <w:rPr>
           <w:rFonts w:ascii="Roboto" w:hAnsi="Roboto"/>
           <w:i/>
-          <w:sz w:val="20"/>
+          <w:sz w:val="18"/>
         </w:rPr>
         <w:t>ctively participated in a remote scrum team</w:t>
       </w:r>
@@ -1257,7 +1427,7 @@
         <w:rPr>
           <w:rFonts w:ascii="Roboto" w:hAnsi="Roboto"/>
           <w:i/>
-          <w:sz w:val="20"/>
+          <w:sz w:val="18"/>
         </w:rPr>
         <w:t xml:space="preserve"> and lead daily stand up</w:t>
       </w:r>
@@ -1272,14 +1442,14 @@
         <w:rPr>
           <w:rFonts w:ascii="Roboto" w:hAnsi="Roboto"/>
           <w:i/>
-          <w:sz w:val="20"/>
-        </w:rPr>
-      </w:pPr>
-      <w:r>
-        <w:rPr>
-          <w:rFonts w:ascii="Roboto" w:hAnsi="Roboto"/>
-          <w:i/>
-          <w:sz w:val="20"/>
+          <w:sz w:val="18"/>
+        </w:rPr>
+      </w:pPr>
+      <w:r>
+        <w:rPr>
+          <w:rFonts w:ascii="Roboto" w:hAnsi="Roboto"/>
+          <w:i/>
+          <w:sz w:val="18"/>
         </w:rPr>
         <w:t xml:space="preserve"> </w:t>
       </w:r>
@@ -1291,22 +1461,13 @@
         </w:tabs>
         <w:rPr>
           <w:rFonts w:ascii="Roboto" w:hAnsi="Roboto"/>
-          <w:sz w:val="28"/>
-        </w:rPr>
-      </w:pPr>
-      <w:r>
-        <w:rPr>
-          <w:rFonts w:ascii="Roboto" w:hAnsi="Roboto"/>
-          <w:sz w:val="28"/>
-        </w:rPr>
-        <w:t>Skills</w:t>
-      </w:r>
-      <w:r>
-        <w:rPr>
-          <w:rFonts w:ascii="Roboto" w:hAnsi="Roboto"/>
-          <w:sz w:val="28"/>
-        </w:rPr>
-        <w:t>:</w:t>
+        </w:rPr>
+      </w:pPr>
+      <w:r>
+        <w:rPr>
+          <w:rFonts w:ascii="Roboto" w:hAnsi="Roboto"/>
+        </w:rPr>
+        <w:t>Skills:</w:t>
       </w:r>
     </w:p>
     <w:p>
@@ -1319,13 +1480,13 @@
         <w:rPr>
           <w:rFonts w:ascii="Roboto" w:hAnsi="Roboto"/>
           <w:b/>
-          <w:sz w:val="22"/>
-        </w:rPr>
-      </w:pPr>
-      <w:r>
-        <w:rPr>
-          <w:rFonts w:ascii="Roboto" w:hAnsi="Roboto"/>
-          <w:sz w:val="22"/>
+          <w:sz w:val="21"/>
+        </w:rPr>
+      </w:pPr>
+      <w:r>
+        <w:rPr>
+          <w:rFonts w:ascii="Roboto" w:hAnsi="Roboto"/>
+          <w:sz w:val="21"/>
         </w:rPr>
         <w:tab/>
       </w:r>
@@ -1333,73 +1494,9 @@
         <w:rPr>
           <w:rFonts w:ascii="Roboto" w:hAnsi="Roboto"/>
           <w:b/>
-          <w:sz w:val="22"/>
-        </w:rPr>
-        <w:t>Computer Languages</w:t>
-      </w:r>
-      <w:r>
-        <w:rPr>
-          <w:rFonts w:ascii="Roboto" w:hAnsi="Roboto"/>
-          <w:b/>
-          <w:sz w:val="22"/>
-        </w:rPr>
-        <w:t xml:space="preserve"> </w:t>
-      </w:r>
-      <w:r>
-        <w:rPr>
-          <w:rFonts w:ascii="Roboto" w:hAnsi="Roboto"/>
-          <w:b/>
-          <w:sz w:val="22"/>
-        </w:rPr>
-        <w:t>/</w:t>
-      </w:r>
-      <w:r>
-        <w:rPr>
-          <w:rFonts w:ascii="Roboto" w:hAnsi="Roboto"/>
-          <w:b/>
-          <w:sz w:val="22"/>
-        </w:rPr>
-        <w:t xml:space="preserve"> </w:t>
-      </w:r>
-      <w:r>
-        <w:rPr>
-          <w:rFonts w:ascii="Roboto" w:hAnsi="Roboto"/>
-          <w:b/>
-          <w:sz w:val="22"/>
-        </w:rPr>
-        <w:t>Frameworks</w:t>
-      </w:r>
-      <w:r>
-        <w:rPr>
-          <w:rFonts w:ascii="Roboto" w:hAnsi="Roboto"/>
-          <w:b/>
-          <w:sz w:val="22"/>
-        </w:rPr>
-        <w:t xml:space="preserve"> </w:t>
-      </w:r>
-      <w:r>
-        <w:rPr>
-          <w:rFonts w:ascii="Roboto" w:hAnsi="Roboto"/>
-          <w:b/>
-          <w:sz w:val="22"/>
-        </w:rPr>
-        <w:t>/</w:t>
-      </w:r>
-      <w:r>
-        <w:rPr>
-          <w:rFonts w:ascii="Roboto" w:hAnsi="Roboto"/>
-          <w:b/>
-          <w:sz w:val="22"/>
-        </w:rPr>
-        <w:t xml:space="preserve"> </w:t>
-      </w:r>
-      <w:r>
-        <w:rPr>
-          <w:rFonts w:ascii="Roboto" w:hAnsi="Roboto"/>
-          <w:b/>
-          <w:sz w:val="22"/>
-        </w:rPr>
-        <w:t>Technologies</w:t>
+          <w:sz w:val="21"/>
+        </w:rPr>
+        <w:t>Computer Languages / Frameworks / Technologies</w:t>
       </w:r>
     </w:p>
     <w:p>
@@ -1412,20 +1509,20 @@
         <w:rPr>
           <w:rFonts w:ascii="Roboto" w:hAnsi="Roboto"/>
           <w:i/>
-          <w:sz w:val="20"/>
-        </w:rPr>
-      </w:pPr>
-      <w:r>
-        <w:rPr>
-          <w:rFonts w:ascii="Roboto" w:hAnsi="Roboto"/>
-          <w:sz w:val="22"/>
+          <w:sz w:val="18"/>
+        </w:rPr>
+      </w:pPr>
+      <w:r>
+        <w:rPr>
+          <w:rFonts w:ascii="Roboto" w:hAnsi="Roboto"/>
+          <w:sz w:val="21"/>
         </w:rPr>
         <w:tab/>
       </w:r>
       <w:r>
         <w:rPr>
           <w:rFonts w:ascii="Roboto" w:hAnsi="Roboto"/>
-          <w:sz w:val="22"/>
+          <w:sz w:val="21"/>
         </w:rPr>
         <w:tab/>
       </w:r>
@@ -1433,47 +1530,87 @@
         <w:rPr>
           <w:rFonts w:ascii="Roboto" w:hAnsi="Roboto"/>
           <w:i/>
-          <w:sz w:val="20"/>
-        </w:rPr>
-        <w:t xml:space="preserve">Java, </w:t>
-      </w:r>
-      <w:r>
-        <w:rPr>
-          <w:rFonts w:ascii="Roboto" w:hAnsi="Roboto"/>
-          <w:i/>
-          <w:sz w:val="20"/>
-        </w:rPr>
-        <w:t>Python, Scala</w:t>
-      </w:r>
-      <w:r>
-        <w:rPr>
-          <w:rFonts w:ascii="Roboto" w:hAnsi="Roboto"/>
-          <w:i/>
-          <w:sz w:val="20"/>
-        </w:rPr>
-        <w:t>, HTML, CSS, Less, Android</w:t>
-      </w:r>
-      <w:r>
-        <w:rPr>
-          <w:rFonts w:ascii="Roboto" w:hAnsi="Roboto"/>
-          <w:i/>
-          <w:sz w:val="20"/>
-        </w:rPr>
-        <w:t xml:space="preserve">, </w:t>
-      </w:r>
-      <w:r>
-        <w:rPr>
-          <w:rFonts w:ascii="Roboto" w:hAnsi="Roboto"/>
-          <w:i/>
-          <w:sz w:val="20"/>
-        </w:rPr>
-        <w:t>XML, MongoDB, Twillio,</w:t>
-      </w:r>
-      <w:r>
-        <w:rPr>
-          <w:rFonts w:ascii="Roboto" w:hAnsi="Roboto"/>
-          <w:i/>
-          <w:sz w:val="20"/>
+          <w:sz w:val="18"/>
+        </w:rPr>
+        <w:t>Python</w:t>
+      </w:r>
+      <w:r>
+        <w:rPr>
+          <w:rFonts w:ascii="Roboto" w:hAnsi="Roboto"/>
+          <w:i/>
+          <w:sz w:val="18"/>
+        </w:rPr>
+        <w:t>, Java</w:t>
+      </w:r>
+      <w:r>
+        <w:rPr>
+          <w:rFonts w:ascii="Roboto" w:hAnsi="Roboto"/>
+          <w:i/>
+          <w:sz w:val="18"/>
+        </w:rPr>
+        <w:t>, Scala</w:t>
+      </w:r>
+      <w:r>
+        <w:rPr>
+          <w:rFonts w:ascii="Roboto" w:hAnsi="Roboto"/>
+          <w:i/>
+          <w:sz w:val="18"/>
+        </w:rPr>
+        <w:t>,</w:t>
+      </w:r>
+      <w:r>
+        <w:rPr>
+          <w:rFonts w:ascii="Roboto" w:hAnsi="Roboto"/>
+          <w:i/>
+          <w:sz w:val="18"/>
+        </w:rPr>
+        <w:t xml:space="preserve"> </w:t>
+      </w:r>
+      <w:r>
+        <w:rPr>
+          <w:rFonts w:ascii="Roboto" w:hAnsi="Roboto"/>
+          <w:i/>
+          <w:sz w:val="18"/>
+        </w:rPr>
+        <w:t>JavaScript</w:t>
+      </w:r>
+      <w:r>
+        <w:rPr>
+          <w:rFonts w:ascii="Roboto" w:hAnsi="Roboto"/>
+          <w:i/>
+          <w:sz w:val="18"/>
+        </w:rPr>
+        <w:t>,</w:t>
+      </w:r>
+      <w:r>
+        <w:rPr>
+          <w:rFonts w:ascii="Roboto" w:hAnsi="Roboto"/>
+          <w:i/>
+          <w:sz w:val="18"/>
+        </w:rPr>
+        <w:t xml:space="preserve"> HTML, CSS, Less, Android, </w:t>
+      </w:r>
+      <w:r>
+        <w:rPr>
+          <w:rFonts w:ascii="Roboto" w:hAnsi="Roboto"/>
+          <w:i/>
+          <w:sz w:val="18"/>
+        </w:rPr>
+        <w:t>XML, MongoDB, Twi</w:t>
+      </w:r>
+      <w:r>
+        <w:rPr>
+          <w:rFonts w:ascii="Roboto" w:hAnsi="Roboto"/>
+          <w:i/>
+          <w:sz w:val="18"/>
+        </w:rPr>
+        <w:t>lio,</w:t>
+      </w:r>
+      <w:r>
+        <w:rPr>
+          <w:rFonts w:ascii="Roboto" w:hAnsi="Roboto"/>
+          <w:i/>
+          <w:sz w:val="18"/>
         </w:rPr>
         <w:t xml:space="preserve"> AWS,</w:t>
       </w:r>
@@ -1481,7 +1618,7 @@
         <w:rPr>
           <w:rFonts w:ascii="Roboto" w:hAnsi="Roboto"/>
           <w:i/>
-          <w:sz w:val="20"/>
+          <w:sz w:val="18"/>
         </w:rPr>
         <w:t xml:space="preserve"> NLTK</w:t>
       </w:r>
@@ -1489,7 +1626,7 @@
         <w:rPr>
           <w:rFonts w:ascii="Roboto" w:hAnsi="Roboto"/>
           <w:i/>
-          <w:sz w:val="20"/>
+          <w:sz w:val="18"/>
         </w:rPr>
         <w:t>, Flask</w:t>
       </w:r>
@@ -1503,13 +1640,13 @@
         </w:tabs>
         <w:rPr>
           <w:rFonts w:ascii="Roboto" w:hAnsi="Roboto"/>
-          <w:sz w:val="22"/>
-        </w:rPr>
-      </w:pPr>
-      <w:r>
-        <w:rPr>
-          <w:rFonts w:ascii="Roboto" w:hAnsi="Roboto"/>
-          <w:sz w:val="22"/>
+          <w:sz w:val="21"/>
+        </w:rPr>
+      </w:pPr>
+      <w:r>
+        <w:rPr>
+          <w:rFonts w:ascii="Roboto" w:hAnsi="Roboto"/>
+          <w:sz w:val="21"/>
         </w:rPr>
         <w:tab/>
       </w:r>
@@ -1524,13 +1661,13 @@
         <w:rPr>
           <w:rFonts w:ascii="Roboto" w:hAnsi="Roboto"/>
           <w:b/>
-          <w:sz w:val="22"/>
-        </w:rPr>
-      </w:pPr>
-      <w:r>
-        <w:rPr>
-          <w:rFonts w:ascii="Roboto" w:hAnsi="Roboto"/>
-          <w:sz w:val="22"/>
+          <w:sz w:val="21"/>
+        </w:rPr>
+      </w:pPr>
+      <w:r>
+        <w:rPr>
+          <w:rFonts w:ascii="Roboto" w:hAnsi="Roboto"/>
+          <w:sz w:val="21"/>
         </w:rPr>
         <w:tab/>
       </w:r>
@@ -1538,17 +1675,9 @@
         <w:rPr>
           <w:rFonts w:ascii="Roboto" w:hAnsi="Roboto"/>
           <w:b/>
-          <w:sz w:val="22"/>
-        </w:rPr>
-        <w:t>Computer Software</w:t>
-      </w:r>
-      <w:r>
-        <w:rPr>
-          <w:rFonts w:ascii="Roboto" w:hAnsi="Roboto"/>
-          <w:b/>
-          <w:sz w:val="22"/>
-        </w:rPr>
-        <w:t xml:space="preserve"> / Design Tools</w:t>
+          <w:sz w:val="21"/>
+        </w:rPr>
+        <w:t>Computer Software / Design Tools</w:t>
       </w:r>
     </w:p>
     <w:p>
@@ -1561,55 +1690,51 @@
         <w:rPr>
           <w:rFonts w:ascii="Roboto" w:hAnsi="Roboto"/>
           <w:i/>
-          <w:sz w:val="22"/>
-        </w:rPr>
-      </w:pPr>
-      <w:r>
-        <w:rPr>
-          <w:rFonts w:ascii="Roboto" w:hAnsi="Roboto"/>
-          <w:sz w:val="22"/>
+          <w:sz w:val="21"/>
+        </w:rPr>
+      </w:pPr>
+      <w:r>
+        <w:rPr>
+          <w:rFonts w:ascii="Roboto" w:hAnsi="Roboto"/>
+          <w:sz w:val="21"/>
         </w:rPr>
         <w:tab/>
       </w:r>
       <w:r>
         <w:rPr>
           <w:rFonts w:ascii="Roboto" w:hAnsi="Roboto"/>
-          <w:sz w:val="22"/>
+          <w:sz w:val="21"/>
         </w:rPr>
         <w:tab/>
       </w:r>
-      <w:r>
-        <w:rPr>
-          <w:rFonts w:ascii="Roboto" w:hAnsi="Roboto"/>
-          <w:i/>
-          <w:sz w:val="20"/>
-        </w:rPr>
-        <w:t>Intellij, Sketch, Adobe Suite</w:t>
-      </w:r>
-      <w:r>
-        <w:rPr>
-          <w:rFonts w:ascii="Roboto" w:hAnsi="Roboto"/>
-          <w:i/>
-          <w:sz w:val="20"/>
-        </w:rPr>
-        <w:t>,</w:t>
-      </w:r>
-      <w:r>
-        <w:rPr>
-          <w:rFonts w:ascii="Roboto" w:hAnsi="Roboto"/>
-          <w:i/>
-          <w:sz w:val="20"/>
-        </w:rPr>
-        <w:t xml:space="preserve"> Microsoft Office,</w:t>
-      </w:r>
-      <w:r>
-        <w:rPr>
-          <w:rFonts w:ascii="Roboto" w:hAnsi="Roboto"/>
-          <w:i/>
-          <w:sz w:val="20"/>
-        </w:rPr>
-        <w:t xml:space="preserve"> Solidworks</w:t>
-      </w:r>
+      <w:proofErr w:type="spellStart"/>
+      <w:r>
+        <w:rPr>
+          <w:rFonts w:ascii="Roboto" w:hAnsi="Roboto"/>
+          <w:i/>
+          <w:sz w:val="18"/>
+        </w:rPr>
+        <w:t>Intellij</w:t>
+      </w:r>
+      <w:proofErr w:type="spellEnd"/>
+      <w:r>
+        <w:rPr>
+          <w:rFonts w:ascii="Roboto" w:hAnsi="Roboto"/>
+          <w:i/>
+          <w:sz w:val="18"/>
+        </w:rPr>
+        <w:t xml:space="preserve">, Sketch, Adobe Suite, Microsoft Office, </w:t>
+      </w:r>
+      <w:proofErr w:type="spellStart"/>
+      <w:r>
+        <w:rPr>
+          <w:rFonts w:ascii="Roboto" w:hAnsi="Roboto"/>
+          <w:i/>
+          <w:sz w:val="18"/>
+        </w:rPr>
+        <w:t>Solidworks</w:t>
+      </w:r>
+      <w:proofErr w:type="spellEnd"/>
     </w:p>
     <w:p>
       <w:pPr>
@@ -1621,7 +1746,6 @@
         </w:tabs>
         <w:rPr>
           <w:rFonts w:ascii="Roboto" w:hAnsi="Roboto"/>
-          <w:sz w:val="28"/>
         </w:rPr>
       </w:pPr>
     </w:p>
@@ -1634,22 +1758,13 @@
         </w:tabs>
         <w:rPr>
           <w:rFonts w:ascii="Roboto" w:hAnsi="Roboto"/>
-          <w:sz w:val="28"/>
-        </w:rPr>
-      </w:pPr>
-      <w:r>
-        <w:rPr>
-          <w:rFonts w:ascii="Roboto" w:hAnsi="Roboto"/>
-          <w:sz w:val="28"/>
-        </w:rPr>
-        <w:t>Accolades and Projects</w:t>
-      </w:r>
-      <w:r>
-        <w:rPr>
-          <w:rFonts w:ascii="Roboto" w:hAnsi="Roboto"/>
-          <w:sz w:val="28"/>
-        </w:rPr>
-        <w:t>:</w:t>
+        </w:rPr>
+      </w:pPr>
+      <w:r>
+        <w:rPr>
+          <w:rFonts w:ascii="Roboto" w:hAnsi="Roboto"/>
+        </w:rPr>
+        <w:t>Accolades and Projects:</w:t>
       </w:r>
     </w:p>
     <w:p>
@@ -1661,13 +1776,13 @@
         </w:tabs>
         <w:rPr>
           <w:rFonts w:ascii="Roboto" w:hAnsi="Roboto"/>
-          <w:sz w:val="22"/>
-        </w:rPr>
-      </w:pPr>
-      <w:r>
-        <w:rPr>
-          <w:rFonts w:ascii="Roboto" w:hAnsi="Roboto"/>
-          <w:sz w:val="22"/>
+          <w:sz w:val="21"/>
+        </w:rPr>
+      </w:pPr>
+      <w:r>
+        <w:rPr>
+          <w:rFonts w:ascii="Roboto" w:hAnsi="Roboto"/>
+          <w:sz w:val="21"/>
         </w:rPr>
         <w:tab/>
       </w:r>
@@ -1675,24 +1790,65 @@
         <w:rPr>
           <w:rFonts w:ascii="Roboto" w:hAnsi="Roboto"/>
           <w:b/>
-          <w:sz w:val="22"/>
-        </w:rPr>
-        <w:t>Facebook API Award – SXSetFinder</w:t>
+          <w:sz w:val="21"/>
+        </w:rPr>
+        <w:t>Best solution to b</w:t>
       </w:r>
       <w:r>
         <w:rPr>
           <w:rFonts w:ascii="Roboto" w:hAnsi="Roboto"/>
           <w:b/>
-          <w:sz w:val="22"/>
+          <w:sz w:val="21"/>
+        </w:rPr>
+        <w:t>ridge on and offline experiences</w:t>
+      </w:r>
+      <w:r>
+        <w:rPr>
+          <w:rFonts w:ascii="Roboto" w:hAnsi="Roboto"/>
+          <w:b/>
+          <w:sz w:val="21"/>
+        </w:rPr>
+        <w:t xml:space="preserve"> </w:t>
+      </w:r>
+      <w:r>
+        <w:rPr>
+          <w:rFonts w:ascii="Roboto" w:hAnsi="Roboto"/>
+          <w:b/>
+          <w:sz w:val="21"/>
+        </w:rPr>
+        <w:t xml:space="preserve">– </w:t>
+      </w:r>
+      <w:proofErr w:type="spellStart"/>
+      <w:r>
+        <w:rPr>
+          <w:rFonts w:ascii="Roboto" w:hAnsi="Roboto"/>
+          <w:b/>
+          <w:sz w:val="21"/>
+        </w:rPr>
+        <w:t>GLTLove</w:t>
+      </w:r>
+      <w:proofErr w:type="spellEnd"/>
+      <w:r>
+        <w:rPr>
+          <w:rFonts w:ascii="Roboto" w:hAnsi="Roboto"/>
+          <w:b/>
+          <w:sz w:val="21"/>
         </w:rPr>
         <w:tab/>
       </w:r>
       <w:r>
         <w:rPr>
           <w:rFonts w:ascii="Roboto" w:hAnsi="Roboto"/>
-          <w:sz w:val="22"/>
-        </w:rPr>
-        <w:t>SXSW Hackathon 2018</w:t>
+          <w:sz w:val="21"/>
+        </w:rPr>
+        <w:t>F8 Hackathon</w:t>
+      </w:r>
+      <w:r>
+        <w:rPr>
+          <w:rFonts w:ascii="Roboto" w:hAnsi="Roboto"/>
+          <w:sz w:val="21"/>
+        </w:rPr>
+        <w:t xml:space="preserve"> 2018</w:t>
       </w:r>
     </w:p>
     <w:p>
@@ -1707,59 +1863,27 @@
           <w:tab w:val="left" w:pos="900"/>
           <w:tab w:val="right" w:pos="11664"/>
         </w:tabs>
-        <w:ind w:left="1170"/>
-        <w:rPr>
-          <w:rFonts w:ascii="Roboto" w:hAnsi="Roboto"/>
-          <w:i/>
+        <w:ind w:left="1080"/>
+        <w:rPr>
+          <w:rFonts w:ascii="Roboto" w:hAnsi="Roboto"/>
+          <w:i/>
+          <w:sz w:val="18"/>
+        </w:rPr>
+      </w:pPr>
+      <w:r>
+        <w:rPr>
+          <w:rFonts w:ascii="Roboto" w:hAnsi="Roboto"/>
+          <w:i/>
+          <w:sz w:val="18"/>
+        </w:rPr>
+        <w:t>Worked with Facebook community leader at Facebook’s conference to address her unique challenges</w:t>
+      </w:r>
+      <w:r>
+        <w:rPr>
+          <w:rFonts w:ascii="Roboto" w:hAnsi="Roboto"/>
           <w:sz w:val="20"/>
         </w:rPr>
-      </w:pPr>
-      <w:r>
-        <w:rPr>
-          <w:rFonts w:ascii="Roboto" w:hAnsi="Roboto"/>
-          <w:i/>
-          <w:sz w:val="20"/>
-        </w:rPr>
-        <w:t xml:space="preserve">Developed FB Messenger based platform to </w:t>
-      </w:r>
-      <w:r>
-        <w:rPr>
-          <w:rFonts w:ascii="Roboto" w:hAnsi="Roboto"/>
-          <w:i/>
-          <w:sz w:val="20"/>
-        </w:rPr>
-        <w:t xml:space="preserve">help SXSW attendees find artists they will like </w:t>
-      </w:r>
-    </w:p>
-    <w:p>
-      <w:pPr>
-        <w:pStyle w:val="ListParagraph"/>
-        <w:tabs>
-          <w:tab w:val="left" w:pos="540"/>
-          <w:tab w:val="left" w:pos="900"/>
-          <w:tab w:val="right" w:pos="11664"/>
-        </w:tabs>
-        <w:ind w:left="1170"/>
-        <w:rPr>
-          <w:rFonts w:ascii="Roboto" w:hAnsi="Roboto"/>
-          <w:i/>
-          <w:sz w:val="20"/>
-        </w:rPr>
-      </w:pPr>
-      <w:r>
-        <w:rPr>
-          <w:rFonts w:ascii="Roboto" w:hAnsi="Roboto"/>
-          <w:i/>
-          <w:sz w:val="20"/>
-        </w:rPr>
-        <w:t>based on their Spotify preferences</w:t>
-      </w:r>
-      <w:r>
-        <w:rPr>
-          <w:rFonts w:ascii="Roboto" w:hAnsi="Roboto"/>
-          <w:sz w:val="21"/>
-        </w:rPr>
-        <w:t xml:space="preserve">. </w:t>
+        <w:t xml:space="preserve"> </w:t>
       </w:r>
     </w:p>
     <w:p>
@@ -1774,106 +1898,27 @@
           <w:tab w:val="left" w:pos="900"/>
           <w:tab w:val="right" w:pos="11664"/>
         </w:tabs>
-        <w:ind w:left="1170"/>
-        <w:rPr>
-          <w:rFonts w:ascii="Roboto" w:hAnsi="Roboto"/>
-          <w:sz w:val="22"/>
-        </w:rPr>
-      </w:pPr>
-      <w:r>
-        <w:rPr>
-          <w:rFonts w:ascii="Roboto" w:hAnsi="Roboto"/>
-          <w:i/>
-          <w:sz w:val="20"/>
-        </w:rPr>
-        <w:t xml:space="preserve">Designed front end UI and built python </w:t>
-      </w:r>
-      <w:r>
-        <w:rPr>
-          <w:rFonts w:ascii="Roboto" w:hAnsi="Roboto"/>
-          <w:i/>
-          <w:sz w:val="20"/>
-        </w:rPr>
-        <w:t xml:space="preserve">flask </w:t>
-      </w:r>
-      <w:r>
-        <w:rPr>
-          <w:rFonts w:ascii="Roboto" w:hAnsi="Roboto"/>
-          <w:i/>
-          <w:sz w:val="20"/>
-        </w:rPr>
-        <w:t>back en</w:t>
-      </w:r>
-      <w:r>
-        <w:rPr>
-          <w:rFonts w:ascii="Roboto" w:hAnsi="Roboto"/>
-          <w:i/>
-          <w:sz w:val="20"/>
-        </w:rPr>
-        <w:t>d for application</w:t>
-      </w:r>
-    </w:p>
-    <w:p>
-      <w:pPr>
-        <w:tabs>
-          <w:tab w:val="left" w:pos="540"/>
-          <w:tab w:val="left" w:pos="1080"/>
-          <w:tab w:val="right" w:pos="11664"/>
-        </w:tabs>
-        <w:rPr>
-          <w:rFonts w:ascii="Roboto" w:hAnsi="Roboto"/>
-          <w:sz w:val="22"/>
-        </w:rPr>
-      </w:pPr>
-      <w:r>
-        <w:rPr>
-          <w:rFonts w:ascii="Roboto" w:hAnsi="Roboto"/>
-          <w:sz w:val="22"/>
-        </w:rPr>
-        <w:tab/>
-      </w:r>
-    </w:p>
-    <w:p>
-      <w:pPr>
-        <w:tabs>
-          <w:tab w:val="left" w:pos="540"/>
-          <w:tab w:val="left" w:pos="1080"/>
-          <w:tab w:val="right" w:pos="11664"/>
-        </w:tabs>
-        <w:rPr>
-          <w:rFonts w:ascii="Roboto" w:hAnsi="Roboto"/>
-          <w:sz w:val="22"/>
-        </w:rPr>
-      </w:pPr>
-      <w:r>
-        <w:rPr>
-          <w:rFonts w:ascii="Roboto" w:hAnsi="Roboto"/>
-          <w:sz w:val="22"/>
-        </w:rPr>
-        <w:tab/>
-      </w:r>
-      <w:r>
-        <w:rPr>
-          <w:rFonts w:ascii="Roboto" w:hAnsi="Roboto"/>
-          <w:b/>
-          <w:sz w:val="22"/>
-        </w:rPr>
-        <w:t>Virtualoso</w:t>
-      </w:r>
-      <w:r>
-        <w:rPr>
-          <w:rFonts w:ascii="Roboto" w:hAnsi="Roboto"/>
-          <w:b/>
-          <w:sz w:val="22"/>
-        </w:rPr>
-        <w:tab/>
-      </w:r>
-      <w:r>
-        <w:rPr>
-          <w:rFonts w:ascii="Roboto" w:hAnsi="Roboto"/>
-          <w:sz w:val="22"/>
-        </w:rPr>
-        <w:t>Hack RU Fall 2017</w:t>
+        <w:ind w:left="1080"/>
+        <w:rPr>
+          <w:rFonts w:ascii="Roboto" w:hAnsi="Roboto"/>
+          <w:sz w:val="21"/>
+        </w:rPr>
+      </w:pPr>
+      <w:r>
+        <w:rPr>
+          <w:rFonts w:ascii="Roboto" w:hAnsi="Roboto"/>
+          <w:i/>
+          <w:sz w:val="18"/>
+        </w:rPr>
+        <w:t xml:space="preserve">Built IOS app to connect travelers with one another to gamify </w:t>
+      </w:r>
+      <w:r>
+        <w:rPr>
+          <w:rFonts w:ascii="Roboto" w:hAnsi="Roboto"/>
+          <w:i/>
+          <w:sz w:val="18"/>
+        </w:rPr>
+        <w:t>meeting new people</w:t>
       </w:r>
     </w:p>
     <w:p>
@@ -1888,36 +1933,110 @@
           <w:tab w:val="left" w:pos="900"/>
           <w:tab w:val="right" w:pos="11664"/>
         </w:tabs>
-        <w:ind w:left="1170"/>
-        <w:rPr>
-          <w:rFonts w:ascii="Roboto" w:hAnsi="Roboto"/>
-          <w:i/>
-          <w:sz w:val="20"/>
-        </w:rPr>
-      </w:pPr>
-      <w:r>
-        <w:rPr>
-          <w:rFonts w:ascii="Roboto" w:hAnsi="Roboto"/>
-          <w:i/>
-          <w:sz w:val="20"/>
-        </w:rPr>
-        <w:t>Built virtua</w:t>
-      </w:r>
-      <w:r>
-        <w:rPr>
-          <w:rFonts w:ascii="Roboto" w:hAnsi="Roboto"/>
-          <w:i/>
-          <w:sz w:val="20"/>
-        </w:rPr>
-        <w:t>l reality MIDI keyboard with Oc</w:t>
-      </w:r>
-      <w:r>
-        <w:rPr>
-          <w:rFonts w:ascii="Roboto" w:hAnsi="Roboto"/>
-          <w:i/>
-          <w:sz w:val="20"/>
-        </w:rPr>
-        <w:t>ulus Rift to play music and modulate sounds</w:t>
+        <w:ind w:left="1080"/>
+        <w:rPr>
+          <w:rFonts w:ascii="Roboto" w:hAnsi="Roboto"/>
+          <w:sz w:val="21"/>
+        </w:rPr>
+      </w:pPr>
+      <w:r>
+        <w:rPr>
+          <w:rFonts w:ascii="Roboto" w:hAnsi="Roboto"/>
+          <w:i/>
+          <w:sz w:val="18"/>
+        </w:rPr>
+        <w:t xml:space="preserve">Worked on apple </w:t>
+      </w:r>
+      <w:proofErr w:type="spellStart"/>
+      <w:r>
+        <w:rPr>
+          <w:rFonts w:ascii="Roboto" w:hAnsi="Roboto"/>
+          <w:i/>
+          <w:sz w:val="18"/>
+        </w:rPr>
+        <w:t>ARKit</w:t>
+      </w:r>
+      <w:proofErr w:type="spellEnd"/>
+      <w:r>
+        <w:rPr>
+          <w:rFonts w:ascii="Roboto" w:hAnsi="Roboto"/>
+          <w:i/>
+          <w:sz w:val="18"/>
+        </w:rPr>
+        <w:t xml:space="preserve"> to develop face recognition and matching tool in app </w:t>
+      </w:r>
+    </w:p>
+    <w:p>
+      <w:pPr>
+        <w:tabs>
+          <w:tab w:val="left" w:pos="540"/>
+          <w:tab w:val="left" w:pos="1080"/>
+          <w:tab w:val="right" w:pos="11664"/>
+        </w:tabs>
+        <w:rPr>
+          <w:rFonts w:ascii="Roboto" w:hAnsi="Roboto"/>
+          <w:sz w:val="21"/>
+        </w:rPr>
+      </w:pPr>
+      <w:r>
+        <w:rPr>
+          <w:rFonts w:ascii="Roboto" w:hAnsi="Roboto"/>
+          <w:sz w:val="21"/>
+        </w:rPr>
+        <w:tab/>
+      </w:r>
+    </w:p>
+    <w:p>
+      <w:pPr>
+        <w:tabs>
+          <w:tab w:val="left" w:pos="540"/>
+          <w:tab w:val="left" w:pos="1080"/>
+          <w:tab w:val="right" w:pos="11664"/>
+        </w:tabs>
+        <w:rPr>
+          <w:rFonts w:ascii="Roboto" w:hAnsi="Roboto"/>
+          <w:sz w:val="21"/>
+        </w:rPr>
+      </w:pPr>
+      <w:r>
+        <w:rPr>
+          <w:rFonts w:ascii="Roboto" w:hAnsi="Roboto"/>
+          <w:sz w:val="21"/>
+        </w:rPr>
+        <w:tab/>
+      </w:r>
+      <w:r>
+        <w:rPr>
+          <w:rFonts w:ascii="Roboto" w:hAnsi="Roboto"/>
+          <w:b/>
+          <w:sz w:val="21"/>
+        </w:rPr>
+        <w:t xml:space="preserve">Facebook API Award – </w:t>
+      </w:r>
+      <w:proofErr w:type="spellStart"/>
+      <w:r>
+        <w:rPr>
+          <w:rFonts w:ascii="Roboto" w:hAnsi="Roboto"/>
+          <w:b/>
+          <w:sz w:val="21"/>
+        </w:rPr>
+        <w:t>SXSetFinder</w:t>
+      </w:r>
+      <w:proofErr w:type="spellEnd"/>
+      <w:r>
+        <w:rPr>
+          <w:rFonts w:ascii="Roboto" w:hAnsi="Roboto"/>
+          <w:b/>
+          <w:sz w:val="21"/>
+        </w:rPr>
+        <w:tab/>
+      </w:r>
+      <w:r>
+        <w:rPr>
+          <w:rFonts w:ascii="Roboto" w:hAnsi="Roboto"/>
+          <w:sz w:val="21"/>
+        </w:rPr>
+        <w:t>SXSW Hackathon 2018</w:t>
       </w:r>
     </w:p>
     <w:p>
@@ -1932,20 +2051,36 @@
           <w:tab w:val="left" w:pos="900"/>
           <w:tab w:val="right" w:pos="11664"/>
         </w:tabs>
-        <w:ind w:left="1170"/>
-        <w:rPr>
-          <w:rFonts w:ascii="Roboto" w:hAnsi="Roboto"/>
-          <w:i/>
-          <w:sz w:val="20"/>
-        </w:rPr>
-      </w:pPr>
-      <w:r>
-        <w:rPr>
-          <w:rFonts w:ascii="Roboto" w:hAnsi="Roboto"/>
-          <w:i/>
-          <w:sz w:val="20"/>
-        </w:rPr>
-        <w:t>Allowed users to interact with world using their own hands with the help of the leap motion</w:t>
+        <w:ind w:left="1080"/>
+        <w:rPr>
+          <w:rFonts w:ascii="Roboto" w:hAnsi="Roboto"/>
+          <w:i/>
+          <w:sz w:val="18"/>
+        </w:rPr>
+      </w:pPr>
+      <w:r>
+        <w:rPr>
+          <w:rFonts w:ascii="Roboto" w:hAnsi="Roboto"/>
+          <w:i/>
+          <w:sz w:val="18"/>
+        </w:rPr>
+        <w:t xml:space="preserve">Developed FB Messenger based platform to help SXSW attendees find artists they will like </w:t>
+      </w:r>
+      <w:r>
+        <w:rPr>
+          <w:rFonts w:ascii="Roboto" w:hAnsi="Roboto"/>
+          <w:i/>
+          <w:sz w:val="18"/>
+        </w:rPr>
+        <w:br/>
+      </w:r>
+      <w:r>
+        <w:rPr>
+          <w:rFonts w:ascii="Roboto" w:hAnsi="Roboto"/>
+          <w:i/>
+          <w:sz w:val="18"/>
+        </w:rPr>
+        <w:t>based on their Spotify preferences</w:t>
       </w:r>
     </w:p>
     <w:p>
@@ -1960,37 +2095,40 @@
           <w:tab w:val="left" w:pos="900"/>
           <w:tab w:val="right" w:pos="11664"/>
         </w:tabs>
-        <w:ind w:left="1170"/>
-        <w:rPr>
-          <w:rFonts w:ascii="Roboto" w:hAnsi="Roboto"/>
-          <w:b/>
-          <w:i/>
-          <w:sz w:val="20"/>
-        </w:rPr>
-      </w:pPr>
-      <w:r>
-        <w:rPr>
-          <w:rFonts w:ascii="Roboto" w:hAnsi="Roboto"/>
-          <w:i/>
-          <w:sz w:val="20"/>
-        </w:rPr>
-        <w:t>Helped us learn U</w:t>
-      </w:r>
-      <w:r>
-        <w:rPr>
-          <w:rFonts w:ascii="Roboto" w:hAnsi="Roboto"/>
-          <w:i/>
-          <w:sz w:val="20"/>
-        </w:rPr>
-        <w:t>nity and was developed on the O</w:t>
-      </w:r>
-      <w:r>
-        <w:rPr>
-          <w:rFonts w:ascii="Roboto" w:hAnsi="Roboto"/>
-          <w:i/>
-          <w:sz w:val="20"/>
-        </w:rPr>
-        <w:t xml:space="preserve">culus Rift </w:t>
+        <w:ind w:left="1080"/>
+        <w:rPr>
+          <w:rFonts w:ascii="Roboto" w:hAnsi="Roboto"/>
+          <w:i/>
+          <w:sz w:val="18"/>
+        </w:rPr>
+      </w:pPr>
+      <w:r>
+        <w:rPr>
+          <w:rFonts w:ascii="Roboto" w:hAnsi="Roboto"/>
+          <w:i/>
+          <w:sz w:val="18"/>
+        </w:rPr>
+        <w:t>Designed front end UI and built python flask back end for application</w:t>
+      </w:r>
+    </w:p>
+    <w:p>
+      <w:pPr>
+        <w:tabs>
+          <w:tab w:val="left" w:pos="540"/>
+          <w:tab w:val="left" w:pos="1080"/>
+          <w:tab w:val="right" w:pos="11664"/>
+        </w:tabs>
+        <w:rPr>
+          <w:rFonts w:ascii="Roboto" w:hAnsi="Roboto"/>
+          <w:sz w:val="21"/>
+        </w:rPr>
+      </w:pPr>
+      <w:r>
+        <w:rPr>
+          <w:rFonts w:ascii="Roboto" w:hAnsi="Roboto"/>
+          <w:sz w:val="21"/>
+        </w:rPr>
+        <w:tab/>
       </w:r>
     </w:p>
     <w:p>
@@ -2002,64 +2140,46 @@
         </w:tabs>
         <w:rPr>
           <w:rFonts w:ascii="Roboto" w:hAnsi="Roboto"/>
-          <w:sz w:val="22"/>
-        </w:rPr>
-      </w:pPr>
-      <w:r>
-        <w:rPr>
-          <w:rFonts w:ascii="Roboto" w:hAnsi="Roboto"/>
-          <w:sz w:val="22"/>
+          <w:sz w:val="21"/>
+        </w:rPr>
+      </w:pPr>
+      <w:r>
+        <w:rPr>
+          <w:rFonts w:ascii="Roboto" w:hAnsi="Roboto"/>
+          <w:sz w:val="21"/>
         </w:rPr>
         <w:tab/>
       </w:r>
-    </w:p>
-    <w:p>
-      <w:pPr>
-        <w:tabs>
-          <w:tab w:val="left" w:pos="540"/>
-          <w:tab w:val="left" w:pos="900"/>
-          <w:tab w:val="right" w:pos="11664"/>
-        </w:tabs>
-        <w:rPr>
-          <w:rFonts w:ascii="Roboto" w:hAnsi="Roboto"/>
-          <w:sz w:val="22"/>
-        </w:rPr>
-      </w:pPr>
-      <w:r>
-        <w:rPr>
-          <w:rFonts w:ascii="Roboto" w:hAnsi="Roboto"/>
-          <w:sz w:val="22"/>
+      <w:r>
+        <w:rPr>
+          <w:rFonts w:ascii="Roboto" w:hAnsi="Roboto"/>
+          <w:b/>
+          <w:sz w:val="21"/>
+        </w:rPr>
+        <w:t xml:space="preserve">Google API Award – </w:t>
+      </w:r>
+      <w:proofErr w:type="spellStart"/>
+      <w:r>
+        <w:rPr>
+          <w:rFonts w:ascii="Roboto" w:hAnsi="Roboto"/>
+          <w:b/>
+          <w:sz w:val="21"/>
+        </w:rPr>
+        <w:t>Aifred</w:t>
+      </w:r>
+      <w:proofErr w:type="spellEnd"/>
+      <w:r>
+        <w:rPr>
+          <w:rFonts w:ascii="Roboto" w:hAnsi="Roboto"/>
+          <w:b/>
+          <w:sz w:val="21"/>
         </w:rPr>
         <w:tab/>
       </w:r>
       <w:r>
         <w:rPr>
           <w:rFonts w:ascii="Roboto" w:hAnsi="Roboto"/>
-          <w:b/>
-          <w:sz w:val="22"/>
-        </w:rPr>
-        <w:t>Google API Award</w:t>
-      </w:r>
-      <w:r>
-        <w:rPr>
-          <w:rFonts w:ascii="Roboto" w:hAnsi="Roboto"/>
-          <w:b/>
-          <w:sz w:val="22"/>
-        </w:rPr>
-        <w:t xml:space="preserve"> – Aifred</w:t>
-      </w:r>
-      <w:r>
-        <w:rPr>
-          <w:rFonts w:ascii="Roboto" w:hAnsi="Roboto"/>
-          <w:b/>
-          <w:sz w:val="22"/>
-        </w:rPr>
-        <w:tab/>
-      </w:r>
-      <w:r>
-        <w:rPr>
-          <w:rFonts w:ascii="Roboto" w:hAnsi="Roboto"/>
-          <w:sz w:val="22"/>
+          <w:sz w:val="21"/>
         </w:rPr>
         <w:t>Hack RU Fall 2015</w:t>
       </w:r>
@@ -2076,18 +2196,18 @@
           <w:tab w:val="left" w:pos="900"/>
           <w:tab w:val="right" w:pos="11664"/>
         </w:tabs>
-        <w:ind w:left="1170"/>
-        <w:rPr>
-          <w:rFonts w:ascii="Roboto" w:hAnsi="Roboto"/>
-          <w:i/>
-          <w:sz w:val="20"/>
-        </w:rPr>
-      </w:pPr>
-      <w:r>
-        <w:rPr>
-          <w:rFonts w:ascii="Roboto" w:hAnsi="Roboto"/>
-          <w:i/>
-          <w:sz w:val="20"/>
+        <w:ind w:left="1080"/>
+        <w:rPr>
+          <w:rFonts w:ascii="Roboto" w:hAnsi="Roboto"/>
+          <w:i/>
+          <w:sz w:val="18"/>
+        </w:rPr>
+      </w:pPr>
+      <w:r>
+        <w:rPr>
+          <w:rFonts w:ascii="Roboto" w:hAnsi="Roboto"/>
+          <w:i/>
+          <w:sz w:val="18"/>
         </w:rPr>
         <w:t xml:space="preserve">Wanted to wake up to the smell of fresh coffee in the morning! </w:t>
       </w:r>
@@ -2095,7 +2215,7 @@
         <w:rPr>
           <w:rFonts w:ascii="Roboto" w:hAnsi="Roboto"/>
           <w:i/>
-          <w:sz w:val="20"/>
+          <w:sz w:val="18"/>
         </w:rPr>
         <w:tab/>
       </w:r>
@@ -2112,18 +2232,18 @@
           <w:tab w:val="left" w:pos="900"/>
           <w:tab w:val="right" w:pos="11664"/>
         </w:tabs>
-        <w:ind w:left="1170"/>
-        <w:rPr>
-          <w:rFonts w:ascii="Roboto" w:hAnsi="Roboto"/>
-          <w:i/>
-          <w:sz w:val="20"/>
-        </w:rPr>
-      </w:pPr>
-      <w:r>
-        <w:rPr>
-          <w:rFonts w:ascii="Roboto" w:hAnsi="Roboto"/>
-          <w:i/>
-          <w:sz w:val="20"/>
+        <w:ind w:left="1080"/>
+        <w:rPr>
+          <w:rFonts w:ascii="Roboto" w:hAnsi="Roboto"/>
+          <w:i/>
+          <w:sz w:val="18"/>
+        </w:rPr>
+      </w:pPr>
+      <w:r>
+        <w:rPr>
+          <w:rFonts w:ascii="Roboto" w:hAnsi="Roboto"/>
+          <w:i/>
+          <w:sz w:val="18"/>
         </w:rPr>
         <w:t xml:space="preserve">Used Arduino with relay to hack “Mr. Coffee” machine </w:t>
       </w:r>
@@ -2140,18 +2260,18 @@
           <w:tab w:val="left" w:pos="900"/>
           <w:tab w:val="right" w:pos="11664"/>
         </w:tabs>
-        <w:ind w:left="1170"/>
-        <w:rPr>
-          <w:rFonts w:ascii="Roboto" w:hAnsi="Roboto"/>
-          <w:i/>
-          <w:sz w:val="20"/>
-        </w:rPr>
-      </w:pPr>
-      <w:r>
-        <w:rPr>
-          <w:rFonts w:ascii="Roboto" w:hAnsi="Roboto"/>
-          <w:i/>
-          <w:sz w:val="20"/>
+        <w:ind w:left="1080"/>
+        <w:rPr>
+          <w:rFonts w:ascii="Roboto" w:hAnsi="Roboto"/>
+          <w:i/>
+          <w:sz w:val="18"/>
+        </w:rPr>
+      </w:pPr>
+      <w:r>
+        <w:rPr>
+          <w:rFonts w:ascii="Roboto" w:hAnsi="Roboto"/>
+          <w:i/>
+          <w:sz w:val="18"/>
         </w:rPr>
         <w:t xml:space="preserve">Developed companion android app to ring alarm and trigger coffee maker </w:t>
       </w:r>
@@ -2213,14 +2333,6 @@
         <w:sz w:val="20"/>
       </w:rPr>
     </w:pPr>
-    <w:r>
-      <w:rPr>
-        <w:rFonts w:ascii="Roboto" w:hAnsi="Roboto"/>
-        <w:i/>
-        <w:sz w:val="20"/>
-      </w:rPr>
-      <w:t>References furnished upon request</w:t>
-    </w:r>
   </w:p>
 </w:ftr>
 </file>
@@ -2755,7 +2867,7 @@
         <w:rFonts w:ascii="Symbol" w:hAnsi="Symbol" w:hint="default"/>
       </w:rPr>
     </w:lvl>
-    <w:lvl w:ilvl="2" w:tplc="04090005" w:tentative="1">
+    <w:lvl w:ilvl="2" w:tplc="04090005">
       <w:start w:val="1"/>
       <w:numFmt w:val="bullet"/>
       <w:lvlText w:val=""/>
@@ -4786,7 +4898,7 @@
 </file>
 
 <file path=customXml/itemProps1.xml><?xml version="1.0" encoding="utf-8"?>
-<ds:datastoreItem xmlns:ds="http://schemas.openxmlformats.org/officeDocument/2006/customXml" ds:itemID="{B99922A8-36F6-4548-A2AD-B7BAEE714471}">
+<ds:datastoreItem xmlns:ds="http://schemas.openxmlformats.org/officeDocument/2006/customXml" ds:itemID="{75352CB1-1F69-4C49-8D51-DA731392947A}">
   <ds:schemaRefs>
     <ds:schemaRef ds:uri="http://schemas.openxmlformats.org/officeDocument/2006/bibliography"/>
   </ds:schemaRefs>

</xml_diff>

<commit_message>
implemented more changes to descriptions on experience
</commit_message>
<xml_diff>
--- a/Resume2018.docx
+++ b/Resume2018.docx
@@ -6,7 +6,6 @@
       <w:pPr>
         <w:rPr>
           <w:rFonts w:ascii="Roboto" w:hAnsi="Roboto"/>
-          <w:sz w:val="32"/>
         </w:rPr>
       </w:pPr>
       <w:r>
@@ -223,19 +222,9 @@
           </mc:Fallback>
         </mc:AlternateContent>
       </w:r>
-      <w:r>
-        <w:rPr>
-          <w:rFonts w:ascii="Roboto" w:hAnsi="Roboto"/>
-          <w:sz w:val="32"/>
-        </w:rPr>
-        <w:softHyphen/>
-      </w:r>
-    </w:p>
-    <w:p>
-      <w:pPr>
-        <w:tabs>
-          <w:tab w:val="right" w:pos="11664"/>
-        </w:tabs>
+    </w:p>
+    <w:p>
+      <w:pPr>
         <w:rPr>
           <w:rFonts w:ascii="Roboto" w:hAnsi="Roboto"/>
         </w:rPr>
@@ -346,7 +335,6 @@
           <w:i/>
           <w:sz w:val="18"/>
         </w:rPr>
-        <w:tab/>
         <w:t xml:space="preserve">Minor in Entrepreneurship </w:t>
       </w:r>
     </w:p>
@@ -457,6 +445,355 @@
           <w:sz w:val="21"/>
         </w:rPr>
         <w:t>Aug 2018</w:t>
+      </w:r>
+    </w:p>
+    <w:p>
+      <w:pPr>
+        <w:pStyle w:val="ListParagraph"/>
+        <w:numPr>
+          <w:ilvl w:val="0"/>
+          <w:numId w:val="3"/>
+        </w:numPr>
+        <w:tabs>
+          <w:tab w:val="left" w:pos="540"/>
+          <w:tab w:val="left" w:pos="900"/>
+          <w:tab w:val="right" w:pos="10800"/>
+        </w:tabs>
+        <w:rPr>
+          <w:rFonts w:ascii="Roboto" w:hAnsi="Roboto"/>
+          <w:i/>
+          <w:sz w:val="18"/>
+        </w:rPr>
+      </w:pPr>
+      <w:r>
+        <w:rPr>
+          <w:rFonts w:ascii="Roboto" w:hAnsi="Roboto"/>
+          <w:i/>
+          <w:sz w:val="18"/>
+        </w:rPr>
+        <w:t xml:space="preserve">Re-designed flow for customers to optimize University Recruiting by bulk-importing resumes, CSV’s and </w:t>
+      </w:r>
+      <w:r>
+        <w:rPr>
+          <w:rFonts w:ascii="Roboto" w:hAnsi="Roboto"/>
+          <w:i/>
+          <w:sz w:val="18"/>
+        </w:rPr>
+        <w:tab/>
+      </w:r>
+      <w:r>
+        <w:rPr>
+          <w:rFonts w:ascii="Roboto" w:hAnsi="Roboto"/>
+          <w:i/>
+          <w:sz w:val="18"/>
+        </w:rPr>
+        <w:br/>
+      </w:r>
+      <w:r>
+        <w:rPr>
+          <w:rFonts w:ascii="Roboto" w:hAnsi="Roboto"/>
+          <w:i/>
+          <w:sz w:val="18"/>
+        </w:rPr>
+        <w:t>resume books to our recruitment platform</w:t>
+      </w:r>
+    </w:p>
+    <w:p>
+      <w:pPr>
+        <w:pStyle w:val="ListParagraph"/>
+        <w:numPr>
+          <w:ilvl w:val="0"/>
+          <w:numId w:val="3"/>
+        </w:numPr>
+        <w:tabs>
+          <w:tab w:val="left" w:pos="540"/>
+          <w:tab w:val="left" w:pos="900"/>
+          <w:tab w:val="right" w:pos="10800"/>
+        </w:tabs>
+        <w:rPr>
+          <w:rFonts w:ascii="Roboto" w:hAnsi="Roboto"/>
+          <w:i/>
+          <w:sz w:val="18"/>
+        </w:rPr>
+      </w:pPr>
+      <w:r>
+        <w:rPr>
+          <w:rFonts w:ascii="Roboto" w:hAnsi="Roboto"/>
+          <w:i/>
+          <w:sz w:val="18"/>
+        </w:rPr>
+        <w:t>Built a resume book pars</w:t>
+      </w:r>
+      <w:bookmarkStart w:id="0" w:name="_GoBack"/>
+      <w:bookmarkEnd w:id="0"/>
+      <w:r>
+        <w:rPr>
+          <w:rFonts w:ascii="Roboto" w:hAnsi="Roboto"/>
+          <w:i/>
+          <w:sz w:val="18"/>
+        </w:rPr>
+        <w:t xml:space="preserve">er in python which splits large (~800 page) resume books into individual resumes </w:t>
+      </w:r>
+      <w:r>
+        <w:rPr>
+          <w:rFonts w:ascii="Roboto" w:hAnsi="Roboto"/>
+          <w:i/>
+          <w:sz w:val="18"/>
+        </w:rPr>
+        <w:br/>
+        <w:t xml:space="preserve">-- </w:t>
+      </w:r>
+      <w:r>
+        <w:rPr>
+          <w:rFonts w:ascii="Roboto" w:hAnsi="Roboto"/>
+          <w:i/>
+          <w:sz w:val="18"/>
+        </w:rPr>
+        <w:t>Rolled out to 3 companies within the first 30 days of product release, replacing all of their former University Recruiting tech.</w:t>
+      </w:r>
+    </w:p>
+    <w:p>
+      <w:pPr>
+        <w:rPr>
+          <w:rFonts w:ascii="Roboto" w:hAnsi="Roboto"/>
+        </w:rPr>
+      </w:pPr>
+    </w:p>
+    <w:p>
+      <w:pPr>
+        <w:tabs>
+          <w:tab w:val="left" w:pos="540"/>
+          <w:tab w:val="left" w:pos="900"/>
+          <w:tab w:val="right" w:pos="11664"/>
+        </w:tabs>
+        <w:rPr>
+          <w:rFonts w:ascii="Roboto" w:hAnsi="Roboto"/>
+          <w:sz w:val="21"/>
+        </w:rPr>
+      </w:pPr>
+      <w:r>
+        <w:rPr>
+          <w:rFonts w:ascii="Roboto" w:hAnsi="Roboto"/>
+          <w:b/>
+          <w:sz w:val="21"/>
+        </w:rPr>
+        <w:tab/>
+      </w:r>
+      <w:r>
+        <w:rPr>
+          <w:rFonts w:ascii="Roboto" w:hAnsi="Roboto"/>
+          <w:b/>
+          <w:sz w:val="21"/>
+        </w:rPr>
+        <w:t>President – Cognitive Science Club</w:t>
+      </w:r>
+      <w:r>
+        <w:rPr>
+          <w:rFonts w:ascii="Roboto" w:hAnsi="Roboto"/>
+          <w:b/>
+          <w:sz w:val="21"/>
+        </w:rPr>
+        <w:tab/>
+      </w:r>
+      <w:r>
+        <w:rPr>
+          <w:rFonts w:ascii="Roboto" w:hAnsi="Roboto"/>
+          <w:sz w:val="21"/>
+        </w:rPr>
+        <w:t>Sep 2017 – Pres</w:t>
+      </w:r>
+    </w:p>
+    <w:p>
+      <w:pPr>
+        <w:pStyle w:val="ListParagraph"/>
+        <w:numPr>
+          <w:ilvl w:val="0"/>
+          <w:numId w:val="4"/>
+        </w:numPr>
+        <w:tabs>
+          <w:tab w:val="left" w:pos="540"/>
+          <w:tab w:val="left" w:pos="900"/>
+          <w:tab w:val="right" w:pos="11664"/>
+        </w:tabs>
+        <w:rPr>
+          <w:rFonts w:ascii="Roboto" w:hAnsi="Roboto"/>
+          <w:i/>
+          <w:sz w:val="18"/>
+        </w:rPr>
+      </w:pPr>
+      <w:r>
+        <w:rPr>
+          <w:rFonts w:ascii="Roboto" w:hAnsi="Roboto"/>
+          <w:i/>
+          <w:sz w:val="18"/>
+        </w:rPr>
+        <w:t>Organized a panel on careers in Cognitive Science with leading experts in industry and academia</w:t>
+      </w:r>
+    </w:p>
+    <w:p>
+      <w:pPr>
+        <w:pStyle w:val="ListParagraph"/>
+        <w:numPr>
+          <w:ilvl w:val="0"/>
+          <w:numId w:val="4"/>
+        </w:numPr>
+        <w:tabs>
+          <w:tab w:val="left" w:pos="540"/>
+          <w:tab w:val="left" w:pos="900"/>
+          <w:tab w:val="right" w:pos="11664"/>
+        </w:tabs>
+        <w:rPr>
+          <w:rFonts w:ascii="Roboto" w:hAnsi="Roboto"/>
+          <w:i/>
+          <w:sz w:val="18"/>
+        </w:rPr>
+      </w:pPr>
+      <w:r>
+        <w:rPr>
+          <w:rFonts w:ascii="Roboto" w:hAnsi="Roboto"/>
+          <w:i/>
+          <w:sz w:val="18"/>
+        </w:rPr>
+        <w:t>Started and teach bi-weekly Python learning group of 20 students with special guest speaker from Google Deep Brain</w:t>
+      </w:r>
+    </w:p>
+    <w:p>
+      <w:pPr>
+        <w:pStyle w:val="ListParagraph"/>
+        <w:numPr>
+          <w:ilvl w:val="0"/>
+          <w:numId w:val="4"/>
+        </w:numPr>
+        <w:tabs>
+          <w:tab w:val="left" w:pos="540"/>
+          <w:tab w:val="left" w:pos="900"/>
+          <w:tab w:val="right" w:pos="11664"/>
+        </w:tabs>
+        <w:rPr>
+          <w:rFonts w:ascii="Roboto" w:hAnsi="Roboto"/>
+          <w:i/>
+          <w:sz w:val="18"/>
+        </w:rPr>
+      </w:pPr>
+      <w:r>
+        <w:rPr>
+          <w:rFonts w:ascii="Arial" w:eastAsia="Times New Roman" w:hAnsi="Arial" w:cs="Arial"/>
+          <w:i/>
+          <w:iCs/>
+          <w:color w:val="000000"/>
+          <w:sz w:val="18"/>
+          <w:szCs w:val="18"/>
+        </w:rPr>
+        <w:t xml:space="preserve">Overhauled social media presence and branding with new logo and weekly newsletter which helped increase </w:t>
+      </w:r>
+      <w:r>
+        <w:rPr>
+          <w:rFonts w:ascii="Arial" w:eastAsia="Times New Roman" w:hAnsi="Arial" w:cs="Arial"/>
+          <w:i/>
+          <w:iCs/>
+          <w:color w:val="000000"/>
+          <w:sz w:val="18"/>
+          <w:szCs w:val="18"/>
+        </w:rPr>
+        <w:br/>
+      </w:r>
+      <w:r>
+        <w:rPr>
+          <w:rFonts w:ascii="Arial" w:eastAsia="Times New Roman" w:hAnsi="Arial" w:cs="Arial"/>
+          <w:i/>
+          <w:iCs/>
+          <w:color w:val="000000"/>
+          <w:sz w:val="18"/>
+          <w:szCs w:val="18"/>
+        </w:rPr>
+        <w:t>attendance in club by 300%</w:t>
+      </w:r>
+    </w:p>
+    <w:p>
+      <w:pPr>
+        <w:rPr>
+          <w:rFonts w:ascii="Roboto" w:hAnsi="Roboto"/>
+        </w:rPr>
+      </w:pPr>
+    </w:p>
+    <w:p>
+      <w:pPr>
+        <w:tabs>
+          <w:tab w:val="left" w:pos="540"/>
+          <w:tab w:val="left" w:pos="720"/>
+          <w:tab w:val="left" w:pos="1080"/>
+          <w:tab w:val="right" w:pos="11664"/>
+        </w:tabs>
+        <w:rPr>
+          <w:rFonts w:ascii="Roboto" w:hAnsi="Roboto"/>
+          <w:sz w:val="21"/>
+        </w:rPr>
+      </w:pPr>
+      <w:r>
+        <w:rPr>
+          <w:rFonts w:ascii="Roboto" w:hAnsi="Roboto"/>
+        </w:rPr>
+        <w:tab/>
+      </w:r>
+      <w:r>
+        <w:rPr>
+          <w:rFonts w:ascii="Roboto" w:hAnsi="Roboto"/>
+          <w:b/>
+          <w:sz w:val="21"/>
+        </w:rPr>
+        <w:t xml:space="preserve">Research Assistant – </w:t>
+      </w:r>
+      <w:r>
+        <w:rPr>
+          <w:rFonts w:ascii="Roboto" w:hAnsi="Roboto"/>
+          <w:b/>
+          <w:sz w:val="21"/>
+        </w:rPr>
+        <w:t>Rutgers University Center for Cognitive Science</w:t>
+      </w:r>
+      <w:r>
+        <w:rPr>
+          <w:rFonts w:ascii="Roboto" w:hAnsi="Roboto"/>
+          <w:b/>
+          <w:sz w:val="21"/>
+        </w:rPr>
+        <w:t xml:space="preserve"> (RUCCS) </w:t>
+      </w:r>
+      <w:r>
+        <w:rPr>
+          <w:rFonts w:ascii="Roboto" w:hAnsi="Roboto"/>
+          <w:b/>
+          <w:sz w:val="21"/>
+        </w:rPr>
+        <w:tab/>
+      </w:r>
+      <w:r>
+        <w:rPr>
+          <w:rFonts w:ascii="Roboto" w:hAnsi="Roboto"/>
+          <w:sz w:val="21"/>
+        </w:rPr>
+        <w:t>Jan</w:t>
+      </w:r>
+      <w:r>
+        <w:rPr>
+          <w:rFonts w:ascii="Roboto" w:hAnsi="Roboto"/>
+          <w:sz w:val="21"/>
+        </w:rPr>
+        <w:t xml:space="preserve"> 2018</w:t>
+      </w:r>
+      <w:r>
+        <w:rPr>
+          <w:rFonts w:ascii="Roboto" w:hAnsi="Roboto"/>
+          <w:sz w:val="21"/>
+        </w:rPr>
+        <w:t xml:space="preserve"> – </w:t>
+      </w:r>
+      <w:r>
+        <w:rPr>
+          <w:rFonts w:ascii="Roboto" w:hAnsi="Roboto"/>
+          <w:sz w:val="21"/>
+        </w:rPr>
+        <w:t>Pres</w:t>
       </w:r>
     </w:p>
     <w:p>
@@ -484,15 +821,15 @@
           <w:i/>
           <w:sz w:val="18"/>
         </w:rPr>
-        <w:t xml:space="preserve"> </w:t>
-      </w:r>
-      <w:r>
-        <w:rPr>
-          <w:rFonts w:ascii="Roboto" w:hAnsi="Roboto"/>
-          <w:i/>
-          <w:sz w:val="18"/>
-        </w:rPr>
-        <w:t>Helped re-design flow to import resumes, CSV’s and resume books to our recruitment platform</w:t>
+        <w:t>Creating automated web scraper with Selenium and AWS EC2</w:t>
+      </w:r>
+      <w:r>
+        <w:rPr>
+          <w:rFonts w:ascii="Roboto" w:hAnsi="Roboto"/>
+          <w:i/>
+          <w:sz w:val="18"/>
+        </w:rPr>
+        <w:t xml:space="preserve"> to collect data on spoken English </w:t>
       </w:r>
     </w:p>
     <w:p>
@@ -520,15 +857,41 @@
           <w:i/>
           <w:sz w:val="18"/>
         </w:rPr>
-        <w:t xml:space="preserve"> </w:t>
-      </w:r>
-      <w:r>
-        <w:rPr>
-          <w:rFonts w:ascii="Roboto" w:hAnsi="Roboto"/>
-          <w:i/>
-          <w:sz w:val="18"/>
-        </w:rPr>
-        <w:t>Built a resume book parser which can split large (~800 page) resume books into individual resumes</w:t>
+        <w:t>Analyze large Corpus of language to colle</w:t>
+      </w:r>
+      <w:r>
+        <w:rPr>
+          <w:rFonts w:ascii="Roboto" w:hAnsi="Roboto"/>
+          <w:i/>
+          <w:sz w:val="18"/>
+        </w:rPr>
+        <w:t xml:space="preserve">ct information on the use of </w:t>
+      </w:r>
+      <w:proofErr w:type="spellStart"/>
+      <w:r>
+        <w:rPr>
+          <w:rFonts w:ascii="Roboto" w:hAnsi="Roboto"/>
+          <w:i/>
+          <w:sz w:val="18"/>
+        </w:rPr>
+        <w:t>Wh</w:t>
+      </w:r>
+      <w:proofErr w:type="spellEnd"/>
+      <w:r>
+        <w:rPr>
+          <w:rFonts w:ascii="Roboto" w:hAnsi="Roboto"/>
+          <w:i/>
+          <w:sz w:val="18"/>
+        </w:rPr>
+        <w:t xml:space="preserve">- </w:t>
+      </w:r>
+      <w:r>
+        <w:rPr>
+          <w:rFonts w:ascii="Roboto" w:hAnsi="Roboto"/>
+          <w:i/>
+          <w:sz w:val="18"/>
+        </w:rPr>
+        <w:t xml:space="preserve">(who, what) words </w:t>
       </w:r>
     </w:p>
     <w:p>
@@ -556,55 +919,8 @@
           <w:i/>
           <w:sz w:val="18"/>
         </w:rPr>
-        <w:t xml:space="preserve">Worked on our python backend and helped build new react based </w:t>
-      </w:r>
-      <w:proofErr w:type="spellStart"/>
-      <w:r>
-        <w:rPr>
-          <w:rFonts w:ascii="Roboto" w:hAnsi="Roboto"/>
-          <w:i/>
-          <w:sz w:val="18"/>
-        </w:rPr>
-        <w:t>webapp</w:t>
-      </w:r>
-      <w:bookmarkStart w:id="0" w:name="_GoBack"/>
-      <w:bookmarkEnd w:id="0"/>
-      <w:proofErr w:type="spellEnd"/>
-    </w:p>
-    <w:p>
-      <w:pPr>
-        <w:pStyle w:val="ListParagraph"/>
-        <w:numPr>
-          <w:ilvl w:val="1"/>
-          <w:numId w:val="3"/>
-        </w:numPr>
-        <w:tabs>
-          <w:tab w:val="left" w:pos="540"/>
-          <w:tab w:val="left" w:pos="900"/>
-          <w:tab w:val="right" w:pos="10800"/>
-        </w:tabs>
-        <w:ind w:left="1080"/>
-        <w:rPr>
-          <w:rFonts w:ascii="Roboto" w:hAnsi="Roboto"/>
-          <w:i/>
-          <w:sz w:val="18"/>
-        </w:rPr>
-      </w:pPr>
-      <w:r>
-        <w:rPr>
-          <w:rFonts w:ascii="Roboto" w:hAnsi="Roboto"/>
-          <w:i/>
-          <w:sz w:val="18"/>
-        </w:rPr>
-        <w:t xml:space="preserve">Started new initiative to help re-design workflows for campus recruiting and college recruiters </w:t>
-      </w:r>
-    </w:p>
-    <w:p>
-      <w:pPr>
-        <w:rPr>
-          <w:rFonts w:ascii="Roboto" w:hAnsi="Roboto"/>
-        </w:rPr>
-      </w:pPr>
+        <w:t xml:space="preserve">Used Python, NLTK and other NLP techniques to identify frequency of common utterances </w:t>
+      </w:r>
     </w:p>
     <w:p>
       <w:pPr>
@@ -618,352 +934,6 @@
           <w:sz w:val="21"/>
         </w:rPr>
       </w:pPr>
-      <w:r>
-        <w:rPr>
-          <w:rFonts w:ascii="Roboto" w:hAnsi="Roboto"/>
-          <w:b/>
-          <w:sz w:val="21"/>
-        </w:rPr>
-        <w:tab/>
-      </w:r>
-      <w:r>
-        <w:rPr>
-          <w:rFonts w:ascii="Roboto" w:hAnsi="Roboto"/>
-          <w:b/>
-          <w:sz w:val="21"/>
-        </w:rPr>
-        <w:t>President – Cognitive Science Club</w:t>
-      </w:r>
-      <w:r>
-        <w:rPr>
-          <w:rFonts w:ascii="Roboto" w:hAnsi="Roboto"/>
-          <w:b/>
-          <w:sz w:val="21"/>
-        </w:rPr>
-        <w:tab/>
-      </w:r>
-      <w:r>
-        <w:rPr>
-          <w:rFonts w:ascii="Roboto" w:hAnsi="Roboto"/>
-          <w:sz w:val="21"/>
-        </w:rPr>
-        <w:t>Sep 2017 – Pres</w:t>
-      </w:r>
-    </w:p>
-    <w:p>
-      <w:pPr>
-        <w:pStyle w:val="ListParagraph"/>
-        <w:numPr>
-          <w:ilvl w:val="1"/>
-          <w:numId w:val="4"/>
-        </w:numPr>
-        <w:tabs>
-          <w:tab w:val="left" w:pos="540"/>
-          <w:tab w:val="left" w:pos="900"/>
-          <w:tab w:val="right" w:pos="11664"/>
-        </w:tabs>
-        <w:ind w:left="1080"/>
-        <w:rPr>
-          <w:rFonts w:ascii="Roboto" w:hAnsi="Roboto"/>
-          <w:sz w:val="18"/>
-        </w:rPr>
-      </w:pPr>
-      <w:r>
-        <w:rPr>
-          <w:rFonts w:ascii="Roboto" w:hAnsi="Roboto"/>
-          <w:sz w:val="18"/>
-        </w:rPr>
-        <w:t xml:space="preserve">Organized panel on careers in Cognitive Science with leading experts in industry and academia  </w:t>
-      </w:r>
-    </w:p>
-    <w:p>
-      <w:pPr>
-        <w:pStyle w:val="ListParagraph"/>
-        <w:numPr>
-          <w:ilvl w:val="1"/>
-          <w:numId w:val="4"/>
-        </w:numPr>
-        <w:tabs>
-          <w:tab w:val="left" w:pos="540"/>
-          <w:tab w:val="left" w:pos="900"/>
-          <w:tab w:val="right" w:pos="11664"/>
-        </w:tabs>
-        <w:ind w:left="1080"/>
-        <w:rPr>
-          <w:rFonts w:ascii="Roboto" w:hAnsi="Roboto"/>
-          <w:i/>
-          <w:sz w:val="18"/>
-        </w:rPr>
-      </w:pPr>
-      <w:r>
-        <w:rPr>
-          <w:rFonts w:ascii="Roboto" w:hAnsi="Roboto"/>
-          <w:i/>
-          <w:sz w:val="18"/>
-        </w:rPr>
-        <w:t>Started and teach bi-weekly Python learning group with special guest speaker from Google Deep Brain</w:t>
-      </w:r>
-    </w:p>
-    <w:p>
-      <w:pPr>
-        <w:pStyle w:val="ListParagraph"/>
-        <w:numPr>
-          <w:ilvl w:val="1"/>
-          <w:numId w:val="4"/>
-        </w:numPr>
-        <w:tabs>
-          <w:tab w:val="left" w:pos="540"/>
-          <w:tab w:val="left" w:pos="900"/>
-          <w:tab w:val="right" w:pos="11664"/>
-        </w:tabs>
-        <w:ind w:left="1080"/>
-        <w:rPr>
-          <w:rFonts w:ascii="Roboto" w:hAnsi="Roboto"/>
-          <w:i/>
-          <w:sz w:val="18"/>
-        </w:rPr>
-      </w:pPr>
-      <w:r>
-        <w:rPr>
-          <w:rFonts w:ascii="Roboto" w:hAnsi="Roboto"/>
-          <w:i/>
-          <w:sz w:val="18"/>
-        </w:rPr>
-        <w:t xml:space="preserve">Overhauled social media presence and branding with new logo and weekly newsletter </w:t>
-      </w:r>
-    </w:p>
-    <w:p>
-      <w:pPr>
-        <w:rPr>
-          <w:rFonts w:ascii="Roboto" w:hAnsi="Roboto"/>
-        </w:rPr>
-      </w:pPr>
-    </w:p>
-    <w:p>
-      <w:pPr>
-        <w:tabs>
-          <w:tab w:val="left" w:pos="540"/>
-          <w:tab w:val="left" w:pos="720"/>
-          <w:tab w:val="left" w:pos="1080"/>
-          <w:tab w:val="right" w:pos="11664"/>
-        </w:tabs>
-        <w:rPr>
-          <w:rFonts w:ascii="Roboto" w:hAnsi="Roboto"/>
-          <w:sz w:val="21"/>
-        </w:rPr>
-      </w:pPr>
-      <w:r>
-        <w:rPr>
-          <w:rFonts w:ascii="Roboto" w:hAnsi="Roboto"/>
-        </w:rPr>
-        <w:tab/>
-      </w:r>
-      <w:r>
-        <w:rPr>
-          <w:rFonts w:ascii="Roboto" w:hAnsi="Roboto"/>
-          <w:b/>
-          <w:sz w:val="21"/>
-        </w:rPr>
-        <w:t xml:space="preserve">Research Assistant – </w:t>
-      </w:r>
-      <w:r>
-        <w:rPr>
-          <w:rFonts w:ascii="Roboto" w:hAnsi="Roboto"/>
-          <w:b/>
-          <w:sz w:val="21"/>
-        </w:rPr>
-        <w:t>Rutgers University Center for Cognitive Science</w:t>
-      </w:r>
-      <w:r>
-        <w:rPr>
-          <w:rFonts w:ascii="Roboto" w:hAnsi="Roboto"/>
-          <w:b/>
-          <w:sz w:val="21"/>
-        </w:rPr>
-        <w:t xml:space="preserve"> (RUCCS) </w:t>
-      </w:r>
-      <w:r>
-        <w:rPr>
-          <w:rFonts w:ascii="Roboto" w:hAnsi="Roboto"/>
-          <w:b/>
-          <w:sz w:val="21"/>
-        </w:rPr>
-        <w:tab/>
-      </w:r>
-      <w:r>
-        <w:rPr>
-          <w:rFonts w:ascii="Roboto" w:hAnsi="Roboto"/>
-          <w:sz w:val="21"/>
-        </w:rPr>
-        <w:t>Jan</w:t>
-      </w:r>
-      <w:r>
-        <w:rPr>
-          <w:rFonts w:ascii="Roboto" w:hAnsi="Roboto"/>
-          <w:sz w:val="21"/>
-        </w:rPr>
-        <w:t xml:space="preserve"> 2018</w:t>
-      </w:r>
-      <w:r>
-        <w:rPr>
-          <w:rFonts w:ascii="Roboto" w:hAnsi="Roboto"/>
-          <w:sz w:val="21"/>
-        </w:rPr>
-        <w:t xml:space="preserve"> – </w:t>
-      </w:r>
-      <w:r>
-        <w:rPr>
-          <w:rFonts w:ascii="Roboto" w:hAnsi="Roboto"/>
-          <w:sz w:val="21"/>
-        </w:rPr>
-        <w:t>Pres</w:t>
-      </w:r>
-    </w:p>
-    <w:p>
-      <w:pPr>
-        <w:pStyle w:val="ListParagraph"/>
-        <w:numPr>
-          <w:ilvl w:val="1"/>
-          <w:numId w:val="3"/>
-        </w:numPr>
-        <w:tabs>
-          <w:tab w:val="left" w:pos="540"/>
-          <w:tab w:val="left" w:pos="900"/>
-          <w:tab w:val="right" w:pos="10800"/>
-        </w:tabs>
-        <w:ind w:left="1080"/>
-        <w:rPr>
-          <w:rFonts w:ascii="Roboto" w:hAnsi="Roboto"/>
-          <w:i/>
-          <w:sz w:val="18"/>
-        </w:rPr>
-      </w:pPr>
-      <w:r>
-        <w:rPr>
-          <w:rFonts w:ascii="Roboto" w:hAnsi="Roboto"/>
-          <w:i/>
-          <w:sz w:val="18"/>
-        </w:rPr>
-        <w:t>Creating automated web scraper with Selenium and AWS EC2</w:t>
-      </w:r>
-      <w:r>
-        <w:rPr>
-          <w:rFonts w:ascii="Roboto" w:hAnsi="Roboto"/>
-          <w:i/>
-          <w:sz w:val="18"/>
-        </w:rPr>
-        <w:t xml:space="preserve"> to collect data on spoken English </w:t>
-      </w:r>
-    </w:p>
-    <w:p>
-      <w:pPr>
-        <w:pStyle w:val="ListParagraph"/>
-        <w:numPr>
-          <w:ilvl w:val="1"/>
-          <w:numId w:val="3"/>
-        </w:numPr>
-        <w:tabs>
-          <w:tab w:val="left" w:pos="540"/>
-          <w:tab w:val="left" w:pos="900"/>
-          <w:tab w:val="right" w:pos="10800"/>
-        </w:tabs>
-        <w:ind w:left="1080"/>
-        <w:rPr>
-          <w:rFonts w:ascii="Roboto" w:hAnsi="Roboto"/>
-          <w:i/>
-          <w:sz w:val="18"/>
-        </w:rPr>
-      </w:pPr>
-      <w:r>
-        <w:rPr>
-          <w:rFonts w:ascii="Roboto" w:hAnsi="Roboto"/>
-          <w:i/>
-          <w:sz w:val="18"/>
-        </w:rPr>
-        <w:t>Analyze large Corpus of language to colle</w:t>
-      </w:r>
-      <w:r>
-        <w:rPr>
-          <w:rFonts w:ascii="Roboto" w:hAnsi="Roboto"/>
-          <w:i/>
-          <w:sz w:val="18"/>
-        </w:rPr>
-        <w:t xml:space="preserve">ct information on the use of </w:t>
-      </w:r>
-      <w:proofErr w:type="spellStart"/>
-      <w:r>
-        <w:rPr>
-          <w:rFonts w:ascii="Roboto" w:hAnsi="Roboto"/>
-          <w:i/>
-          <w:sz w:val="18"/>
-        </w:rPr>
-        <w:t>Wh</w:t>
-      </w:r>
-      <w:proofErr w:type="spellEnd"/>
-      <w:r>
-        <w:rPr>
-          <w:rFonts w:ascii="Roboto" w:hAnsi="Roboto"/>
-          <w:i/>
-          <w:sz w:val="18"/>
-        </w:rPr>
-        <w:t xml:space="preserve">- </w:t>
-      </w:r>
-      <w:r>
-        <w:rPr>
-          <w:rFonts w:ascii="Roboto" w:hAnsi="Roboto"/>
-          <w:i/>
-          <w:sz w:val="18"/>
-        </w:rPr>
-        <w:t xml:space="preserve">(who, what) words </w:t>
-      </w:r>
-    </w:p>
-    <w:p>
-      <w:pPr>
-        <w:pStyle w:val="ListParagraph"/>
-        <w:numPr>
-          <w:ilvl w:val="1"/>
-          <w:numId w:val="3"/>
-        </w:numPr>
-        <w:tabs>
-          <w:tab w:val="left" w:pos="540"/>
-          <w:tab w:val="left" w:pos="900"/>
-          <w:tab w:val="right" w:pos="10800"/>
-        </w:tabs>
-        <w:ind w:left="1080"/>
-        <w:rPr>
-          <w:rFonts w:ascii="Roboto" w:hAnsi="Roboto"/>
-          <w:i/>
-          <w:sz w:val="18"/>
-        </w:rPr>
-      </w:pPr>
-      <w:r>
-        <w:rPr>
-          <w:rFonts w:ascii="Roboto" w:hAnsi="Roboto"/>
-          <w:i/>
-          <w:sz w:val="18"/>
-        </w:rPr>
-        <w:t xml:space="preserve">Used Python, NLTK and other NLP techniques to identify frequency of common utterances </w:t>
-      </w:r>
-    </w:p>
-    <w:p>
-      <w:pPr>
-        <w:tabs>
-          <w:tab w:val="left" w:pos="540"/>
-          <w:tab w:val="left" w:pos="900"/>
-          <w:tab w:val="right" w:pos="11664"/>
-        </w:tabs>
-        <w:rPr>
-          <w:rFonts w:ascii="Roboto" w:hAnsi="Roboto"/>
-          <w:sz w:val="21"/>
-        </w:rPr>
-      </w:pPr>
-      <w:r>
-        <w:rPr>
-          <w:rFonts w:ascii="Roboto" w:hAnsi="Roboto"/>
-          <w:sz w:val="21"/>
-        </w:rPr>
-        <w:tab/>
-      </w:r>
     </w:p>
     <w:p>
       <w:pPr>
@@ -1248,13 +1218,6 @@
           <w:sz w:val="21"/>
         </w:rPr>
       </w:pPr>
-      <w:r>
-        <w:rPr>
-          <w:rFonts w:ascii="Roboto" w:hAnsi="Roboto"/>
-          <w:sz w:val="21"/>
-        </w:rPr>
-        <w:tab/>
-      </w:r>
     </w:p>
     <w:p>
       <w:pPr>
@@ -1441,18 +1404,8 @@
         </w:tabs>
         <w:rPr>
           <w:rFonts w:ascii="Roboto" w:hAnsi="Roboto"/>
-          <w:i/>
-          <w:sz w:val="18"/>
-        </w:rPr>
-      </w:pPr>
-      <w:r>
-        <w:rPr>
-          <w:rFonts w:ascii="Roboto" w:hAnsi="Roboto"/>
-          <w:i/>
-          <w:sz w:val="18"/>
-        </w:rPr>
-        <w:t xml:space="preserve"> </w:t>
-      </w:r>
+        </w:rPr>
+      </w:pPr>
     </w:p>
     <w:p>
       <w:pPr>
@@ -1643,13 +1596,6 @@
           <w:sz w:val="21"/>
         </w:rPr>
       </w:pPr>
-      <w:r>
-        <w:rPr>
-          <w:rFonts w:ascii="Roboto" w:hAnsi="Roboto"/>
-          <w:sz w:val="21"/>
-        </w:rPr>
-        <w:tab/>
-      </w:r>
     </w:p>
     <w:p>
       <w:pPr>
@@ -1978,13 +1924,6 @@
           <w:sz w:val="21"/>
         </w:rPr>
       </w:pPr>
-      <w:r>
-        <w:rPr>
-          <w:rFonts w:ascii="Roboto" w:hAnsi="Roboto"/>
-          <w:sz w:val="21"/>
-        </w:rPr>
-        <w:tab/>
-      </w:r>
     </w:p>
     <w:p>
       <w:pPr>
@@ -2123,13 +2062,6 @@
           <w:sz w:val="21"/>
         </w:rPr>
       </w:pPr>
-      <w:r>
-        <w:rPr>
-          <w:rFonts w:ascii="Roboto" w:hAnsi="Roboto"/>
-          <w:sz w:val="21"/>
-        </w:rPr>
-        <w:tab/>
-      </w:r>
     </w:p>
     <w:p>
       <w:pPr>
@@ -2273,19 +2205,16 @@
           <w:i/>
           <w:sz w:val="18"/>
         </w:rPr>
-        <w:t xml:space="preserve">Developed companion android app to ring alarm and trigger coffee maker </w:t>
-      </w:r>
-    </w:p>
-    <w:p>
-      <w:pPr>
-        <w:tabs>
-          <w:tab w:val="right" w:pos="10800"/>
-        </w:tabs>
-        <w:rPr>
-          <w:rFonts w:ascii="Roboto" w:hAnsi="Roboto"/>
-          <w:sz w:val="28"/>
-        </w:rPr>
-      </w:pPr>
+        <w:t>Developed companion android app to ring</w:t>
+      </w:r>
+      <w:r>
+        <w:rPr>
+          <w:rFonts w:ascii="Roboto" w:hAnsi="Roboto"/>
+          <w:i/>
+          <w:sz w:val="18"/>
+        </w:rPr>
+        <w:t xml:space="preserve"> alarm and trigger coffee maker</w:t>
+      </w:r>
     </w:p>
     <w:sectPr>
       <w:headerReference w:type="default" r:id="rId8"/>
@@ -3639,7 +3568,7 @@
       <w:lvlText w:val=""/>
       <w:lvlJc w:val="left"/>
       <w:pPr>
-        <w:ind w:left="720" w:hanging="360"/>
+        <w:ind w:left="1080" w:hanging="360"/>
       </w:pPr>
       <w:rPr>
         <w:rFonts w:ascii="Symbol" w:hAnsi="Symbol" w:hint="default"/>
@@ -3651,7 +3580,7 @@
       <w:lvlText w:val=""/>
       <w:lvlJc w:val="left"/>
       <w:pPr>
-        <w:ind w:left="1440" w:hanging="360"/>
+        <w:ind w:left="1800" w:hanging="360"/>
       </w:pPr>
       <w:rPr>
         <w:rFonts w:ascii="Symbol" w:hAnsi="Symbol" w:hint="default"/>
@@ -3663,7 +3592,7 @@
       <w:lvlText w:val=""/>
       <w:lvlJc w:val="left"/>
       <w:pPr>
-        <w:ind w:left="2160" w:hanging="360"/>
+        <w:ind w:left="2520" w:hanging="360"/>
       </w:pPr>
       <w:rPr>
         <w:rFonts w:ascii="Wingdings" w:hAnsi="Wingdings" w:hint="default"/>
@@ -3675,7 +3604,7 @@
       <w:lvlText w:val=""/>
       <w:lvlJc w:val="left"/>
       <w:pPr>
-        <w:ind w:left="2880" w:hanging="360"/>
+        <w:ind w:left="3240" w:hanging="360"/>
       </w:pPr>
       <w:rPr>
         <w:rFonts w:ascii="Symbol" w:hAnsi="Symbol" w:hint="default"/>
@@ -3687,7 +3616,7 @@
       <w:lvlText w:val="o"/>
       <w:lvlJc w:val="left"/>
       <w:pPr>
-        <w:ind w:left="3600" w:hanging="360"/>
+        <w:ind w:left="3960" w:hanging="360"/>
       </w:pPr>
       <w:rPr>
         <w:rFonts w:ascii="Courier New" w:hAnsi="Courier New" w:cs="Courier New" w:hint="default"/>
@@ -3699,7 +3628,7 @@
       <w:lvlText w:val=""/>
       <w:lvlJc w:val="left"/>
       <w:pPr>
-        <w:ind w:left="4320" w:hanging="360"/>
+        <w:ind w:left="4680" w:hanging="360"/>
       </w:pPr>
       <w:rPr>
         <w:rFonts w:ascii="Wingdings" w:hAnsi="Wingdings" w:hint="default"/>
@@ -3711,7 +3640,7 @@
       <w:lvlText w:val=""/>
       <w:lvlJc w:val="left"/>
       <w:pPr>
-        <w:ind w:left="5040" w:hanging="360"/>
+        <w:ind w:left="5400" w:hanging="360"/>
       </w:pPr>
       <w:rPr>
         <w:rFonts w:ascii="Symbol" w:hAnsi="Symbol" w:hint="default"/>
@@ -3723,7 +3652,7 @@
       <w:lvlText w:val="o"/>
       <w:lvlJc w:val="left"/>
       <w:pPr>
-        <w:ind w:left="5760" w:hanging="360"/>
+        <w:ind w:left="6120" w:hanging="360"/>
       </w:pPr>
       <w:rPr>
         <w:rFonts w:ascii="Courier New" w:hAnsi="Courier New" w:cs="Courier New" w:hint="default"/>
@@ -3735,7 +3664,7 @@
       <w:lvlText w:val=""/>
       <w:lvlJc w:val="left"/>
       <w:pPr>
-        <w:ind w:left="6480" w:hanging="360"/>
+        <w:ind w:left="6840" w:hanging="360"/>
       </w:pPr>
       <w:rPr>
         <w:rFonts w:ascii="Wingdings" w:hAnsi="Wingdings" w:hint="default"/>
@@ -3752,7 +3681,7 @@
       <w:lvlText w:val=""/>
       <w:lvlJc w:val="left"/>
       <w:pPr>
-        <w:ind w:left="720" w:hanging="360"/>
+        <w:ind w:left="1080" w:hanging="360"/>
       </w:pPr>
       <w:rPr>
         <w:rFonts w:ascii="Symbol" w:hAnsi="Symbol" w:hint="default"/>
@@ -3764,7 +3693,7 @@
       <w:lvlText w:val=""/>
       <w:lvlJc w:val="left"/>
       <w:pPr>
-        <w:ind w:left="1440" w:hanging="360"/>
+        <w:ind w:left="1800" w:hanging="360"/>
       </w:pPr>
       <w:rPr>
         <w:rFonts w:ascii="Symbol" w:hAnsi="Symbol" w:hint="default"/>
@@ -3776,7 +3705,7 @@
       <w:lvlText w:val=""/>
       <w:lvlJc w:val="left"/>
       <w:pPr>
-        <w:ind w:left="2160" w:hanging="360"/>
+        <w:ind w:left="2520" w:hanging="360"/>
       </w:pPr>
       <w:rPr>
         <w:rFonts w:ascii="Wingdings" w:hAnsi="Wingdings" w:hint="default"/>
@@ -3788,7 +3717,7 @@
       <w:lvlText w:val=""/>
       <w:lvlJc w:val="left"/>
       <w:pPr>
-        <w:ind w:left="2880" w:hanging="360"/>
+        <w:ind w:left="3240" w:hanging="360"/>
       </w:pPr>
       <w:rPr>
         <w:rFonts w:ascii="Symbol" w:hAnsi="Symbol" w:hint="default"/>
@@ -3800,7 +3729,7 @@
       <w:lvlText w:val="o"/>
       <w:lvlJc w:val="left"/>
       <w:pPr>
-        <w:ind w:left="3600" w:hanging="360"/>
+        <w:ind w:left="3960" w:hanging="360"/>
       </w:pPr>
       <w:rPr>
         <w:rFonts w:ascii="Courier New" w:hAnsi="Courier New" w:cs="Courier New" w:hint="default"/>
@@ -3812,7 +3741,7 @@
       <w:lvlText w:val=""/>
       <w:lvlJc w:val="left"/>
       <w:pPr>
-        <w:ind w:left="4320" w:hanging="360"/>
+        <w:ind w:left="4680" w:hanging="360"/>
       </w:pPr>
       <w:rPr>
         <w:rFonts w:ascii="Wingdings" w:hAnsi="Wingdings" w:hint="default"/>
@@ -3824,7 +3753,7 @@
       <w:lvlText w:val=""/>
       <w:lvlJc w:val="left"/>
       <w:pPr>
-        <w:ind w:left="5040" w:hanging="360"/>
+        <w:ind w:left="5400" w:hanging="360"/>
       </w:pPr>
       <w:rPr>
         <w:rFonts w:ascii="Symbol" w:hAnsi="Symbol" w:hint="default"/>
@@ -3836,7 +3765,7 @@
       <w:lvlText w:val="o"/>
       <w:lvlJc w:val="left"/>
       <w:pPr>
-        <w:ind w:left="5760" w:hanging="360"/>
+        <w:ind w:left="6120" w:hanging="360"/>
       </w:pPr>
       <w:rPr>
         <w:rFonts w:ascii="Courier New" w:hAnsi="Courier New" w:cs="Courier New" w:hint="default"/>
@@ -3848,7 +3777,7 @@
       <w:lvlText w:val=""/>
       <w:lvlJc w:val="left"/>
       <w:pPr>
-        <w:ind w:left="6480" w:hanging="360"/>
+        <w:ind w:left="6840" w:hanging="360"/>
       </w:pPr>
       <w:rPr>
         <w:rFonts w:ascii="Wingdings" w:hAnsi="Wingdings" w:hint="default"/>
@@ -4898,7 +4827,7 @@
 </file>
 
 <file path=customXml/itemProps1.xml><?xml version="1.0" encoding="utf-8"?>
-<ds:datastoreItem xmlns:ds="http://schemas.openxmlformats.org/officeDocument/2006/customXml" ds:itemID="{75352CB1-1F69-4C49-8D51-DA731392947A}">
+<ds:datastoreItem xmlns:ds="http://schemas.openxmlformats.org/officeDocument/2006/customXml" ds:itemID="{22E41B95-60DA-6445-8DA7-11E909E91C42}">
   <ds:schemaRefs>
     <ds:schemaRef ds:uri="http://schemas.openxmlformats.org/officeDocument/2006/bibliography"/>
   </ds:schemaRefs>

</xml_diff>

<commit_message>
re-structured some formatting, added specification on impact
</commit_message>
<xml_diff>
--- a/Resume2018.docx
+++ b/Resume2018.docx
@@ -246,270 +246,6 @@
         <w:rPr>
           <w:rFonts w:ascii="Roboto" w:hAnsi="Roboto"/>
         </w:rPr>
-        <w:t>Skills:</w:t>
-      </w:r>
-    </w:p>
-    <w:p>
-      <w:pPr>
-        <w:tabs>
-          <w:tab w:val="left" w:pos="540"/>
-          <w:tab w:val="left" w:pos="1080"/>
-          <w:tab w:val="right" w:pos="10800"/>
-        </w:tabs>
-        <w:rPr>
-          <w:rFonts w:ascii="Roboto" w:hAnsi="Roboto"/>
-          <w:b/>
-          <w:sz w:val="21"/>
-        </w:rPr>
-      </w:pPr>
-      <w:r>
-        <w:rPr>
-          <w:rFonts w:ascii="Roboto" w:hAnsi="Roboto"/>
-          <w:sz w:val="21"/>
-        </w:rPr>
-        <w:tab/>
-      </w:r>
-      <w:r>
-        <w:rPr>
-          <w:rFonts w:ascii="Roboto" w:hAnsi="Roboto"/>
-          <w:b/>
-          <w:sz w:val="21"/>
-        </w:rPr>
-        <w:t>Computer Languag</w:t>
-      </w:r>
-      <w:r>
-        <w:rPr>
-          <w:rFonts w:ascii="Roboto" w:hAnsi="Roboto"/>
-          <w:b/>
-          <w:sz w:val="21"/>
-        </w:rPr>
-        <w:t>es</w:t>
-      </w:r>
-      <w:r>
-        <w:rPr>
-          <w:rFonts w:ascii="Roboto" w:hAnsi="Roboto"/>
-          <w:b/>
-          <w:sz w:val="21"/>
-        </w:rPr>
-        <w:t xml:space="preserve"> </w:t>
-      </w:r>
-    </w:p>
-    <w:p>
-      <w:pPr>
-        <w:tabs>
-          <w:tab w:val="left" w:pos="540"/>
-          <w:tab w:val="left" w:pos="900"/>
-          <w:tab w:val="right" w:pos="10800"/>
-        </w:tabs>
-        <w:rPr>
-          <w:rFonts w:ascii="Roboto" w:hAnsi="Roboto"/>
-          <w:i/>
-          <w:sz w:val="18"/>
-        </w:rPr>
-      </w:pPr>
-      <w:r>
-        <w:rPr>
-          <w:rFonts w:ascii="Roboto" w:hAnsi="Roboto"/>
-          <w:sz w:val="21"/>
-        </w:rPr>
-        <w:tab/>
-      </w:r>
-      <w:r>
-        <w:rPr>
-          <w:rFonts w:ascii="Roboto" w:hAnsi="Roboto"/>
-          <w:sz w:val="21"/>
-        </w:rPr>
-        <w:tab/>
-      </w:r>
-      <w:r>
-        <w:rPr>
-          <w:rFonts w:ascii="Roboto" w:hAnsi="Roboto"/>
-          <w:i/>
-          <w:sz w:val="18"/>
-        </w:rPr>
-        <w:t>Python</w:t>
-      </w:r>
-      <w:r>
-        <w:rPr>
-          <w:rFonts w:ascii="Roboto" w:hAnsi="Roboto"/>
-          <w:i/>
-          <w:sz w:val="18"/>
-        </w:rPr>
-        <w:t>, Java</w:t>
-      </w:r>
-      <w:r>
-        <w:rPr>
-          <w:rFonts w:ascii="Roboto" w:hAnsi="Roboto"/>
-          <w:i/>
-          <w:sz w:val="18"/>
-        </w:rPr>
-        <w:t>, Scala,</w:t>
-      </w:r>
-      <w:r>
-        <w:rPr>
-          <w:rFonts w:ascii="Roboto" w:hAnsi="Roboto"/>
-          <w:i/>
-          <w:sz w:val="18"/>
-        </w:rPr>
-        <w:t xml:space="preserve"> JavaScript, SQL, HTML</w:t>
-      </w:r>
-    </w:p>
-    <w:p>
-      <w:pPr>
-        <w:tabs>
-          <w:tab w:val="left" w:pos="540"/>
-          <w:tab w:val="left" w:pos="900"/>
-          <w:tab w:val="right" w:pos="10800"/>
-        </w:tabs>
-        <w:rPr>
-          <w:rFonts w:ascii="Roboto" w:hAnsi="Roboto"/>
-          <w:i/>
-          <w:sz w:val="18"/>
-        </w:rPr>
-      </w:pPr>
-    </w:p>
-    <w:p>
-      <w:pPr>
-        <w:tabs>
-          <w:tab w:val="left" w:pos="540"/>
-          <w:tab w:val="left" w:pos="900"/>
-          <w:tab w:val="right" w:pos="10800"/>
-        </w:tabs>
-        <w:rPr>
-          <w:rFonts w:ascii="Roboto" w:hAnsi="Roboto"/>
-          <w:i/>
-          <w:sz w:val="18"/>
-        </w:rPr>
-      </w:pPr>
-      <w:r>
-        <w:rPr>
-          <w:rFonts w:ascii="Roboto" w:hAnsi="Roboto"/>
-          <w:i/>
-          <w:sz w:val="18"/>
-        </w:rPr>
-        <w:tab/>
-      </w:r>
-      <w:r>
-        <w:rPr>
-          <w:rFonts w:ascii="Roboto" w:hAnsi="Roboto"/>
-          <w:b/>
-          <w:sz w:val="21"/>
-        </w:rPr>
-        <w:t>Frameworks &amp;</w:t>
-      </w:r>
-      <w:r>
-        <w:rPr>
-          <w:rFonts w:ascii="Roboto" w:hAnsi="Roboto"/>
-          <w:b/>
-          <w:sz w:val="21"/>
-        </w:rPr>
-        <w:t xml:space="preserve"> </w:t>
-      </w:r>
-      <w:r>
-        <w:rPr>
-          <w:rFonts w:ascii="Roboto" w:hAnsi="Roboto"/>
-          <w:b/>
-          <w:sz w:val="21"/>
-        </w:rPr>
-        <w:t>Technologies</w:t>
-      </w:r>
-    </w:p>
-    <w:p>
-      <w:pPr>
-        <w:tabs>
-          <w:tab w:val="left" w:pos="540"/>
-          <w:tab w:val="left" w:pos="900"/>
-          <w:tab w:val="right" w:pos="10800"/>
-        </w:tabs>
-        <w:rPr>
-          <w:rFonts w:ascii="Roboto" w:hAnsi="Roboto"/>
-          <w:i/>
-          <w:sz w:val="18"/>
-        </w:rPr>
-      </w:pPr>
-      <w:r>
-        <w:rPr>
-          <w:rFonts w:ascii="Roboto" w:hAnsi="Roboto"/>
-          <w:i/>
-          <w:sz w:val="18"/>
-        </w:rPr>
-        <w:tab/>
-      </w:r>
-      <w:r>
-        <w:rPr>
-          <w:rFonts w:ascii="Roboto" w:hAnsi="Roboto"/>
-          <w:i/>
-          <w:sz w:val="18"/>
-        </w:rPr>
-        <w:tab/>
-        <w:t xml:space="preserve">CSS, LESS, </w:t>
-      </w:r>
-      <w:r>
-        <w:rPr>
-          <w:rFonts w:ascii="Roboto" w:hAnsi="Roboto"/>
-          <w:i/>
-          <w:sz w:val="18"/>
-        </w:rPr>
-        <w:t xml:space="preserve">Android, </w:t>
-      </w:r>
-      <w:r>
-        <w:rPr>
-          <w:rFonts w:ascii="Roboto" w:hAnsi="Roboto"/>
-          <w:i/>
-          <w:sz w:val="18"/>
-        </w:rPr>
-        <w:t>XML, MongoDB, Twi</w:t>
-      </w:r>
-      <w:r>
-        <w:rPr>
-          <w:rFonts w:ascii="Roboto" w:hAnsi="Roboto"/>
-          <w:i/>
-          <w:sz w:val="18"/>
-        </w:rPr>
-        <w:t>lio, AWS, NLTK, Flask</w:t>
-      </w:r>
-      <w:r>
-        <w:rPr>
-          <w:rFonts w:ascii="Roboto" w:hAnsi="Roboto"/>
-          <w:i/>
-          <w:sz w:val="18"/>
-        </w:rPr>
-        <w:t xml:space="preserve">, </w:t>
-      </w:r>
-      <w:r>
-        <w:rPr>
-          <w:rFonts w:ascii="Roboto" w:hAnsi="Roboto"/>
-          <w:i/>
-          <w:sz w:val="18"/>
-        </w:rPr>
-        <w:t xml:space="preserve">Selenium, </w:t>
-      </w:r>
-      <w:r>
-        <w:rPr>
-          <w:rFonts w:ascii="Roboto" w:hAnsi="Roboto"/>
-          <w:i/>
-          <w:sz w:val="18"/>
-        </w:rPr>
-        <w:t>Bootstrap</w:t>
-      </w:r>
-    </w:p>
-    <w:p>
-      <w:pPr>
-        <w:rPr>
-          <w:rFonts w:ascii="Roboto" w:hAnsi="Roboto"/>
-        </w:rPr>
-      </w:pPr>
-    </w:p>
-    <w:p>
-      <w:pPr>
-        <w:rPr>
-          <w:rFonts w:ascii="Roboto" w:hAnsi="Roboto"/>
-        </w:rPr>
-      </w:pPr>
-      <w:r>
-        <w:rPr>
-          <w:rFonts w:ascii="Roboto" w:hAnsi="Roboto"/>
-        </w:rPr>
         <w:t>Work Experience</w:t>
       </w:r>
       <w:r>
@@ -707,15 +443,39 @@
           <w:i/>
           <w:sz w:val="18"/>
         </w:rPr>
-        <w:t xml:space="preserve"> </w:t>
-      </w:r>
-      <w:r>
-        <w:rPr>
-          <w:rFonts w:ascii="Roboto" w:hAnsi="Roboto"/>
-          <w:i/>
-          <w:sz w:val="18"/>
-        </w:rPr>
-        <w:t xml:space="preserve">Drastically reduced time to receive and review resumes </w:t>
+        <w:t>R</w:t>
+      </w:r>
+      <w:r>
+        <w:rPr>
+          <w:rFonts w:ascii="Roboto" w:hAnsi="Roboto"/>
+          <w:i/>
+          <w:sz w:val="18"/>
+        </w:rPr>
+        <w:t>educed tim</w:t>
+      </w:r>
+      <w:r>
+        <w:rPr>
+          <w:rFonts w:ascii="Roboto" w:hAnsi="Roboto"/>
+          <w:i/>
+          <w:sz w:val="18"/>
+        </w:rPr>
+        <w:t>e to receive and review resumes</w:t>
+      </w:r>
+      <w:r>
+        <w:rPr>
+          <w:rFonts w:ascii="Roboto" w:hAnsi="Roboto"/>
+          <w:i/>
+          <w:sz w:val="18"/>
+        </w:rPr>
+        <w:t xml:space="preserve"> by over 10</w:t>
+      </w:r>
+      <w:r>
+        <w:rPr>
+          <w:rFonts w:ascii="Roboto" w:hAnsi="Roboto"/>
+          <w:i/>
+          <w:sz w:val="18"/>
+        </w:rPr>
+        <w:t>×</w:t>
       </w:r>
     </w:p>
     <w:p>
@@ -865,6 +625,8 @@
           <w:sz w:val="18"/>
         </w:rPr>
       </w:pPr>
+      <w:bookmarkStart w:id="0" w:name="_GoBack"/>
+      <w:bookmarkEnd w:id="0"/>
     </w:p>
     <w:p>
       <w:pPr>
@@ -891,7 +653,23 @@
           <w:b/>
           <w:sz w:val="21"/>
         </w:rPr>
-        <w:t xml:space="preserve">Research Assistant – </w:t>
+        <w:t>Research Assistant</w:t>
+      </w:r>
+      <w:r>
+        <w:rPr>
+          <w:rFonts w:ascii="Roboto" w:hAnsi="Roboto"/>
+          <w:b/>
+          <w:sz w:val="21"/>
+        </w:rPr>
+        <w:t xml:space="preserve"> / Developer</w:t>
+      </w:r>
+      <w:r>
+        <w:rPr>
+          <w:rFonts w:ascii="Roboto" w:hAnsi="Roboto"/>
+          <w:b/>
+          <w:sz w:val="21"/>
+        </w:rPr>
+        <w:t xml:space="preserve"> – </w:t>
       </w:r>
       <w:r>
         <w:rPr>
@@ -988,22 +766,7 @@
           <w:sz w:val="18"/>
         </w:rPr>
         <w:br/>
-      </w:r>
-      <w:r>
-        <w:rPr>
-          <w:rFonts w:ascii="Roboto" w:hAnsi="Roboto"/>
-          <w:i/>
-          <w:sz w:val="18"/>
-        </w:rPr>
-        <w:t xml:space="preserve">– </w:t>
-      </w:r>
-      <w:r>
-        <w:rPr>
-          <w:rFonts w:ascii="Roboto" w:hAnsi="Roboto"/>
-          <w:i/>
-          <w:sz w:val="18"/>
-        </w:rPr>
-        <w:t>Collected over 1 Million sentences to parse, tag, and study</w:t>
+        <w:t>– Collected over 1 Million sentences to parse, tag, and study</w:t>
       </w:r>
       <w:r>
         <w:rPr>
@@ -1236,15 +999,7 @@
           <w:i/>
           <w:sz w:val="18"/>
         </w:rPr>
-        <w:t>–</w:t>
-      </w:r>
-      <w:r>
-        <w:rPr>
-          <w:rFonts w:ascii="Roboto" w:hAnsi="Roboto"/>
-          <w:i/>
-          <w:sz w:val="18"/>
-        </w:rPr>
-        <w:t xml:space="preserve"> Updated </w:t>
+        <w:t xml:space="preserve">– Updated </w:t>
       </w:r>
       <w:r>
         <w:rPr>
@@ -1445,22 +1200,7 @@
           <w:sz w:val="18"/>
         </w:rPr>
         <w:br/>
-      </w:r>
-      <w:r>
-        <w:rPr>
-          <w:rFonts w:ascii="Roboto" w:hAnsi="Roboto"/>
-          <w:i/>
-          <w:sz w:val="18"/>
-        </w:rPr>
-        <w:t>–</w:t>
-      </w:r>
-      <w:r>
-        <w:rPr>
-          <w:rFonts w:ascii="Roboto" w:hAnsi="Roboto"/>
-          <w:i/>
-          <w:sz w:val="18"/>
-        </w:rPr>
-        <w:t>Helped match students to psychology and linguistics research labs</w:t>
+        <w:t>–Helped match students to psychology and linguistics research labs</w:t>
       </w:r>
     </w:p>
     <w:p>
@@ -1541,15 +1281,7 @@
           <w:i/>
           <w:sz w:val="18"/>
         </w:rPr>
-        <w:t>–</w:t>
-      </w:r>
-      <w:r>
-        <w:rPr>
-          <w:rFonts w:ascii="Roboto" w:hAnsi="Roboto"/>
-          <w:i/>
-          <w:sz w:val="18"/>
-        </w:rPr>
-        <w:t>Developed new meeting style, increased inter-club collaborations to boost member retention and engagement</w:t>
+        <w:t>–Developed new meeting style, increased inter-club collaborations to boost member retention and engagement</w:t>
       </w:r>
     </w:p>
     <w:p>
@@ -1584,30 +1316,7 @@
           <w:sz w:val="21"/>
         </w:rPr>
         <w:tab/>
-      </w:r>
-      <w:r>
-        <w:rPr>
-          <w:rFonts w:ascii="Roboto" w:hAnsi="Roboto"/>
-          <w:b/>
-          <w:sz w:val="21"/>
-        </w:rPr>
-        <w:t xml:space="preserve">Best </w:t>
-      </w:r>
-      <w:r>
-        <w:rPr>
-          <w:rFonts w:ascii="Roboto" w:hAnsi="Roboto"/>
-          <w:b/>
-          <w:sz w:val="21"/>
-        </w:rPr>
-        <w:t>Hardware</w:t>
-      </w:r>
-      <w:r>
-        <w:rPr>
-          <w:rFonts w:ascii="Roboto" w:hAnsi="Roboto"/>
-          <w:b/>
-          <w:sz w:val="21"/>
-        </w:rPr>
-        <w:t xml:space="preserve"> </w:t>
+        <w:t xml:space="preserve">Best Hardware </w:t>
       </w:r>
       <w:r>
         <w:rPr>
@@ -2314,41 +2023,15 @@
           <w:i/>
           <w:sz w:val="18"/>
         </w:rPr>
-        <w:t xml:space="preserve"> alarm and trigger c</w:t>
-      </w:r>
-      <w:bookmarkStart w:id="0" w:name="_GoBack"/>
-      <w:bookmarkEnd w:id="0"/>
-      <w:r>
-        <w:rPr>
-          <w:rFonts w:ascii="Roboto" w:hAnsi="Roboto"/>
-          <w:i/>
-          <w:sz w:val="18"/>
-        </w:rPr>
-        <w:t>offee maker</w:t>
-      </w:r>
-      <w:r>
-        <w:rPr>
-          <w:rFonts w:ascii="Roboto" w:hAnsi="Roboto"/>
-          <w:i/>
-          <w:sz w:val="18"/>
-        </w:rPr>
-        <w:t xml:space="preserve"> </w:t>
-      </w:r>
-      <w:r>
-        <w:rPr>
-          <w:rFonts w:ascii="Roboto" w:hAnsi="Roboto"/>
-          <w:i/>
-          <w:sz w:val="18"/>
-        </w:rPr>
-        <w:t>–</w:t>
-      </w:r>
-      <w:r>
-        <w:rPr>
-          <w:rFonts w:ascii="Roboto" w:hAnsi="Roboto"/>
-          <w:i/>
-          <w:sz w:val="18"/>
-        </w:rPr>
-        <w:t>integrated with users google calendar</w:t>
+        <w:t xml:space="preserve"> alarm and trigger coffee maker</w:t>
+      </w:r>
+      <w:r>
+        <w:rPr>
+          <w:rFonts w:ascii="Roboto" w:hAnsi="Roboto"/>
+          <w:i/>
+          <w:sz w:val="18"/>
+        </w:rPr>
+        <w:t xml:space="preserve"> –integrated with users google calendar</w:t>
       </w:r>
     </w:p>
     <w:p>
@@ -2358,6 +2041,347 @@
           <w:tab w:val="left" w:pos="900"/>
           <w:tab w:val="right" w:pos="11664"/>
         </w:tabs>
+        <w:rPr>
+          <w:rFonts w:ascii="Roboto" w:hAnsi="Roboto"/>
+        </w:rPr>
+      </w:pPr>
+    </w:p>
+    <w:p>
+      <w:pPr>
+        <w:rPr>
+          <w:rFonts w:ascii="Roboto" w:hAnsi="Roboto"/>
+        </w:rPr>
+      </w:pPr>
+      <w:r>
+        <w:rPr>
+          <w:rFonts w:ascii="Roboto" w:hAnsi="Roboto"/>
+        </w:rPr>
+        <w:t>Skills:</w:t>
+      </w:r>
+    </w:p>
+    <w:p>
+      <w:pPr>
+        <w:tabs>
+          <w:tab w:val="left" w:pos="540"/>
+          <w:tab w:val="left" w:pos="1080"/>
+          <w:tab w:val="right" w:pos="10800"/>
+        </w:tabs>
+        <w:rPr>
+          <w:rFonts w:ascii="Roboto" w:hAnsi="Roboto"/>
+          <w:b/>
+          <w:sz w:val="21"/>
+        </w:rPr>
+      </w:pPr>
+      <w:r>
+        <w:rPr>
+          <w:rFonts w:ascii="Roboto" w:hAnsi="Roboto"/>
+          <w:sz w:val="21"/>
+        </w:rPr>
+        <w:tab/>
+      </w:r>
+      <w:r>
+        <w:rPr>
+          <w:rFonts w:ascii="Roboto" w:hAnsi="Roboto"/>
+          <w:b/>
+          <w:sz w:val="21"/>
+        </w:rPr>
+        <w:t>Computer Languag</w:t>
+      </w:r>
+      <w:r>
+        <w:rPr>
+          <w:rFonts w:ascii="Roboto" w:hAnsi="Roboto"/>
+          <w:b/>
+          <w:sz w:val="21"/>
+        </w:rPr>
+        <w:t>es</w:t>
+      </w:r>
+      <w:r>
+        <w:rPr>
+          <w:rFonts w:ascii="Roboto" w:hAnsi="Roboto"/>
+          <w:b/>
+          <w:sz w:val="21"/>
+        </w:rPr>
+        <w:t xml:space="preserve"> </w:t>
+      </w:r>
+    </w:p>
+    <w:p>
+      <w:pPr>
+        <w:tabs>
+          <w:tab w:val="left" w:pos="540"/>
+          <w:tab w:val="left" w:pos="900"/>
+          <w:tab w:val="right" w:pos="10800"/>
+        </w:tabs>
+        <w:rPr>
+          <w:rFonts w:ascii="Roboto" w:hAnsi="Roboto"/>
+          <w:i/>
+          <w:sz w:val="18"/>
+        </w:rPr>
+      </w:pPr>
+      <w:r>
+        <w:rPr>
+          <w:rFonts w:ascii="Roboto" w:hAnsi="Roboto"/>
+          <w:sz w:val="21"/>
+        </w:rPr>
+        <w:tab/>
+      </w:r>
+      <w:r>
+        <w:rPr>
+          <w:rFonts w:ascii="Roboto" w:hAnsi="Roboto"/>
+          <w:sz w:val="21"/>
+        </w:rPr>
+        <w:tab/>
+      </w:r>
+      <w:r>
+        <w:rPr>
+          <w:rFonts w:ascii="Roboto" w:hAnsi="Roboto"/>
+          <w:b/>
+          <w:i/>
+          <w:sz w:val="18"/>
+        </w:rPr>
+        <w:t>Advanced</w:t>
+      </w:r>
+      <w:r>
+        <w:rPr>
+          <w:rFonts w:ascii="Roboto" w:hAnsi="Roboto"/>
+          <w:i/>
+          <w:sz w:val="18"/>
+        </w:rPr>
+        <w:t>: P</w:t>
+      </w:r>
+      <w:r>
+        <w:rPr>
+          <w:rFonts w:ascii="Roboto" w:hAnsi="Roboto"/>
+          <w:i/>
+          <w:sz w:val="18"/>
+        </w:rPr>
+        <w:t>ython</w:t>
+      </w:r>
+      <w:r>
+        <w:rPr>
+          <w:rFonts w:ascii="Roboto" w:hAnsi="Roboto"/>
+          <w:i/>
+          <w:sz w:val="18"/>
+        </w:rPr>
+        <w:t>, Java</w:t>
+      </w:r>
+      <w:r>
+        <w:rPr>
+          <w:rFonts w:ascii="Roboto" w:hAnsi="Roboto"/>
+          <w:i/>
+          <w:sz w:val="18"/>
+        </w:rPr>
+        <w:t xml:space="preserve">, </w:t>
+      </w:r>
+      <w:r>
+        <w:rPr>
+          <w:rFonts w:ascii="Roboto" w:hAnsi="Roboto"/>
+          <w:i/>
+          <w:sz w:val="18"/>
+        </w:rPr>
+        <w:t xml:space="preserve">HTML, </w:t>
+      </w:r>
+      <w:r>
+        <w:rPr>
+          <w:rFonts w:ascii="Roboto" w:hAnsi="Roboto"/>
+          <w:b/>
+          <w:i/>
+          <w:sz w:val="18"/>
+        </w:rPr>
+        <w:t>Intermediate</w:t>
+      </w:r>
+      <w:r>
+        <w:rPr>
+          <w:rFonts w:ascii="Roboto" w:hAnsi="Roboto"/>
+          <w:i/>
+          <w:sz w:val="18"/>
+        </w:rPr>
+        <w:t xml:space="preserve">: JavaScript, SQL, </w:t>
+      </w:r>
+      <w:r>
+        <w:rPr>
+          <w:rFonts w:ascii="Roboto" w:hAnsi="Roboto"/>
+          <w:b/>
+          <w:i/>
+          <w:sz w:val="18"/>
+        </w:rPr>
+        <w:t>Novice</w:t>
+      </w:r>
+      <w:r>
+        <w:rPr>
+          <w:rFonts w:ascii="Roboto" w:hAnsi="Roboto"/>
+          <w:i/>
+          <w:sz w:val="18"/>
+        </w:rPr>
+        <w:t>: Scala</w:t>
+      </w:r>
+    </w:p>
+    <w:p>
+      <w:pPr>
+        <w:tabs>
+          <w:tab w:val="left" w:pos="540"/>
+          <w:tab w:val="left" w:pos="900"/>
+          <w:tab w:val="right" w:pos="10800"/>
+        </w:tabs>
+        <w:rPr>
+          <w:rFonts w:ascii="Roboto" w:hAnsi="Roboto"/>
+          <w:i/>
+          <w:sz w:val="18"/>
+        </w:rPr>
+      </w:pPr>
+    </w:p>
+    <w:p>
+      <w:pPr>
+        <w:tabs>
+          <w:tab w:val="left" w:pos="540"/>
+          <w:tab w:val="left" w:pos="900"/>
+          <w:tab w:val="right" w:pos="10800"/>
+        </w:tabs>
+        <w:rPr>
+          <w:rFonts w:ascii="Roboto" w:hAnsi="Roboto"/>
+          <w:i/>
+          <w:sz w:val="18"/>
+        </w:rPr>
+      </w:pPr>
+      <w:r>
+        <w:rPr>
+          <w:rFonts w:ascii="Roboto" w:hAnsi="Roboto"/>
+          <w:i/>
+          <w:sz w:val="18"/>
+        </w:rPr>
+        <w:tab/>
+      </w:r>
+      <w:r>
+        <w:rPr>
+          <w:rFonts w:ascii="Roboto" w:hAnsi="Roboto"/>
+          <w:b/>
+          <w:sz w:val="21"/>
+        </w:rPr>
+        <w:t xml:space="preserve">Frameworks &amp; </w:t>
+      </w:r>
+      <w:r>
+        <w:rPr>
+          <w:rFonts w:ascii="Roboto" w:hAnsi="Roboto"/>
+          <w:b/>
+          <w:sz w:val="21"/>
+        </w:rPr>
+        <w:t>Technologies</w:t>
+      </w:r>
+    </w:p>
+    <w:p>
+      <w:pPr>
+        <w:tabs>
+          <w:tab w:val="left" w:pos="540"/>
+          <w:tab w:val="left" w:pos="900"/>
+          <w:tab w:val="right" w:pos="10800"/>
+        </w:tabs>
+        <w:rPr>
+          <w:rFonts w:ascii="Roboto" w:hAnsi="Roboto"/>
+          <w:i/>
+          <w:sz w:val="18"/>
+        </w:rPr>
+      </w:pPr>
+      <w:r>
+        <w:rPr>
+          <w:rFonts w:ascii="Roboto" w:hAnsi="Roboto"/>
+          <w:i/>
+          <w:sz w:val="18"/>
+        </w:rPr>
+        <w:tab/>
+      </w:r>
+      <w:r>
+        <w:rPr>
+          <w:rFonts w:ascii="Roboto" w:hAnsi="Roboto"/>
+          <w:i/>
+          <w:sz w:val="18"/>
+        </w:rPr>
+        <w:tab/>
+      </w:r>
+      <w:r>
+        <w:rPr>
+          <w:rFonts w:ascii="Roboto" w:hAnsi="Roboto"/>
+          <w:b/>
+          <w:i/>
+          <w:sz w:val="18"/>
+        </w:rPr>
+        <w:t>Advanced</w:t>
+      </w:r>
+      <w:r>
+        <w:rPr>
+          <w:rFonts w:ascii="Roboto" w:hAnsi="Roboto"/>
+          <w:i/>
+          <w:sz w:val="18"/>
+        </w:rPr>
+        <w:t xml:space="preserve">: </w:t>
+      </w:r>
+      <w:r>
+        <w:rPr>
+          <w:rFonts w:ascii="Roboto" w:hAnsi="Roboto"/>
+          <w:i/>
+          <w:sz w:val="18"/>
+        </w:rPr>
+        <w:t>Flask</w:t>
+      </w:r>
+      <w:r>
+        <w:rPr>
+          <w:rFonts w:ascii="Roboto" w:hAnsi="Roboto"/>
+          <w:i/>
+          <w:sz w:val="18"/>
+        </w:rPr>
+        <w:t xml:space="preserve">, CSS, LESS, Bootstrap, </w:t>
+      </w:r>
+      <w:r>
+        <w:rPr>
+          <w:rFonts w:ascii="Roboto" w:hAnsi="Roboto"/>
+          <w:b/>
+          <w:i/>
+          <w:sz w:val="18"/>
+        </w:rPr>
+        <w:t>Intermediate</w:t>
+      </w:r>
+      <w:r>
+        <w:rPr>
+          <w:rFonts w:ascii="Roboto" w:hAnsi="Roboto"/>
+          <w:i/>
+          <w:sz w:val="18"/>
+        </w:rPr>
+        <w:t>:</w:t>
+      </w:r>
+      <w:r>
+        <w:rPr>
+          <w:rFonts w:ascii="Roboto" w:hAnsi="Roboto"/>
+          <w:i/>
+          <w:sz w:val="18"/>
+        </w:rPr>
+        <w:t xml:space="preserve"> </w:t>
+      </w:r>
+      <w:r>
+        <w:rPr>
+          <w:rFonts w:ascii="Roboto" w:hAnsi="Roboto"/>
+          <w:i/>
+          <w:sz w:val="18"/>
+        </w:rPr>
+        <w:t xml:space="preserve">XML, MongoDB, AWS, NLTK, Selenium, </w:t>
+      </w:r>
+      <w:r>
+        <w:rPr>
+          <w:rFonts w:ascii="Roboto" w:hAnsi="Roboto"/>
+          <w:b/>
+          <w:i/>
+          <w:sz w:val="18"/>
+        </w:rPr>
+        <w:t>Novice</w:t>
+      </w:r>
+      <w:r>
+        <w:rPr>
+          <w:rFonts w:ascii="Roboto" w:hAnsi="Roboto"/>
+          <w:i/>
+          <w:sz w:val="18"/>
+        </w:rPr>
+        <w:t>: Twilio, Android</w:t>
+      </w:r>
+    </w:p>
+    <w:p>
+      <w:pPr>
         <w:rPr>
           <w:rFonts w:ascii="Roboto" w:hAnsi="Roboto"/>
         </w:rPr>
@@ -5058,7 +5082,7 @@
 </file>
 
 <file path=customXml/itemProps1.xml><?xml version="1.0" encoding="utf-8"?>
-<ds:datastoreItem xmlns:ds="http://schemas.openxmlformats.org/officeDocument/2006/customXml" ds:itemID="{86CD8474-6CC4-324F-86F8-9FB95E421995}">
+<ds:datastoreItem xmlns:ds="http://schemas.openxmlformats.org/officeDocument/2006/customXml" ds:itemID="{D9D7DC97-97A5-694A-A845-B4594C927867}">
   <ds:schemaRefs>
     <ds:schemaRef ds:uri="http://schemas.openxmlformats.org/officeDocument/2006/bibliography"/>
   </ds:schemaRefs>

</xml_diff>

<commit_message>
made skills less granular
</commit_message>
<xml_diff>
--- a/Resume2018.docx
+++ b/Resume2018.docx
@@ -625,8 +625,6 @@
           <w:sz w:val="18"/>
         </w:rPr>
       </w:pPr>
-      <w:bookmarkStart w:id="0" w:name="_GoBack"/>
-      <w:bookmarkEnd w:id="0"/>
     </w:p>
     <w:p>
       <w:pPr>
@@ -818,25 +816,7 @@
           <w:i/>
           <w:sz w:val="18"/>
         </w:rPr>
-        <w:t xml:space="preserve">of </w:t>
-      </w:r>
-      <w:proofErr w:type="spellStart"/>
-      <w:r>
-        <w:rPr>
-          <w:rFonts w:ascii="Roboto" w:hAnsi="Roboto"/>
-          <w:i/>
-          <w:sz w:val="18"/>
-        </w:rPr>
-        <w:t>Wh</w:t>
-      </w:r>
-      <w:proofErr w:type="spellEnd"/>
-      <w:r>
-        <w:rPr>
-          <w:rFonts w:ascii="Roboto" w:hAnsi="Roboto"/>
-          <w:i/>
-          <w:sz w:val="18"/>
-        </w:rPr>
-        <w:t xml:space="preserve">- words </w:t>
+        <w:t xml:space="preserve">of Wh- words </w:t>
       </w:r>
     </w:p>
     <w:p>
@@ -1533,7 +1513,6 @@
         </w:rPr>
         <w:t xml:space="preserve">– </w:t>
       </w:r>
-      <w:proofErr w:type="spellStart"/>
       <w:r>
         <w:rPr>
           <w:rFonts w:ascii="Roboto" w:hAnsi="Roboto"/>
@@ -1542,7 +1521,6 @@
         </w:rPr>
         <w:t>GLTLove</w:t>
       </w:r>
-      <w:proofErr w:type="spellEnd"/>
       <w:r>
         <w:rPr>
           <w:rFonts w:ascii="Roboto" w:hAnsi="Roboto"/>
@@ -1676,25 +1654,7 @@
           <w:i/>
           <w:sz w:val="18"/>
         </w:rPr>
-        <w:t xml:space="preserve">Worked on apple </w:t>
-      </w:r>
-      <w:proofErr w:type="spellStart"/>
-      <w:r>
-        <w:rPr>
-          <w:rFonts w:ascii="Roboto" w:hAnsi="Roboto"/>
-          <w:i/>
-          <w:sz w:val="18"/>
-        </w:rPr>
-        <w:t>ARKit</w:t>
-      </w:r>
-      <w:proofErr w:type="spellEnd"/>
-      <w:r>
-        <w:rPr>
-          <w:rFonts w:ascii="Roboto" w:hAnsi="Roboto"/>
-          <w:i/>
-          <w:sz w:val="18"/>
-        </w:rPr>
-        <w:t xml:space="preserve"> to develop</w:t>
+        <w:t>Worked on apple ARKit to develop</w:t>
       </w:r>
       <w:r>
         <w:rPr>
@@ -1759,18 +1719,8 @@
           <w:b/>
           <w:sz w:val="21"/>
         </w:rPr>
-        <w:t xml:space="preserve">Facebook API Award – </w:t>
-      </w:r>
-      <w:proofErr w:type="spellStart"/>
-      <w:r>
-        <w:rPr>
-          <w:rFonts w:ascii="Roboto" w:hAnsi="Roboto"/>
-          <w:b/>
-          <w:sz w:val="21"/>
-        </w:rPr>
-        <w:t>SXSetFinder</w:t>
-      </w:r>
-      <w:proofErr w:type="spellEnd"/>
+        <w:t>Facebook API Award – SXSetFinder</w:t>
+      </w:r>
       <w:r>
         <w:rPr>
           <w:rFonts w:ascii="Roboto" w:hAnsi="Roboto"/>
@@ -1898,18 +1848,8 @@
           <w:b/>
           <w:sz w:val="21"/>
         </w:rPr>
-        <w:t xml:space="preserve">Google API Award – </w:t>
-      </w:r>
-      <w:proofErr w:type="spellStart"/>
-      <w:r>
-        <w:rPr>
-          <w:rFonts w:ascii="Roboto" w:hAnsi="Roboto"/>
-          <w:b/>
-          <w:sz w:val="21"/>
-        </w:rPr>
-        <w:t>Aifred</w:t>
-      </w:r>
-      <w:proofErr w:type="spellEnd"/>
+        <w:t>Google API Award – Aifred</w:t>
+      </w:r>
       <w:r>
         <w:rPr>
           <w:rFonts w:ascii="Roboto" w:hAnsi="Roboto"/>
@@ -2187,32 +2127,23 @@
           <w:i/>
           <w:sz w:val="18"/>
         </w:rPr>
-        <w:t>Intermediate</w:t>
-      </w:r>
-      <w:r>
-        <w:rPr>
-          <w:rFonts w:ascii="Roboto" w:hAnsi="Roboto"/>
-          <w:i/>
-          <w:sz w:val="18"/>
-        </w:rPr>
-        <w:t xml:space="preserve">: JavaScript, SQL, </w:t>
-      </w:r>
-      <w:r>
-        <w:rPr>
-          <w:rFonts w:ascii="Roboto" w:hAnsi="Roboto"/>
-          <w:b/>
-          <w:i/>
-          <w:sz w:val="18"/>
-        </w:rPr>
-        <w:t>Novice</w:t>
-      </w:r>
-      <w:r>
-        <w:rPr>
-          <w:rFonts w:ascii="Roboto" w:hAnsi="Roboto"/>
-          <w:i/>
-          <w:sz w:val="18"/>
-        </w:rPr>
-        <w:t>: Scala</w:t>
+        <w:t>Other</w:t>
+      </w:r>
+      <w:r>
+        <w:rPr>
+          <w:rFonts w:ascii="Roboto" w:hAnsi="Roboto"/>
+          <w:i/>
+          <w:sz w:val="18"/>
+        </w:rPr>
+        <w:t>: JavaScript, SQL,</w:t>
+      </w:r>
+      <w:r>
+        <w:rPr>
+          <w:rFonts w:ascii="Roboto" w:hAnsi="Roboto"/>
+          <w:i/>
+          <w:sz w:val="18"/>
+        </w:rPr>
+        <w:t xml:space="preserve"> Scala</w:t>
       </w:r>
     </w:p>
     <w:p>
@@ -2336,7 +2267,7 @@
           <w:i/>
           <w:sz w:val="18"/>
         </w:rPr>
-        <w:t>Intermediate</w:t>
+        <w:t>Other</w:t>
       </w:r>
       <w:r>
         <w:rPr>
@@ -2360,24 +2291,23 @@
           <w:i/>
           <w:sz w:val="18"/>
         </w:rPr>
-        <w:t xml:space="preserve">XML, MongoDB, AWS, NLTK, Selenium, </w:t>
-      </w:r>
-      <w:r>
-        <w:rPr>
-          <w:rFonts w:ascii="Roboto" w:hAnsi="Roboto"/>
-          <w:b/>
-          <w:i/>
-          <w:sz w:val="18"/>
-        </w:rPr>
-        <w:t>Novice</w:t>
-      </w:r>
-      <w:r>
-        <w:rPr>
-          <w:rFonts w:ascii="Roboto" w:hAnsi="Roboto"/>
-          <w:i/>
-          <w:sz w:val="18"/>
-        </w:rPr>
-        <w:t>: Twilio, Android</w:t>
+        <w:t>XM</w:t>
+      </w:r>
+      <w:r>
+        <w:rPr>
+          <w:rFonts w:ascii="Roboto" w:hAnsi="Roboto"/>
+          <w:i/>
+          <w:sz w:val="18"/>
+        </w:rPr>
+        <w:t>L, MongoDB, AWS, NLTK, Selenium,</w:t>
+      </w:r>
+      <w:r>
+        <w:rPr>
+          <w:rFonts w:ascii="Roboto" w:hAnsi="Roboto"/>
+          <w:i/>
+          <w:sz w:val="18"/>
+        </w:rPr>
+        <w:t xml:space="preserve"> Twilio, Android</w:t>
       </w:r>
     </w:p>
     <w:p>
@@ -2449,6 +2379,8 @@
         </w:rPr>
         <w:t xml:space="preserve">B.A. in Cognitive Science and Philosophy (specialization in Computer Science) </w:t>
       </w:r>
+      <w:bookmarkStart w:id="0" w:name="_GoBack"/>
+      <w:bookmarkEnd w:id="0"/>
     </w:p>
     <w:p>
       <w:pPr>
@@ -5082,7 +5014,7 @@
 </file>
 
 <file path=customXml/itemProps1.xml><?xml version="1.0" encoding="utf-8"?>
-<ds:datastoreItem xmlns:ds="http://schemas.openxmlformats.org/officeDocument/2006/customXml" ds:itemID="{D9D7DC97-97A5-694A-A845-B4594C927867}">
+<ds:datastoreItem xmlns:ds="http://schemas.openxmlformats.org/officeDocument/2006/customXml" ds:itemID="{2C860275-B05A-E14B-B548-92375D60AA37}">
   <ds:schemaRefs>
     <ds:schemaRef ds:uri="http://schemas.openxmlformats.org/officeDocument/2006/bibliography"/>
   </ds:schemaRefs>

</xml_diff>